<commit_message>
Deploying to gh-pages from  @ 6b76f8653dac3da27a7ea639cf9d57b85b1c80e2 🚀
</commit_message>
<xml_diff>
--- a/assets/docs/2021_06_03_Konzept.docx
+++ b/assets/docs/2021_06_03_Konzept.docx
@@ -1,11 +1,17 @@
 
 <file path=word/document.xml><?xml version="1.0" encoding="utf-8"?>
-<w:document xmlns:wpc="http://schemas.microsoft.com/office/word/2010/wordprocessingCanvas" xmlns:cx="http://schemas.microsoft.com/office/drawing/2014/chartex" xmlns:cx1="http://schemas.microsoft.com/office/drawing/2015/9/8/chartex" xmlns:mc="http://schemas.openxmlformats.org/markup-compatibility/2006" xmlns:o="urn:schemas-microsoft-com:office:office" xmlns:r="http://schemas.openxmlformats.org/officeDocument/2006/relationships" xmlns:m="http://schemas.openxmlformats.org/officeDocument/2006/math" xmlns:v="urn:schemas-microsoft-com:vml" xmlns:wp14="http://schemas.microsoft.com/office/word/2010/wordprocessingDrawing" xmlns:wp="http://schemas.openxmlformats.org/drawingml/2006/wordprocessingDrawing" xmlns:w10="urn:schemas-microsoft-com:office:word" xmlns:w="http://schemas.openxmlformats.org/wordprocessingml/2006/main" xmlns:w14="http://schemas.microsoft.com/office/word/2010/wordml" xmlns:w15="http://schemas.microsoft.com/office/word/2012/wordml" xmlns:w16se="http://schemas.microsoft.com/office/word/2015/wordml/symex" xmlns:wpg="http://schemas.microsoft.com/office/word/2010/wordprocessingGroup" xmlns:wpi="http://schemas.microsoft.com/office/word/2010/wordprocessingInk" xmlns:wne="http://schemas.microsoft.com/office/word/2006/wordml" xmlns:wps="http://schemas.microsoft.com/office/word/2010/wordprocessingShape" mc:Ignorable="w14 w15 w16se wp14">
+<w:document xmlns:wpc="http://schemas.microsoft.com/office/word/2010/wordprocessingCanvas" xmlns:cx="http://schemas.microsoft.com/office/drawing/2014/chartex" xmlns:cx1="http://schemas.microsoft.com/office/drawing/2015/9/8/chartex" xmlns:cx2="http://schemas.microsoft.com/office/drawing/2015/10/21/chartex" xmlns:cx3="http://schemas.microsoft.com/office/drawing/2016/5/9/chartex" xmlns:cx4="http://schemas.microsoft.com/office/drawing/2016/5/10/chartex" xmlns:cx5="http://schemas.microsoft.com/office/drawing/2016/5/11/chartex" xmlns:cx6="http://schemas.microsoft.com/office/drawing/2016/5/12/chartex" xmlns:cx7="http://schemas.microsoft.com/office/drawing/2016/5/13/chartex" xmlns:cx8="http://schemas.microsoft.com/office/drawing/2016/5/14/chartex" xmlns:mc="http://schemas.openxmlformats.org/markup-compatibility/2006" xmlns:aink="http://schemas.microsoft.com/office/drawing/2016/ink" xmlns:am3d="http://schemas.microsoft.com/office/drawing/2017/model3d" xmlns:o="urn:schemas-microsoft-com:office:office" xmlns:r="http://schemas.openxmlformats.org/officeDocument/2006/relationships" xmlns:m="http://schemas.openxmlformats.org/officeDocument/2006/math" xmlns:v="urn:schemas-microsoft-com:vml" xmlns:wp14="http://schemas.microsoft.com/office/word/2010/wordprocessingDrawing" xmlns:wp="http://schemas.openxmlformats.org/drawingml/2006/wordprocessingDrawing" xmlns:w10="urn:schemas-microsoft-com:office:word" xmlns:w="http://schemas.openxmlformats.org/wordprocessingml/2006/main" xmlns:w14="http://schemas.microsoft.com/office/word/2010/wordml" xmlns:w15="http://schemas.microsoft.com/office/word/2012/wordml" xmlns:w16cid="http://schemas.microsoft.com/office/word/2016/wordml/cid" xmlns:w16se="http://schemas.microsoft.com/office/word/2015/wordml/symex" xmlns:wpg="http://schemas.microsoft.com/office/word/2010/wordprocessingGroup" xmlns:wpi="http://schemas.microsoft.com/office/word/2010/wordprocessingInk" xmlns:wne="http://schemas.microsoft.com/office/word/2006/wordml" xmlns:wps="http://schemas.microsoft.com/office/word/2010/wordprocessingShape" mc:Ignorable="w14 w15 w16se w16cid wp14">
   <w:body>
     <w:p>
       <w:proofErr w:type="spellStart"/>
       <w:r>
-        <w:t>Integrationsmonitroing</w:t>
+        <w:t>Integrationsmonito</w:t>
+      </w:r>
+      <w:r>
+        <w:t>r</w:t>
+      </w:r>
+      <w:r>
+        <w:t>ing</w:t>
       </w:r>
       <w:proofErr w:type="spellEnd"/>
       <w:r>
@@ -37,7 +43,13 @@
     </w:p>
     <w:p>
       <w:r>
-        <w:t>Der seit nunmehr über zehn Jahre erscheinende Bericht Migration und Teilhabe veröffentlicht jährlich umfassende Daten zum Integrationsgeschehen in Niedersachsen, den Landkreisen und den Kreisfreien Städten. Die zunächst zweijährig aufgelegte Print Publikation ist im Jahr</w:t>
+        <w:t>Der seit nunmehr über zehn Jahre erscheinende Bericht Migration und Teilhabe veröffentlicht jährlich umfassende Daten</w:t>
+      </w:r>
+      <w:r>
+        <w:t xml:space="preserve"> in 49 Indikatoren</w:t>
+      </w:r>
+      <w:r>
+        <w:t xml:space="preserve"> zum Integrationsgeschehen in Niedersachsen, den Landkreisen und den Kreisfreien Städten. Die zunächst zweijährig aufgelegte Print Publikation ist im Jahr</w:t>
       </w:r>
       <w:r>
         <w:t xml:space="preserve"> 2018</w:t>
@@ -102,25 +114,21 @@
         <w:t>,</w:t>
       </w:r>
       <w:r>
-        <w:t xml:space="preserve"> </w:t>
-      </w:r>
-      <w:r>
-        <w:t>in denen die Daten zum Migrationsgeschehen, tabellarisch, grafisch und wenn die Daten auf der Ebene der Landkreise und kreisfreien Städte verfügbar waren auch kartografisch zu Verfügung gestellt</w:t>
-      </w:r>
-      <w:r>
-        <w:t xml:space="preserve"> wurden</w:t>
+        <w:t xml:space="preserve"> in denen die Daten zum Migrationsgeschehen, tabellarisch, grafisch und wenn die Daten auf der Ebene der Landkreise und kreisfreien Städte verfügbar waren auch kartografisch zu Verfügung gestellt wurden. Die Datei war mit Hilfe von Makros so programmiert, dass unterschiedliche Aspekte in einer Grafik </w:t>
+      </w:r>
+      <w:r>
+        <w:t xml:space="preserve">dynamisch </w:t>
+      </w:r>
+      <w:r>
+        <w:t>abgebildet werden konnte und komplexe Filter- und Formatierungsmöglichkeiten verschiedene Ansichten der jeweiligen Daten ermöglichte</w:t>
       </w:r>
       <w:r>
         <w:t>.</w:t>
       </w:r>
-      <w:r>
-        <w:t xml:space="preserve"> Die Datei war mit Hilfe von Makros so programmiert, dass unterschiedliche Aspekte in einer Grafik </w:t>
-      </w:r>
-      <w:r>
-        <w:t xml:space="preserve">dynamisch </w:t>
-      </w:r>
-      <w:r>
-        <w:t>abgebildet werden konnte und komplexe Filter- und Formatierungsmöglichkeiten verschiedene Ansichten der jeweiligen Daten ermöglichte</w:t>
+    </w:p>
+    <w:p>
+      <w:r>
+        <w:t>Während zunächst die „Aktuellen Ergebnisse“ die jeweils aktuellen Daten enthielten, waren in der Zeitreihendatei alle älteren Daten enthalten. Im Zuge Aktualisierung der Daten für das Jahr 2020 sind die beiden Dateien „Zeitreihe“ und „Aktuelle Ergebnisse“ zusammengefasst worden. Dies ermöglicht die vollständige und grafische Darstellung der Daten im Zeitverlauf</w:t>
       </w:r>
       <w:r>
         <w:t>.</w:t>
@@ -128,14 +136,6 @@
     </w:p>
     <w:p>
       <w:r>
-        <w:t>Während zunächst die „Aktuellen Ergebnisse“ die jeweils aktuellen Daten enthielten, waren in der Zeitreihendatei alle älteren Daten enthalten. Im Zuge Aktualisierung der Daten für das Jahr 2020 sind die beiden Dateien „Zeitreihe“ und „Aktuelle Ergebnisse“ zusammengefasst worden. Dies ermöglicht die vollständige und grafische Darstellung der Daten im Zeitverlauf</w:t>
-      </w:r>
-      <w:r>
-        <w:t>.</w:t>
-      </w:r>
-    </w:p>
-    <w:p>
-      <w:r>
         <w:t xml:space="preserve">In der Datei </w:t>
       </w:r>
       <w:r>
@@ -162,15 +162,24 @@
     </w:p>
     <w:p>
       <w:r>
-        <w:t xml:space="preserve">Insgesamt umfasste das </w:t>
+        <w:t>Die</w:t>
+      </w:r>
+      <w:r>
+        <w:t xml:space="preserve"> 49 Indikatoren </w:t>
+      </w:r>
+      <w:r>
+        <w:t xml:space="preserve">des </w:t>
       </w:r>
       <w:proofErr w:type="spellStart"/>
       <w:r>
         <w:t>Integrationsmonitoring</w:t>
       </w:r>
-      <w:proofErr w:type="spellEnd"/>
-      <w:r>
-        <w:t xml:space="preserve"> Niedersachsen 49 Indikatoren aus den Themenbereichen </w:t>
+      <w:r>
+        <w:t>s</w:t>
+      </w:r>
+      <w:proofErr w:type="spellEnd"/>
+      <w:r>
+        <w:t xml:space="preserve"> verteilten sich auf die vier Themenbereiche:</w:t>
       </w:r>
     </w:p>
     <w:p>
@@ -212,15 +221,12 @@
     </w:p>
     <w:p>
       <w:r>
-        <w:t xml:space="preserve">Die Bereitstellung der Excel Dateien mit Makros ist für das CMS des Landes Niedersachsens eine Herausforderung, da aus Sicherheitsgründen Dateien mit aktiven Makros nicht ohne weiteres auf den Webservern abgelegt werden konnten. Darüber hinaus blockieren viele „Behörden Computer“ den Download von Dateien mit Makros und verweigern viele Mailserver den Versand eben dieser Dateien, so dass der große Nutzen der digitalen Publikation, nämlich die eigene Weiterverarbeitung der Daten nur sehr eingeschränkt möglich war. Ergänzend muss erwähnt werden, dass die Programmierung bei der Fülle der Daten kontinuierliche Pflege und Verbesserung bedarf, damit die </w:t>
-      </w:r>
+        <w:t>Die Bereitstellung der Excel Dateien mit Makros ist für das CMS des Landes Niedersachsens eine Herausforderung, da aus Sicherheitsgründen Dateien mit aktiven Makros nicht ohne weiteres auf den Webservern abgelegt werden konnten. Darüber hinaus blockieren viele „Behörden Computer“ den Download von Dateien mit Makros und verweigern viele Mailserver den Versand eben dieser Dateien, so dass der große Nutzen der digitalen Publikation, nämlich die eigene Weiterverarbeitung der Daten nur sehr eingeschränkt möglich war. Ergänzend muss erwähnt werden, dass die Programmierung bei der Fülle der Daten kontinuierliche Pflege und Verbesserung bedarf, damit die dynamischen Elemente der Datei zuverlässig und in einer vertretbaren Geschwindigkeit funktionieren.</w:t>
+      </w:r>
+    </w:p>
+    <w:p>
       <w:r>
         <w:lastRenderedPageBreak/>
-        <w:t>dynamischen Elemente der Datei zuverlässig und in einer vertretbaren Geschwindigkeit funktionieren.</w:t>
-      </w:r>
-    </w:p>
-    <w:p>
-      <w:r>
         <w:t>Auf der Suche nach einem leistungsfähigen, optisch ansprechenden und die Möglichkeit der eigenen Weiterverarbeitung der Daten bietenden System</w:t>
       </w:r>
       <w:r>
@@ -357,46 +363,1083 @@
         </w:r>
       </w:hyperlink>
       <w:r>
-        <w:t>) entwickelt und betreut. Darüber hinaus engagieren sie eine Reihe von Software Entwicklern der jeweiligen Länder in dem Projekt.</w:t>
+        <w:t>) entwickelt und betreut. Darüber hinaus engagieren si</w:t>
+      </w:r>
+      <w:r>
+        <w:t>ch</w:t>
+      </w:r>
+      <w:r>
+        <w:t xml:space="preserve"> eine Reihe von Software Entwicklern der jeweiligen Länder in dem Projekt.</w:t>
+      </w:r>
+    </w:p>
+    <w:p>
+      <w:r>
+        <w:t xml:space="preserve">Das vorliegende Konzept erläutert in den folgenden Abschnitten die anzustrebende Umsetzung des </w:t>
+      </w:r>
+      <w:proofErr w:type="spellStart"/>
+      <w:r>
+        <w:t>Integrationsmonitorings</w:t>
+      </w:r>
+      <w:proofErr w:type="spellEnd"/>
+      <w:r>
+        <w:t xml:space="preserve"> Niedersachsen mit Open-SDG. Hierfür wird zunächst das System in seiner Funktionsweise, den technischen Vorrausetzungen sowie den Vor- und Nachteilen </w:t>
+      </w:r>
+      <w:r>
+        <w:t>d</w:t>
+      </w:r>
+      <w:r>
+        <w:t xml:space="preserve">argestellt (2). Daran anschließend werden die sich aus den technischen Notwendigkeiten ergebenden inhaltlichen Änderungen vorgestellt (3). Die Inhaltliche Überarbeitung des </w:t>
+      </w:r>
+      <w:proofErr w:type="spellStart"/>
+      <w:r>
+        <w:t>Integrationsmonitorings</w:t>
+      </w:r>
+      <w:proofErr w:type="spellEnd"/>
+      <w:r>
+        <w:t xml:space="preserve"> ist aber nicht </w:t>
+      </w:r>
+      <w:r>
+        <w:t xml:space="preserve">ausschließlich </w:t>
+      </w:r>
+      <w:r>
+        <w:t xml:space="preserve">auf Grund der technischen Notwendigkeiten </w:t>
+      </w:r>
+      <w:r>
+        <w:t>angezeigt</w:t>
+      </w:r>
+      <w:r>
+        <w:t>, sondern auch der</w:t>
+      </w:r>
+      <w:r>
+        <w:t xml:space="preserve"> bisherigen Praxis einer einfachen Fortschreibung des bestehenden </w:t>
+      </w:r>
+      <w:proofErr w:type="spellStart"/>
+      <w:r>
+        <w:t>Indikatorensets</w:t>
+      </w:r>
+      <w:proofErr w:type="spellEnd"/>
+      <w:r>
+        <w:t xml:space="preserve"> geschuldet. Das Konzept schließt mit einer Umsetzungsempfehlung (4) die neben einer knappen Zusammenfassung der Vor- und Nachteile auch eine Einschätzung zum gegenwärtigen und zukünftigen Arbeitsaufwand sowie einer Auflistung konkreter nächster Arbeitsschritte enthält.</w:t>
+      </w:r>
+    </w:p>
+    <w:p/>
+    <w:p>
+      <w:pPr>
+        <w:pStyle w:val="Listenabsatz"/>
+        <w:numPr>
+          <w:ilvl w:val="0"/>
+          <w:numId w:val="3"/>
+        </w:numPr>
+      </w:pPr>
+      <w:r>
+        <w:t>Von Open-SDG zu Open MTN</w:t>
+      </w:r>
+    </w:p>
+    <w:p>
+      <w:r>
+        <w:t>Open SDG</w:t>
+      </w:r>
+      <w:r>
+        <w:t xml:space="preserve"> ist eine open source Plattform zur </w:t>
+      </w:r>
+      <w:r>
+        <w:t xml:space="preserve">Veröffentlichung von Daten im Internet mit konkretem Bezug zu den Zielen Nachhaltiger Entwicklung der UN, wobei eine Anwendung für andere Daten </w:t>
+      </w:r>
+      <w:r>
+        <w:t xml:space="preserve">möglich </w:t>
+      </w:r>
+      <w:r>
+        <w:t xml:space="preserve">und erwünscht </w:t>
+      </w:r>
+      <w:r>
+        <w:t>ist.</w:t>
+      </w:r>
+      <w:r>
+        <w:t xml:space="preserve"> Open SDG wird ausschließlich mit open</w:t>
+      </w:r>
+      <w:r>
+        <w:t xml:space="preserve"> </w:t>
+      </w:r>
+      <w:r>
+        <w:t>source Bibl</w:t>
+      </w:r>
+      <w:r>
+        <w:t>i</w:t>
+      </w:r>
+      <w:r>
+        <w:t>otheken und Diensten entwickelt und betr</w:t>
+      </w:r>
+      <w:r>
+        <w:t>ie</w:t>
+      </w:r>
+      <w:r>
+        <w:t xml:space="preserve">ben. </w:t>
+      </w:r>
+      <w:r>
+        <w:t xml:space="preserve">Die Plattform wird von einem internationalen Entwicklerteam unter der Federführung des </w:t>
+      </w:r>
+      <w:proofErr w:type="spellStart"/>
+      <w:r>
+        <w:t>Brittischen</w:t>
+      </w:r>
+      <w:proofErr w:type="spellEnd"/>
+      <w:r>
+        <w:t xml:space="preserve"> </w:t>
+      </w:r>
+      <w:r>
+        <w:t xml:space="preserve">Office </w:t>
+      </w:r>
+      <w:proofErr w:type="spellStart"/>
+      <w:r>
+        <w:t>for</w:t>
+      </w:r>
+      <w:proofErr w:type="spellEnd"/>
+      <w:r>
+        <w:t xml:space="preserve"> national </w:t>
+      </w:r>
+      <w:proofErr w:type="spellStart"/>
+      <w:r>
+        <w:t>Statistics</w:t>
+      </w:r>
+      <w:proofErr w:type="spellEnd"/>
+      <w:r>
+        <w:t xml:space="preserve"> (</w:t>
+      </w:r>
+      <w:hyperlink r:id="rId11" w:history="1">
+        <w:r>
+          <w:rPr>
+            <w:rStyle w:val="Hyperlink"/>
+          </w:rPr>
+          <w:t>ONS</w:t>
+        </w:r>
+      </w:hyperlink>
+      <w:r>
+        <w:t xml:space="preserve">) und dem Non-Profitunternehmen Center </w:t>
+      </w:r>
+      <w:proofErr w:type="spellStart"/>
+      <w:r>
+        <w:t>for</w:t>
+      </w:r>
+      <w:proofErr w:type="spellEnd"/>
+      <w:r>
+        <w:t xml:space="preserve"> open Data Enterprise (</w:t>
+      </w:r>
+      <w:hyperlink r:id="rId12" w:history="1">
+        <w:r>
+          <w:rPr>
+            <w:rStyle w:val="Hyperlink"/>
+          </w:rPr>
+          <w:t>CODE</w:t>
+        </w:r>
+      </w:hyperlink>
+      <w:r>
+        <w:t>)</w:t>
+      </w:r>
+      <w:r>
+        <w:t xml:space="preserve"> betreut. Die Software wird über das Versionskontrollsystem GitHub entwickelt, dass die Beteiligung von mehreren hundert Entwicklern ermöglicht. GitHub garantiert eine ständig lauffähige Version der Software in der alle Entwicklungsschritte gespeichert werden</w:t>
+      </w:r>
+      <w:r>
+        <w:t>. Der Stand der Software wird mit jedem Entwicklungsschritt gespeichert, so dass mögliche fehlerhafte Entwicklungen keine Auswirkungen auf das laufende System haben.</w:t>
       </w:r>
     </w:p>
     <w:p>
       <w:pPr>
         <w:rPr>
-          <w:rFonts w:ascii="Segoe UI" w:hAnsi="Segoe UI" w:cs="Segoe UI"/>
-          <w:color w:val="000000"/>
-          <w:sz w:val="33"/>
-          <w:szCs w:val="33"/>
-          <w:shd w:val="clear" w:color="auto" w:fill="FFFFFF"/>
-          <w:lang w:val="en-US"/>
+          <w:i/>
         </w:rPr>
       </w:pPr>
-    </w:p>
-    <w:p>
-      <w:pPr>
+      <w:r>
         <w:rPr>
-          <w:rFonts w:ascii="Segoe UI" w:hAnsi="Segoe UI" w:cs="Segoe UI"/>
-          <w:color w:val="000000"/>
-          <w:sz w:val="33"/>
-          <w:szCs w:val="33"/>
-          <w:shd w:val="clear" w:color="auto" w:fill="FFFFFF"/>
-          <w:lang w:val="en-US"/>
+          <w:i/>
         </w:rPr>
-      </w:pPr>
-      <w:bookmarkStart w:id="0" w:name="_GoBack"/>
-      <w:bookmarkEnd w:id="0"/>
-    </w:p>
-    <w:p>
-      <w:pPr>
+        <w:t>Open-MTN – ein Test</w:t>
+      </w:r>
+    </w:p>
+    <w:p>
+      <w:r>
+        <w:t>In der Vorbereitung dieses Konzept</w:t>
+      </w:r>
+      <w:r>
+        <w:t>es</w:t>
+      </w:r>
+      <w:r>
+        <w:t xml:space="preserve"> ist eine Fassung des </w:t>
+      </w:r>
+      <w:hyperlink r:id="rId13" w:history="1">
+        <w:proofErr w:type="spellStart"/>
+        <w:r>
+          <w:rPr>
+            <w:rStyle w:val="Hyperlink"/>
+          </w:rPr>
+          <w:t>Integrationsmonitorings</w:t>
+        </w:r>
+        <w:proofErr w:type="spellEnd"/>
+        <w:r>
+          <w:rPr>
+            <w:rStyle w:val="Hyperlink"/>
+          </w:rPr>
+          <w:t xml:space="preserve"> Niedersachsen</w:t>
+        </w:r>
+      </w:hyperlink>
+      <w:r>
+        <w:t xml:space="preserve"> in einem eigenen Repository erstellt worden. </w:t>
+      </w:r>
+      <w:r>
+        <w:t xml:space="preserve">Diese Fassung enthält alle Indikatoren des </w:t>
+      </w:r>
+      <w:proofErr w:type="spellStart"/>
+      <w:r>
+        <w:t>Integrationsmonitorings</w:t>
+      </w:r>
+      <w:proofErr w:type="spellEnd"/>
+      <w:r>
+        <w:t xml:space="preserve"> (allerdings in einer geringfügig veränderten Zusammenstellung, siehe </w:t>
+      </w:r>
+      <w:r>
+        <w:t xml:space="preserve">Abschnitt </w:t>
+      </w:r>
+      <w:r>
+        <w:t>3.) sowie Daten zu ausgewählten Indikatoren.</w:t>
+      </w:r>
+    </w:p>
+    <w:p>
+      <w:r>
+        <w:t xml:space="preserve">Auf der Startseite des </w:t>
+      </w:r>
+      <w:proofErr w:type="spellStart"/>
+      <w:r>
+        <w:t>Integraionsmonitorings</w:t>
+      </w:r>
+      <w:proofErr w:type="spellEnd"/>
+      <w:r>
+        <w:t xml:space="preserve"> finden sich der Titel und ein kurzer Text zu dem was die Nutzerinnen und Nutzer erwartet. Im Zentrum der Seite befinden sich derzeit neun thematische </w:t>
+      </w:r>
+      <w:r>
+        <w:lastRenderedPageBreak/>
+        <w:t xml:space="preserve">Kacheln hinter denen sich die einzelnen Indikatoren befinden. Darunter sind drei „Cards“ die beliebig mit Inhalt beispielsweise der „Tabelle des Monats“ oder einer Folge der „Doktor erklärt“ gefüllt werden können. Am Seitenende befinden sich Links zu Open-SDG, einer Kontakt-Emailadresse das Impressum und den globalen Methodischen Hinweisen zum </w:t>
+      </w:r>
+      <w:proofErr w:type="spellStart"/>
+      <w:r>
+        <w:t>Integrationsmonitoring</w:t>
+      </w:r>
+      <w:proofErr w:type="spellEnd"/>
+      <w:r>
+        <w:t>.</w:t>
+      </w:r>
+      <w:r>
+        <w:t xml:space="preserve"> Die Anzahl, Farbgebung und Texte der Kacheln sind selbstverständlich frei wählbar. Einschränkend muss erwähnt werden, dass die Anzahl der Kacheln auf 18 (drei Reihen mit jeweils 6 Kacheln) begrenzt ist.</w:t>
+      </w:r>
+    </w:p>
+    <w:p>
+      <w:r>
+        <w:t>Abb. Startseite</w:t>
+      </w:r>
+    </w:p>
+    <w:p>
+      <w:r>
         <w:rPr>
-          <w:lang w:val="en-US"/>
+          <w:noProof/>
         </w:rPr>
-      </w:pPr>
-    </w:p>
-    <w:p>
-      <w:r>
-        <w:t>Technische Vorrausetzungen</w:t>
-      </w:r>
+        <w:drawing>
+          <wp:inline distT="0" distB="0" distL="0" distR="0" wp14:anchorId="4D861F31" wp14:editId="7E42ABED">
+            <wp:extent cx="5760720" cy="6703695"/>
+            <wp:effectExtent l="0" t="0" r="0" b="1905"/>
+            <wp:docPr id="4" name="Grafik 4"/>
+            <wp:cNvGraphicFramePr>
+              <a:graphicFrameLocks xmlns:a="http://schemas.openxmlformats.org/drawingml/2006/main" noChangeAspect="1"/>
+            </wp:cNvGraphicFramePr>
+            <a:graphic xmlns:a="http://schemas.openxmlformats.org/drawingml/2006/main">
+              <a:graphicData uri="http://schemas.openxmlformats.org/drawingml/2006/picture">
+                <pic:pic xmlns:pic="http://schemas.openxmlformats.org/drawingml/2006/picture">
+                  <pic:nvPicPr>
+                    <pic:cNvPr id="1" name=""/>
+                    <pic:cNvPicPr/>
+                  </pic:nvPicPr>
+                  <pic:blipFill>
+                    <a:blip r:embed="rId14"/>
+                    <a:stretch>
+                      <a:fillRect/>
+                    </a:stretch>
+                  </pic:blipFill>
+                  <pic:spPr>
+                    <a:xfrm>
+                      <a:off x="0" y="0"/>
+                      <a:ext cx="5760720" cy="6703695"/>
+                    </a:xfrm>
+                    <a:prstGeom prst="rect">
+                      <a:avLst/>
+                    </a:prstGeom>
+                  </pic:spPr>
+                </pic:pic>
+              </a:graphicData>
+            </a:graphic>
+          </wp:inline>
+        </w:drawing>
+      </w:r>
+    </w:p>
+    <w:p>
+      <w:pPr>
+        <w:rPr>
+          <w:i/>
+        </w:rPr>
+      </w:pPr>
+      <w:r>
+        <w:rPr>
+          <w:i/>
+        </w:rPr>
+        <w:t xml:space="preserve">Open-MTN – </w:t>
+      </w:r>
+      <w:r>
+        <w:rPr>
+          <w:i/>
+        </w:rPr>
+        <w:t xml:space="preserve">Die </w:t>
+      </w:r>
+      <w:proofErr w:type="spellStart"/>
+      <w:r>
+        <w:rPr>
+          <w:i/>
+        </w:rPr>
+        <w:t>Indikatorenseite</w:t>
+      </w:r>
+      <w:proofErr w:type="spellEnd"/>
+    </w:p>
+    <w:p>
+      <w:r>
+        <w:t>Wird eine der Kacheln angeklickt kommt man zu der Seite auf der die einzelnen Indikatoren jeweils mit einer kurzen Erläuterung (</w:t>
+      </w:r>
+      <w:r>
+        <w:t>I</w:t>
+      </w:r>
+      <w:r>
+        <w:t xml:space="preserve">ndikator Beschreibung) dessen was sich dahinter verbirgt. </w:t>
+      </w:r>
+      <w:r>
+        <w:t xml:space="preserve">IN der </w:t>
+      </w:r>
+      <w:r>
+        <w:lastRenderedPageBreak/>
+        <w:t>rechten Spalte werden die einzelnen Indikatoren untereinander aufgelistet. Ein Feld am rechten Rand zeigt an, ob für den Indikator daten verfügbar sind oder nicht (Da für alle Indikatoren Testdaten eingepflegt worden sind, steht dort immer „Daten verfügbar“.) Ü</w:t>
+      </w:r>
+      <w:r>
+        <w:t xml:space="preserve">ber einen einfachen Schalter in den </w:t>
+      </w:r>
+      <w:r>
+        <w:t>Indikator-</w:t>
+      </w:r>
+      <w:r>
+        <w:t xml:space="preserve">Metadaten </w:t>
+      </w:r>
+      <w:r>
+        <w:t xml:space="preserve">kann </w:t>
+      </w:r>
+      <w:r>
+        <w:t>die Verfügbarkeit geändert werden.</w:t>
+      </w:r>
+      <w:r>
+        <w:t xml:space="preserve"> So kann beispielsweise für den Fall einer Datenrevision schnell und einfach die Veröffentlichung der Daten auf der Ebene der einzelnen Indikatoren ausgeschaltet </w:t>
+      </w:r>
+      <w:proofErr w:type="spellStart"/>
+      <w:proofErr w:type="gramStart"/>
+      <w:r>
+        <w:t>werden.</w:t>
+      </w:r>
+      <w:r>
+        <w:t>Über</w:t>
+      </w:r>
+      <w:proofErr w:type="spellEnd"/>
+      <w:proofErr w:type="gramEnd"/>
+      <w:r>
+        <w:t xml:space="preserve"> die </w:t>
+      </w:r>
+      <w:r>
+        <w:t>„</w:t>
+      </w:r>
+      <w:proofErr w:type="spellStart"/>
+      <w:r>
+        <w:t>breadcrumb</w:t>
+      </w:r>
+      <w:proofErr w:type="spellEnd"/>
+      <w:r>
+        <w:t xml:space="preserve">“ </w:t>
+      </w:r>
+      <w:r>
+        <w:t>Navigation</w:t>
+      </w:r>
+      <w:r>
+        <w:t xml:space="preserve"> (Home -&gt; Themenbereiche) kommt man zurück zu den einzelnen </w:t>
+      </w:r>
+      <w:proofErr w:type="spellStart"/>
+      <w:r>
+        <w:t>Tehmenbereichen</w:t>
+      </w:r>
+      <w:proofErr w:type="spellEnd"/>
+      <w:r>
+        <w:t>.</w:t>
+      </w:r>
+    </w:p>
+    <w:p/>
+    <w:p>
+      <w:pPr>
+        <w:rPr>
+          <w:i/>
+        </w:rPr>
+      </w:pPr>
+      <w:r>
+        <w:rPr>
+          <w:i/>
+        </w:rPr>
+        <w:t>Die Bevölkerung in Niedersachsen (A1) – ein Beispiel</w:t>
+      </w:r>
+    </w:p>
+    <w:p>
+      <w:r>
+        <w:t xml:space="preserve">In Open SDG werden die Daten als </w:t>
+      </w:r>
+      <w:proofErr w:type="spellStart"/>
+      <w:r>
+        <w:t>csv</w:t>
+      </w:r>
+      <w:proofErr w:type="spellEnd"/>
+      <w:r>
+        <w:t xml:space="preserve"> Datei gespeichert und tabellarisch, grafisch oder wenn verfügbar auch kartografisch auf einer Webseite ausgegeben. Zu jedem Datensatz oder Indikator können spezifische Texte, wie Methodische Hinweise oder Erläuterungen und </w:t>
+      </w:r>
+      <w:proofErr w:type="spellStart"/>
+      <w:r>
+        <w:t>Quellenagaben</w:t>
+      </w:r>
+      <w:proofErr w:type="spellEnd"/>
+      <w:r>
+        <w:t xml:space="preserve"> hinzugefügt werden. Es ist möglich unterschiedliche Datenbereiche zu selektieren und tabellarisch oder </w:t>
+      </w:r>
+      <w:r>
+        <w:t>g</w:t>
+      </w:r>
+      <w:r>
+        <w:t xml:space="preserve">rafisch in Zukunft auch kartografisch auszugeben. Ein </w:t>
+      </w:r>
+      <w:r>
+        <w:t>e</w:t>
+      </w:r>
+      <w:r>
+        <w:t xml:space="preserve">infaches Beispiel ist der </w:t>
+      </w:r>
+      <w:hyperlink r:id="rId15" w:history="1">
+        <w:r>
+          <w:rPr>
+            <w:rStyle w:val="Hyperlink"/>
+          </w:rPr>
+          <w:t>Indikator 1.1.1 Bevölkerung</w:t>
+        </w:r>
+      </w:hyperlink>
+      <w:r>
+        <w:t xml:space="preserve">. Abgebildet wird die Entwicklung der Bevölkerungszahl in Niedersachsen auf der Ebene der Statistischen Regionen und Niedersachsens (voreingestellte Auswahl). Da in der Datentabelle aber auch die Bevölkerungszahlen für die kreisfreien Städte und Landkreise vorhanden sind, lassen sich über das </w:t>
+      </w:r>
+      <w:proofErr w:type="spellStart"/>
+      <w:r>
+        <w:t>dropdown</w:t>
+      </w:r>
+      <w:proofErr w:type="spellEnd"/>
+      <w:r>
+        <w:t xml:space="preserve"> Menü entsprechend tiefere Gliederungen auswählen. Nach der Auswahl aktualisieren sich Grafik und Tabelle automatisch.</w:t>
+      </w:r>
+    </w:p>
+    <w:p>
+      <w:r>
+        <w:t>Abb. 1: Bevölkerung in Niedersachsen (A1)</w:t>
+      </w:r>
+    </w:p>
+    <w:p>
+      <w:r>
+        <w:rPr>
+          <w:noProof/>
+        </w:rPr>
+        <w:drawing>
+          <wp:inline distT="0" distB="0" distL="0" distR="0" wp14:anchorId="1792C8E4" wp14:editId="753184E1">
+            <wp:extent cx="5760720" cy="3949065"/>
+            <wp:effectExtent l="0" t="0" r="0" b="0"/>
+            <wp:docPr id="1" name="Grafik 1"/>
+            <wp:cNvGraphicFramePr>
+              <a:graphicFrameLocks xmlns:a="http://schemas.openxmlformats.org/drawingml/2006/main" noChangeAspect="1"/>
+            </wp:cNvGraphicFramePr>
+            <a:graphic xmlns:a="http://schemas.openxmlformats.org/drawingml/2006/main">
+              <a:graphicData uri="http://schemas.openxmlformats.org/drawingml/2006/picture">
+                <pic:pic xmlns:pic="http://schemas.openxmlformats.org/drawingml/2006/picture">
+                  <pic:nvPicPr>
+                    <pic:cNvPr id="1" name=""/>
+                    <pic:cNvPicPr/>
+                  </pic:nvPicPr>
+                  <pic:blipFill>
+                    <a:blip r:embed="rId16"/>
+                    <a:stretch>
+                      <a:fillRect/>
+                    </a:stretch>
+                  </pic:blipFill>
+                  <pic:spPr>
+                    <a:xfrm>
+                      <a:off x="0" y="0"/>
+                      <a:ext cx="5760720" cy="3949065"/>
+                    </a:xfrm>
+                    <a:prstGeom prst="rect">
+                      <a:avLst/>
+                    </a:prstGeom>
+                  </pic:spPr>
+                </pic:pic>
+              </a:graphicData>
+            </a:graphic>
+          </wp:inline>
+        </w:drawing>
+      </w:r>
+    </w:p>
+    <w:p>
+      <w:r>
+        <w:t xml:space="preserve">Grundsätzlich lassen sich die Daten als Ganzes als </w:t>
+      </w:r>
+      <w:proofErr w:type="spellStart"/>
+      <w:r>
+        <w:t>csv</w:t>
+      </w:r>
+      <w:proofErr w:type="spellEnd"/>
+      <w:r>
+        <w:t xml:space="preserve"> Datei herunterladen. Darüber hinaus besteht die Möglichkeit die jeweils gewählte Untergliederung als </w:t>
+      </w:r>
+      <w:proofErr w:type="spellStart"/>
+      <w:r>
+        <w:t>csv</w:t>
+      </w:r>
+      <w:proofErr w:type="spellEnd"/>
+      <w:r>
+        <w:t xml:space="preserve"> Datei bzw. die </w:t>
+      </w:r>
+      <w:proofErr w:type="spellStart"/>
+      <w:r>
+        <w:t>Grafig</w:t>
+      </w:r>
+      <w:proofErr w:type="spellEnd"/>
+      <w:r>
+        <w:t xml:space="preserve"> als ein Bild herunterzuladen. </w:t>
+      </w:r>
+      <w:commentRangeStart w:id="0"/>
+      <w:r>
+        <w:t>Diese Möglichkeit</w:t>
+      </w:r>
+      <w:commentRangeEnd w:id="0"/>
+      <w:r>
+        <w:rPr>
+          <w:rStyle w:val="Kommentarzeichen"/>
+        </w:rPr>
+        <w:commentReference w:id="0"/>
+      </w:r>
+      <w:r>
+        <w:t xml:space="preserve"> zielt auf eine eigene Weiterverarbeitung der Daten.</w:t>
+      </w:r>
+    </w:p>
+    <w:p/>
+    <w:p>
+      <w:r>
+        <w:t xml:space="preserve">Unterhalb der Grafik oder je nach Ansicht auch unter der Tabelle sind kurze Texte zur „Definition des Indikators“, den „Methodischen Hinweisen“ sowie „Weiterführende Informationen“ abgebildet. Diese drei texte sind schon jetzt Bestandteil des </w:t>
+      </w:r>
+      <w:proofErr w:type="spellStart"/>
+      <w:r>
+        <w:t>Integrationsmonitorings</w:t>
+      </w:r>
+      <w:proofErr w:type="spellEnd"/>
+      <w:r>
+        <w:t xml:space="preserve"> allerdings sind sie nur in der Zeitreihendatei nicht aber in den Regionalinformationen verfügbar. Neben der Indikatorbeschreibung</w:t>
+      </w:r>
+      <w:r>
+        <w:t xml:space="preserve"> ist</w:t>
+      </w:r>
+      <w:r>
+        <w:t xml:space="preserve"> auf dem Reiter „Tabelle zum Download“ die jeweils einzelne Tabelle zu dem Indikator aus der alten Zeitreihendatei hinterlegt. Der Reiter Datenquell</w:t>
+      </w:r>
+      <w:r>
+        <w:t>e</w:t>
+      </w:r>
+      <w:r>
+        <w:t xml:space="preserve"> gibt die Datenquelle an. Grundsätzlich können in diesen Texten </w:t>
+      </w:r>
+      <w:proofErr w:type="spellStart"/>
+      <w:r>
+        <w:t>html</w:t>
+      </w:r>
+      <w:proofErr w:type="spellEnd"/>
+      <w:r>
+        <w:t xml:space="preserve">-tags für </w:t>
+      </w:r>
+      <w:r>
+        <w:rPr>
+          <w:b/>
+        </w:rPr>
+        <w:t>fette</w:t>
+      </w:r>
+      <w:r>
+        <w:t xml:space="preserve"> und </w:t>
+      </w:r>
+      <w:r>
+        <w:rPr>
+          <w:i/>
+        </w:rPr>
+        <w:t>kursive</w:t>
+      </w:r>
+      <w:r>
+        <w:t xml:space="preserve"> Schrift sowie Links verwendet werden, so dass Formatierungen und Hervorhebungen möglich sind.</w:t>
+      </w:r>
+      <w:r>
+        <w:t xml:space="preserve"> Der Reiter „Bearbeiten“</w:t>
+      </w:r>
+      <w:r>
+        <w:t xml:space="preserve"> wird nach Abschluss der Entwicklung entfernt.</w:t>
+      </w:r>
+    </w:p>
+    <w:p>
+      <w:r>
+        <w:t xml:space="preserve">Abb.2 </w:t>
+      </w:r>
+      <w:proofErr w:type="spellStart"/>
+      <w:r>
+        <w:t>Metadata</w:t>
+      </w:r>
+      <w:proofErr w:type="spellEnd"/>
+      <w:r>
+        <w:t xml:space="preserve"> Tabs</w:t>
+      </w:r>
+    </w:p>
+    <w:p>
+      <w:r>
+        <w:rPr>
+          <w:noProof/>
+        </w:rPr>
+        <w:drawing>
+          <wp:inline distT="0" distB="0" distL="0" distR="0" wp14:anchorId="38B838BB" wp14:editId="72E2ABB3">
+            <wp:extent cx="5760720" cy="4951095"/>
+            <wp:effectExtent l="0" t="0" r="0" b="1905"/>
+            <wp:docPr id="2" name="Grafik 2"/>
+            <wp:cNvGraphicFramePr>
+              <a:graphicFrameLocks xmlns:a="http://schemas.openxmlformats.org/drawingml/2006/main" noChangeAspect="1"/>
+            </wp:cNvGraphicFramePr>
+            <a:graphic xmlns:a="http://schemas.openxmlformats.org/drawingml/2006/main">
+              <a:graphicData uri="http://schemas.openxmlformats.org/drawingml/2006/picture">
+                <pic:pic xmlns:pic="http://schemas.openxmlformats.org/drawingml/2006/picture">
+                  <pic:nvPicPr>
+                    <pic:cNvPr id="1" name=""/>
+                    <pic:cNvPicPr/>
+                  </pic:nvPicPr>
+                  <pic:blipFill>
+                    <a:blip r:embed="rId20"/>
+                    <a:stretch>
+                      <a:fillRect/>
+                    </a:stretch>
+                  </pic:blipFill>
+                  <pic:spPr>
+                    <a:xfrm>
+                      <a:off x="0" y="0"/>
+                      <a:ext cx="5760720" cy="4951095"/>
+                    </a:xfrm>
+                    <a:prstGeom prst="rect">
+                      <a:avLst/>
+                    </a:prstGeom>
+                  </pic:spPr>
+                </pic:pic>
+              </a:graphicData>
+            </a:graphic>
+          </wp:inline>
+        </w:drawing>
+      </w:r>
+    </w:p>
+    <w:p>
+      <w:r>
+        <w:t>Wenn die Daten auf der Ebene der kreisfreien Städte und Landkreise verfügbar sind, lassen sich die Daten auch kartografisch darstellen. Ein Zeitreihen-Slider bietet die Möglichkeit, dass die Daten im Zeitverlauf dynamisch in die Karte eingespielt werden und die Veränderungen in den jeweiligen Flächenfärbungen darstellen.  Fährt man mit der Maus über die einzelnen Kreise werden die Daten „on-mouse-</w:t>
+      </w:r>
+      <w:proofErr w:type="spellStart"/>
+      <w:r>
+        <w:t>over</w:t>
+      </w:r>
+      <w:proofErr w:type="spellEnd"/>
+      <w:r>
+        <w:t xml:space="preserve">“ angezeigt. Klickt man auf einen Kreis wird automatisch </w:t>
+      </w:r>
+      <w:proofErr w:type="gramStart"/>
+      <w:r>
+        <w:t>ein passender Zo</w:t>
+      </w:r>
+      <w:r>
+        <w:t>o</w:t>
+      </w:r>
+      <w:r>
+        <w:t>m</w:t>
+      </w:r>
+      <w:proofErr w:type="gramEnd"/>
+      <w:r>
+        <w:t xml:space="preserve"> in die Karte ausgeführt und der ausgewählte Kreis erscheint mit dem dazugehörigen Wert in der Legende. </w:t>
+      </w:r>
+      <w:r>
+        <w:t xml:space="preserve">Über die Suchfunktion kann in der Karte nach </w:t>
+      </w:r>
+      <w:r>
+        <w:t>einzelnen</w:t>
+      </w:r>
+      <w:r>
+        <w:t xml:space="preserve"> Kreisen oder kreisfreien Städten gesucht werden.</w:t>
+      </w:r>
+      <w:r>
+        <w:t xml:space="preserve"> Ist die Suche erfolgreich wird automatisch </w:t>
+      </w:r>
+      <w:proofErr w:type="gramStart"/>
+      <w:r>
+        <w:t>ein entsprechender Zoom</w:t>
+      </w:r>
+      <w:proofErr w:type="gramEnd"/>
+      <w:r>
+        <w:t xml:space="preserve"> ausgeführt.</w:t>
+      </w:r>
+      <w:r>
+        <w:t xml:space="preserve"> </w:t>
+      </w:r>
+      <w:r>
+        <w:t xml:space="preserve">Die Karte kann als eine </w:t>
+      </w:r>
+      <w:commentRangeStart w:id="1"/>
+      <w:proofErr w:type="spellStart"/>
+      <w:r>
+        <w:t>Geojson</w:t>
+      </w:r>
+      <w:proofErr w:type="spellEnd"/>
+      <w:r>
+        <w:t xml:space="preserve"> Datei heruntergeladen werden</w:t>
+      </w:r>
+      <w:commentRangeEnd w:id="1"/>
+      <w:r>
+        <w:rPr>
+          <w:rStyle w:val="Kommentarzeichen"/>
+        </w:rPr>
+        <w:commentReference w:id="1"/>
+      </w:r>
+      <w:r>
+        <w:t>.</w:t>
+      </w:r>
+    </w:p>
+    <w:p>
+      <w:r>
+        <w:lastRenderedPageBreak/>
+        <w:t>Abb. 3 Kartenansicht</w:t>
+      </w:r>
+    </w:p>
+    <w:p>
+      <w:r>
+        <w:rPr>
+          <w:noProof/>
+        </w:rPr>
+        <w:drawing>
+          <wp:inline distT="0" distB="0" distL="0" distR="0" wp14:anchorId="7FE63802" wp14:editId="56262F51">
+            <wp:extent cx="5760720" cy="3817620"/>
+            <wp:effectExtent l="0" t="0" r="0" b="0"/>
+            <wp:docPr id="3" name="Grafik 3"/>
+            <wp:cNvGraphicFramePr>
+              <a:graphicFrameLocks xmlns:a="http://schemas.openxmlformats.org/drawingml/2006/main" noChangeAspect="1"/>
+            </wp:cNvGraphicFramePr>
+            <a:graphic xmlns:a="http://schemas.openxmlformats.org/drawingml/2006/main">
+              <a:graphicData uri="http://schemas.openxmlformats.org/drawingml/2006/picture">
+                <pic:pic xmlns:pic="http://schemas.openxmlformats.org/drawingml/2006/picture">
+                  <pic:nvPicPr>
+                    <pic:cNvPr id="1" name=""/>
+                    <pic:cNvPicPr/>
+                  </pic:nvPicPr>
+                  <pic:blipFill>
+                    <a:blip r:embed="rId21"/>
+                    <a:stretch>
+                      <a:fillRect/>
+                    </a:stretch>
+                  </pic:blipFill>
+                  <pic:spPr>
+                    <a:xfrm>
+                      <a:off x="0" y="0"/>
+                      <a:ext cx="5760720" cy="3817620"/>
+                    </a:xfrm>
+                    <a:prstGeom prst="rect">
+                      <a:avLst/>
+                    </a:prstGeom>
+                  </pic:spPr>
+                </pic:pic>
+              </a:graphicData>
+            </a:graphic>
+          </wp:inline>
+        </w:drawing>
+      </w:r>
+    </w:p>
+    <w:p>
+      <w:pPr>
+        <w:rPr>
+          <w:i/>
+        </w:rPr>
+      </w:pPr>
+      <w:r>
+        <w:rPr>
+          <w:i/>
+        </w:rPr>
+        <w:t>Neue Daten einpflegen</w:t>
+      </w:r>
+    </w:p>
+    <w:p>
+      <w:r>
+        <w:t xml:space="preserve">Die Aktualisierung der Daten als auch der in den </w:t>
+      </w:r>
+      <w:proofErr w:type="spellStart"/>
+      <w:r>
+        <w:t>Metadata</w:t>
+      </w:r>
+      <w:proofErr w:type="spellEnd"/>
+      <w:r>
+        <w:t xml:space="preserve">-tabs abgebildeten Texte erfolgt über die Änderung </w:t>
+      </w:r>
+      <w:r>
+        <w:t xml:space="preserve">von </w:t>
+      </w:r>
+      <w:r>
+        <w:t xml:space="preserve">lokal gespeicherten Dateien, die über die Software </w:t>
+      </w:r>
+      <w:proofErr w:type="spellStart"/>
+      <w:r>
+        <w:t>Github</w:t>
+      </w:r>
+      <w:proofErr w:type="spellEnd"/>
+      <w:r>
+        <w:t>-Desktop automatisch in die in das jeweilige Repository bei GitHub geladen werden.</w:t>
+      </w:r>
+      <w:r>
+        <w:t xml:space="preserve"> Gleiches gilt auch für alle Beschriftungen (Indikatornamen, Grafikbeschriftungen, Kartentitel </w:t>
+      </w:r>
+      <w:proofErr w:type="spellStart"/>
+      <w:r>
+        <w:t>etc</w:t>
+      </w:r>
+      <w:proofErr w:type="spellEnd"/>
+      <w:r>
+        <w:t>). Diese Struktur der doppelten Datenhaltung (lokal und bei GitHub) sorgt für ein hohes Maß an Datensicherheit und Datenverfügbarkeit.</w:t>
+      </w:r>
+    </w:p>
+    <w:p>
+      <w:r>
+        <w:t>Grundsätzlich lassen sich beliebig viele Indikatoren oder Datentabellen in Open-SDG</w:t>
+      </w:r>
+      <w:r>
+        <w:t xml:space="preserve"> speichern und abbilden. Ebenfalls sind die Metadaten-Tabs frei zu konfigurieren und mit untersch</w:t>
+      </w:r>
+      <w:r>
+        <w:t>ie</w:t>
+      </w:r>
+      <w:r>
+        <w:t>dliche</w:t>
+      </w:r>
+      <w:r>
+        <w:t>n Inhalten zu füllen.</w:t>
+      </w:r>
+    </w:p>
+    <w:p>
+      <w:pPr>
+        <w:rPr>
+          <w:i/>
+        </w:rPr>
+      </w:pPr>
+      <w:r>
+        <w:rPr>
+          <w:i/>
+        </w:rPr>
+        <w:t>Open MTN Zusammenfassung: Vor- und Nachteile</w:t>
+      </w:r>
+    </w:p>
+    <w:p>
+      <w:r>
+        <w:t xml:space="preserve">Es gibt eine Reihe klarer Vorteile der Nutzung von Open SDG für das </w:t>
+      </w:r>
+      <w:proofErr w:type="spellStart"/>
+      <w:r>
+        <w:t>Integrationsmonitoring</w:t>
+      </w:r>
+      <w:proofErr w:type="spellEnd"/>
+      <w:r>
+        <w:t xml:space="preserve"> Niedersachsen: </w:t>
+      </w:r>
+      <w:r>
+        <w:t xml:space="preserve">Mit Open SDG lassen sich kinderleicht Daten tabellarisch, grafisch und kartografisch </w:t>
+      </w:r>
+      <w:r>
+        <w:t>im Internet v</w:t>
+      </w:r>
+      <w:r>
+        <w:t>eröffentlichen.</w:t>
+      </w:r>
+      <w:r>
+        <w:t xml:space="preserve"> </w:t>
+      </w:r>
+      <w:r>
+        <w:t xml:space="preserve">Alle Teile der Webseite sind frei konfigurierbar, ein internationales Entwicklerteam, steht im wahrsten Sinne des Wortes verteilt über die Kontinente rund um die Uhr mit Rat und Tat zur Seite. Gegenüber der Print Publikation als auch dem Digitalen Angebot in Excel senkt es dramatisch die Eintrittsbarriere. Open SDG ist so </w:t>
+      </w:r>
+      <w:proofErr w:type="spellStart"/>
+      <w:r>
+        <w:t>designed</w:t>
+      </w:r>
+      <w:proofErr w:type="spellEnd"/>
+      <w:r>
+        <w:t>, dass es unabhängig von dem jeweiligen Anzeigegerät (Computer, Tablet, Handy) zuverlässig und ansprechend die Daten des Integrationsgeschehens in Niedersachsen nicht nur abbildet, sondern auch zur eigenen Weiterverarbeitung (sowohl als ganzer Datensatz, als auch in ausgewählter Form) in unterschiedlichen Formaten zu Verfügung stellt. Gleichzeitig ermöglicht Open SDG die „alten“ aber aktualisierten Tabellen der Excelfassung (ohne Makros) herunterzuladen. Die Datenaktualisierung ist einfach und die Datensicherheit hoch. Theoretisch lassen sich ohne weitere Prob</w:t>
+      </w:r>
+      <w:r>
+        <w:t>l</w:t>
+      </w:r>
+      <w:r>
+        <w:t xml:space="preserve">eme </w:t>
+      </w:r>
+      <w:proofErr w:type="spellStart"/>
+      <w:r>
+        <w:t>plugins</w:t>
+      </w:r>
+      <w:proofErr w:type="spellEnd"/>
+      <w:r>
+        <w:t xml:space="preserve"> für social </w:t>
+      </w:r>
+      <w:proofErr w:type="spellStart"/>
+      <w:r>
+        <w:t>media</w:t>
+      </w:r>
+      <w:proofErr w:type="spellEnd"/>
+      <w:r>
+        <w:t xml:space="preserve"> hinzufügen.</w:t>
+      </w:r>
+      <w:r>
+        <w:t xml:space="preserve"> Das System kann über eine eigene Domain beispielsweise </w:t>
+      </w:r>
+      <w:hyperlink r:id="rId22" w:history="1">
+        <w:r>
+          <w:rPr>
+            <w:rStyle w:val="Hyperlink"/>
+          </w:rPr>
+          <w:t>http://www.integrationsmonitoring-niedersachsen.de</w:t>
+        </w:r>
+      </w:hyperlink>
+      <w:r>
+        <w:t xml:space="preserve"> (die Domain war am 03.06.2021 noch </w:t>
+      </w:r>
+      <w:r>
+        <w:lastRenderedPageBreak/>
+        <w:t>verfügbar) gehostet werden. Auch für den sehr unwahrscheinlichen Fall einer Einstellung der Weiterentwicklung seitens der federführenden Organisationen bleibt das System erhalten und das weltweite Entwicklerteam bleibt weiterhin verfügbar.</w:t>
+      </w:r>
+    </w:p>
+    <w:p>
+      <w:r>
+        <w:t>Gleichzeitig</w:t>
+      </w:r>
+      <w:r>
+        <w:t xml:space="preserve"> darf nicht verschwiegen werden, dass es auch Nachteile gibt: </w:t>
+      </w:r>
+      <w:r>
+        <w:t xml:space="preserve">Es ist ein neues System, dass eine Einarbeitungszeit benötigt. Es sind unterschiedliche aber nur Grundkenntnisse verschiedener Programmiersprachen notwendig um das System zu betreuen und weiterzuentwickeln. Die Aktualisierung der Daten erfordert weiterhin eine Verarbeitung der von den Fachdezernaten zur Verfügung gestellten Rohdaten in Excel. </w:t>
+      </w:r>
+      <w:r>
+        <w:t>Die Nutzung von Open-SDG mit einer der UN Nachhaltigkeitszielen geschuldeten Fokussierung auf Zeitreihen</w:t>
+      </w:r>
+      <w:r>
+        <w:t>,</w:t>
+      </w:r>
+      <w:r>
+        <w:t xml:space="preserve"> </w:t>
+      </w:r>
+      <w:r>
+        <w:t xml:space="preserve">fordert eine Restrukturierung einiger weniger Tabellen des </w:t>
+      </w:r>
+      <w:proofErr w:type="spellStart"/>
+      <w:r>
+        <w:t>Integrationsmonitorings</w:t>
+      </w:r>
+      <w:proofErr w:type="spellEnd"/>
+      <w:r>
+        <w:t xml:space="preserve"> um die es in dem folgenden Abschnitt geht.</w:t>
+      </w:r>
+    </w:p>
+    <w:p/>
+    <w:p>
+      <w:pPr>
+        <w:pStyle w:val="Listenabsatz"/>
+        <w:numPr>
+          <w:ilvl w:val="0"/>
+          <w:numId w:val="3"/>
+        </w:numPr>
+      </w:pPr>
+      <w:r>
+        <w:t>Inhaltliche Anpassungen Überarbeitungen</w:t>
+      </w:r>
+    </w:p>
+    <w:p>
+      <w:r>
+        <w:t>Die bisherige Struktur de</w:t>
+      </w:r>
+      <w:r>
+        <w:t xml:space="preserve">s </w:t>
+      </w:r>
+      <w:proofErr w:type="spellStart"/>
+      <w:r>
+        <w:t>Indikatorensets</w:t>
+      </w:r>
+      <w:proofErr w:type="spellEnd"/>
+      <w:r>
+        <w:t xml:space="preserve"> ist historisch gewachsen. Die Verfügbarkeit neuer Daten hat dazu geführt, dass hier und da neue und durchaus relevante Indikatoren hinzugekommen sind. Gleichzeitig hat aber das knappe Budget für die jährliche Aktualisierung dazu geführt, dass die Struktur des </w:t>
+      </w:r>
+      <w:proofErr w:type="spellStart"/>
+      <w:r>
+        <w:t>Indikatorensets</w:t>
+      </w:r>
+      <w:proofErr w:type="spellEnd"/>
+      <w:r>
+        <w:t xml:space="preserve"> mit den vier Themenbereichen Bevölkerung, Bildung und Qualifikation, Erwerbstätigkeit und Arbeitsmarkt und Soziales nicht parallel weiterentwickelt worden ist.</w:t>
+      </w:r>
+      <w:r>
+        <w:t xml:space="preserve"> </w:t>
+      </w:r>
+      <w:r>
+        <w:t>G</w:t>
+      </w:r>
+      <w:r>
+        <w:t>leichzeitig fordert die starke Fokussierung auf Zeitre</w:t>
+      </w:r>
+      <w:r>
+        <w:t>i</w:t>
+      </w:r>
+      <w:r>
+        <w:t>hen</w:t>
+      </w:r>
+      <w:r>
+        <w:t xml:space="preserve"> eine teilweise</w:t>
+      </w:r>
+      <w:r>
+        <w:t xml:space="preserve"> Restrukturierung </w:t>
+      </w:r>
+      <w:r>
+        <w:t>einiger sehr komplexer Tabellen. Um beide Aspekte geht es im Folgenden.</w:t>
+      </w:r>
+    </w:p>
+    <w:p>
+      <w:pPr>
+        <w:rPr>
+          <w:i/>
+        </w:rPr>
+      </w:pPr>
+      <w:r>
+        <w:rPr>
+          <w:i/>
+        </w:rPr>
+        <w:t xml:space="preserve">Neue Struktur des </w:t>
+      </w:r>
+      <w:proofErr w:type="spellStart"/>
+      <w:r>
+        <w:rPr>
+          <w:i/>
+        </w:rPr>
+        <w:t>Indikatorensets</w:t>
+      </w:r>
+      <w:proofErr w:type="spellEnd"/>
+    </w:p>
+    <w:p>
+      <w:bookmarkStart w:id="2" w:name="_GoBack"/>
+      <w:bookmarkEnd w:id="2"/>
     </w:p>
     <w:p>
       <w:pPr>
@@ -407,11 +1450,11 @@
         </w:numPr>
       </w:pPr>
       <w:r>
-        <w:t xml:space="preserve">Open </w:t>
-      </w:r>
-      <w:proofErr w:type="spellStart"/>
-      <w:r>
-        <w:t>source</w:t>
+        <w:t xml:space="preserve">Überarbeitung der Struktur des </w:t>
+      </w:r>
+      <w:proofErr w:type="spellStart"/>
+      <w:r>
+        <w:t>Indikatorensets</w:t>
       </w:r>
       <w:proofErr w:type="spellEnd"/>
     </w:p>
@@ -424,8 +1467,13 @@
         </w:numPr>
       </w:pPr>
       <w:r>
-        <w:t>Internetseite</w:t>
-      </w:r>
+        <w:t xml:space="preserve">Neue Oberkategorien zum Teil orientiert am </w:t>
+      </w:r>
+      <w:proofErr w:type="spellStart"/>
+      <w:r>
+        <w:t>Ländermonitoring</w:t>
+      </w:r>
+      <w:proofErr w:type="spellEnd"/>
     </w:p>
     <w:p>
       <w:pPr>
@@ -436,7 +1484,19 @@
         </w:numPr>
       </w:pPr>
       <w:r>
-        <w:t>Tabellen</w:t>
+        <w:t>Anpassung ei</w:t>
+      </w:r>
+      <w:r>
+        <w:t>n</w:t>
+      </w:r>
+      <w:r>
+        <w:t>zelner Indikatoren (Beispiel A9)</w:t>
+      </w:r>
+    </w:p>
+    <w:p/>
+    <w:p>
+      <w:r>
+        <w:t>Notwendige Schritte</w:t>
       </w:r>
     </w:p>
     <w:p>
@@ -448,8 +1508,13 @@
         </w:numPr>
       </w:pPr>
       <w:r>
-        <w:t>Grafiken</w:t>
-      </w:r>
+        <w:t xml:space="preserve">Abstimmung der Überarbeitung des </w:t>
+      </w:r>
+      <w:proofErr w:type="spellStart"/>
+      <w:r>
+        <w:t>Indikatorensets</w:t>
+      </w:r>
+      <w:proofErr w:type="spellEnd"/>
     </w:p>
     <w:p>
       <w:pPr>
@@ -460,7 +1525,13 @@
         </w:numPr>
       </w:pPr>
       <w:r>
-        <w:t>Karten</w:t>
+        <w:t>Abstimmung der Ü</w:t>
+      </w:r>
+      <w:r>
+        <w:t>berarbeit</w:t>
+      </w:r>
+      <w:r>
+        <w:t>ung einzelner Indikatoren</w:t>
       </w:r>
     </w:p>
     <w:p>
@@ -471,9 +1542,11 @@
           <w:numId w:val="1"/>
         </w:numPr>
       </w:pPr>
-      <w:r>
-        <w:t>Erläuternde Texte</w:t>
-      </w:r>
+      <w:proofErr w:type="spellStart"/>
+      <w:r>
+        <w:t>Datenaktualisieurng</w:t>
+      </w:r>
+      <w:proofErr w:type="spellEnd"/>
     </w:p>
     <w:p>
       <w:pPr>
@@ -484,174 +1557,13 @@
         </w:numPr>
       </w:pPr>
       <w:r>
-        <w:t>Komplexe Tabelle (alte Struktur) als Download</w:t>
-      </w:r>
-    </w:p>
-    <w:p>
-      <w:pPr>
-        <w:pStyle w:val="Listenabsatz"/>
-        <w:numPr>
-          <w:ilvl w:val="0"/>
-          <w:numId w:val="1"/>
-        </w:numPr>
-      </w:pPr>
-      <w:r>
-        <w:t xml:space="preserve">Tabellen, Grafiken und Karten auch als </w:t>
-      </w:r>
-      <w:proofErr w:type="spellStart"/>
-      <w:r>
-        <w:t>csv</w:t>
-      </w:r>
-      <w:proofErr w:type="spellEnd"/>
-      <w:r>
-        <w:t>-Datei zum Download ist besonders gut für die Weiterverarbeitung</w:t>
-      </w:r>
-    </w:p>
-    <w:p>
-      <w:pPr>
-        <w:pStyle w:val="Listenabsatz"/>
-        <w:numPr>
-          <w:ilvl w:val="0"/>
-          <w:numId w:val="1"/>
-        </w:numPr>
-      </w:pPr>
-      <w:r>
-        <w:t>Einfache Datenaktualisierung</w:t>
-      </w:r>
-    </w:p>
-    <w:p/>
-    <w:p>
-      <w:r>
-        <w:t>Inhaltliche Anpassungen Überarbeitungen</w:t>
-      </w:r>
-    </w:p>
-    <w:p/>
-    <w:p>
-      <w:pPr>
-        <w:pStyle w:val="Listenabsatz"/>
-        <w:numPr>
-          <w:ilvl w:val="0"/>
-          <w:numId w:val="1"/>
-        </w:numPr>
-      </w:pPr>
-      <w:r>
-        <w:t xml:space="preserve">Überarbeitung der Struktur des </w:t>
-      </w:r>
-      <w:proofErr w:type="spellStart"/>
-      <w:r>
-        <w:t>Indikatorensets</w:t>
-      </w:r>
-      <w:proofErr w:type="spellEnd"/>
-    </w:p>
-    <w:p>
-      <w:pPr>
-        <w:pStyle w:val="Listenabsatz"/>
-        <w:numPr>
-          <w:ilvl w:val="0"/>
-          <w:numId w:val="1"/>
-        </w:numPr>
-      </w:pPr>
-      <w:r>
-        <w:t xml:space="preserve">Neue Oberkategorien zum Teil orientiert am </w:t>
-      </w:r>
-      <w:proofErr w:type="spellStart"/>
-      <w:r>
-        <w:t>Ländermonitoring</w:t>
-      </w:r>
-      <w:proofErr w:type="spellEnd"/>
-    </w:p>
-    <w:p>
-      <w:pPr>
-        <w:pStyle w:val="Listenabsatz"/>
-        <w:numPr>
-          <w:ilvl w:val="0"/>
-          <w:numId w:val="1"/>
-        </w:numPr>
-      </w:pPr>
-      <w:r>
-        <w:t>Anpassung ei</w:t>
-      </w:r>
-      <w:r>
-        <w:t>n</w:t>
-      </w:r>
-      <w:r>
-        <w:t>zelner Indikatoren (Beispiel A9)</w:t>
-      </w:r>
-    </w:p>
-    <w:p/>
-    <w:p>
-      <w:r>
-        <w:t>Notwendige Schritte</w:t>
-      </w:r>
-    </w:p>
-    <w:p>
-      <w:pPr>
-        <w:pStyle w:val="Listenabsatz"/>
-        <w:numPr>
-          <w:ilvl w:val="0"/>
-          <w:numId w:val="1"/>
-        </w:numPr>
-      </w:pPr>
-      <w:r>
-        <w:t xml:space="preserve">Abstimmung der Überarbeitung des </w:t>
-      </w:r>
-      <w:proofErr w:type="spellStart"/>
-      <w:r>
-        <w:t>Indikatorensets</w:t>
-      </w:r>
-      <w:proofErr w:type="spellEnd"/>
-    </w:p>
-    <w:p>
-      <w:pPr>
-        <w:pStyle w:val="Listenabsatz"/>
-        <w:numPr>
-          <w:ilvl w:val="0"/>
-          <w:numId w:val="1"/>
-        </w:numPr>
-      </w:pPr>
-      <w:r>
-        <w:lastRenderedPageBreak/>
-        <w:t>Abstimmung der Ü</w:t>
-      </w:r>
-      <w:r>
-        <w:t>berarbeit</w:t>
-      </w:r>
-      <w:r>
-        <w:t>ung einzelner Indikatoren</w:t>
-      </w:r>
-    </w:p>
-    <w:p>
-      <w:pPr>
-        <w:pStyle w:val="Listenabsatz"/>
-        <w:numPr>
-          <w:ilvl w:val="0"/>
-          <w:numId w:val="1"/>
-        </w:numPr>
-      </w:pPr>
-      <w:proofErr w:type="spellStart"/>
-      <w:r>
-        <w:t>Datenaktualisieurng</w:t>
-      </w:r>
-      <w:proofErr w:type="spellEnd"/>
-    </w:p>
-    <w:p>
-      <w:pPr>
-        <w:pStyle w:val="Listenabsatz"/>
-        <w:numPr>
-          <w:ilvl w:val="0"/>
-          <w:numId w:val="1"/>
-        </w:numPr>
-      </w:pPr>
-      <w:r>
-        <w:t xml:space="preserve">Bilder für </w:t>
-      </w:r>
-      <w:proofErr w:type="spellStart"/>
-      <w:r>
-        <w:t>dieStartseite</w:t>
-      </w:r>
-      <w:proofErr w:type="spellEnd"/>
-      <w:r>
-        <w:t xml:space="preserve"> finden</w:t>
+        <w:t>Bilder für die</w:t>
+      </w:r>
+      <w:r>
+        <w:t xml:space="preserve"> </w:t>
+      </w:r>
+      <w:r>
+        <w:t>Startseite finden</w:t>
       </w:r>
     </w:p>
     <w:p>
@@ -692,8 +1604,67 @@
 </w:document>
 </file>
 
+<file path=word/comments.xml><?xml version="1.0" encoding="utf-8"?>
+<w:comments xmlns:wpc="http://schemas.microsoft.com/office/word/2010/wordprocessingCanvas" xmlns:cx="http://schemas.microsoft.com/office/drawing/2014/chartex" xmlns:cx1="http://schemas.microsoft.com/office/drawing/2015/9/8/chartex" xmlns:cx2="http://schemas.microsoft.com/office/drawing/2015/10/21/chartex" xmlns:cx3="http://schemas.microsoft.com/office/drawing/2016/5/9/chartex" xmlns:cx4="http://schemas.microsoft.com/office/drawing/2016/5/10/chartex" xmlns:cx5="http://schemas.microsoft.com/office/drawing/2016/5/11/chartex" xmlns:cx6="http://schemas.microsoft.com/office/drawing/2016/5/12/chartex" xmlns:cx7="http://schemas.microsoft.com/office/drawing/2016/5/13/chartex" xmlns:cx8="http://schemas.microsoft.com/office/drawing/2016/5/14/chartex" xmlns:mc="http://schemas.openxmlformats.org/markup-compatibility/2006" xmlns:aink="http://schemas.microsoft.com/office/drawing/2016/ink" xmlns:am3d="http://schemas.microsoft.com/office/drawing/2017/model3d" xmlns:o="urn:schemas-microsoft-com:office:office" xmlns:r="http://schemas.openxmlformats.org/officeDocument/2006/relationships" xmlns:m="http://schemas.openxmlformats.org/officeDocument/2006/math" xmlns:v="urn:schemas-microsoft-com:vml" xmlns:wp14="http://schemas.microsoft.com/office/word/2010/wordprocessingDrawing" xmlns:wp="http://schemas.openxmlformats.org/drawingml/2006/wordprocessingDrawing" xmlns:w10="urn:schemas-microsoft-com:office:word" xmlns:w="http://schemas.openxmlformats.org/wordprocessingml/2006/main" xmlns:w14="http://schemas.microsoft.com/office/word/2010/wordml" xmlns:w15="http://schemas.microsoft.com/office/word/2012/wordml" xmlns:w16cid="http://schemas.microsoft.com/office/word/2016/wordml/cid" xmlns:w16se="http://schemas.microsoft.com/office/word/2015/wordml/symex" xmlns:wpg="http://schemas.microsoft.com/office/word/2010/wordprocessingGroup" xmlns:wpi="http://schemas.microsoft.com/office/word/2010/wordprocessingInk" xmlns:wne="http://schemas.microsoft.com/office/word/2006/wordml" xmlns:wps="http://schemas.microsoft.com/office/word/2010/wordprocessingShape" mc:Ignorable="w14 w15 w16se w16cid wp14">
+  <w:comment w:id="0" w:author="Biester, Christoph (LSN)" w:date="2021-06-04T15:34:00Z" w:initials="BC(">
+    <w:p>
+      <w:pPr>
+        <w:pStyle w:val="Kommentartext"/>
+      </w:pPr>
+      <w:r>
+        <w:rPr>
+          <w:rStyle w:val="Kommentarzeichen"/>
+        </w:rPr>
+        <w:annotationRef/>
+      </w:r>
+      <w:r>
+        <w:t>Rita: Bitte den Passus zum Vorteil von CSV Dateien hier einfügen.</w:t>
+      </w:r>
+    </w:p>
+  </w:comment>
+  <w:comment w:id="1" w:author="Biester, Christoph (LSN)" w:date="2021-06-04T15:55:00Z" w:initials="BC(">
+    <w:p>
+      <w:pPr>
+        <w:pStyle w:val="Kommentartext"/>
+      </w:pPr>
+      <w:r>
+        <w:rPr>
+          <w:rStyle w:val="Kommentarzeichen"/>
+        </w:rPr>
+        <w:annotationRef/>
+      </w:r>
+      <w:r>
+        <w:t xml:space="preserve">Rita: Bitte hier den entsprechenden Passus zur Erwünschtheit von mehr </w:t>
+      </w:r>
+      <w:proofErr w:type="spellStart"/>
+      <w:r>
+        <w:t>Geojson</w:t>
+      </w:r>
+      <w:proofErr w:type="spellEnd"/>
+      <w:r>
+        <w:t xml:space="preserve"> Daten einfügen</w:t>
+      </w:r>
+    </w:p>
+  </w:comment>
+</w:comments>
+</file>
+
+<file path=word/commentsExtended.xml><?xml version="1.0" encoding="utf-8"?>
+<w15:commentsEx xmlns:wpc="http://schemas.microsoft.com/office/word/2010/wordprocessingCanvas" xmlns:cx="http://schemas.microsoft.com/office/drawing/2014/chartex" xmlns:cx1="http://schemas.microsoft.com/office/drawing/2015/9/8/chartex" xmlns:cx2="http://schemas.microsoft.com/office/drawing/2015/10/21/chartex" xmlns:cx3="http://schemas.microsoft.com/office/drawing/2016/5/9/chartex" xmlns:cx4="http://schemas.microsoft.com/office/drawing/2016/5/10/chartex" xmlns:cx5="http://schemas.microsoft.com/office/drawing/2016/5/11/chartex" xmlns:cx6="http://schemas.microsoft.com/office/drawing/2016/5/12/chartex" xmlns:cx7="http://schemas.microsoft.com/office/drawing/2016/5/13/chartex" xmlns:cx8="http://schemas.microsoft.com/office/drawing/2016/5/14/chartex" xmlns:mc="http://schemas.openxmlformats.org/markup-compatibility/2006" xmlns:aink="http://schemas.microsoft.com/office/drawing/2016/ink" xmlns:am3d="http://schemas.microsoft.com/office/drawing/2017/model3d" xmlns:o="urn:schemas-microsoft-com:office:office" xmlns:r="http://schemas.openxmlformats.org/officeDocument/2006/relationships" xmlns:m="http://schemas.openxmlformats.org/officeDocument/2006/math" xmlns:v="urn:schemas-microsoft-com:vml" xmlns:wp14="http://schemas.microsoft.com/office/word/2010/wordprocessingDrawing" xmlns:wp="http://schemas.openxmlformats.org/drawingml/2006/wordprocessingDrawing" xmlns:w10="urn:schemas-microsoft-com:office:word" xmlns:w="http://schemas.openxmlformats.org/wordprocessingml/2006/main" xmlns:w14="http://schemas.microsoft.com/office/word/2010/wordml" xmlns:w15="http://schemas.microsoft.com/office/word/2012/wordml" xmlns:w16cid="http://schemas.microsoft.com/office/word/2016/wordml/cid" xmlns:w16se="http://schemas.microsoft.com/office/word/2015/wordml/symex" xmlns:wpg="http://schemas.microsoft.com/office/word/2010/wordprocessingGroup" xmlns:wpi="http://schemas.microsoft.com/office/word/2010/wordprocessingInk" xmlns:wne="http://schemas.microsoft.com/office/word/2006/wordml" xmlns:wps="http://schemas.microsoft.com/office/word/2010/wordprocessingShape" mc:Ignorable="w14 w15 w16se w16cid wp14">
+  <w15:commentEx w15:paraId="57A4CFED" w15:done="0"/>
+  <w15:commentEx w15:paraId="450E599D" w15:done="0"/>
+</w15:commentsEx>
+</file>
+
+<file path=word/commentsIds.xml><?xml version="1.0" encoding="utf-8"?>
+<w16cid:commentsIds xmlns:wpc="http://schemas.microsoft.com/office/word/2010/wordprocessingCanvas" xmlns:cx="http://schemas.microsoft.com/office/drawing/2014/chartex" xmlns:cx1="http://schemas.microsoft.com/office/drawing/2015/9/8/chartex" xmlns:cx2="http://schemas.microsoft.com/office/drawing/2015/10/21/chartex" xmlns:cx3="http://schemas.microsoft.com/office/drawing/2016/5/9/chartex" xmlns:cx4="http://schemas.microsoft.com/office/drawing/2016/5/10/chartex" xmlns:cx5="http://schemas.microsoft.com/office/drawing/2016/5/11/chartex" xmlns:cx6="http://schemas.microsoft.com/office/drawing/2016/5/12/chartex" xmlns:cx7="http://schemas.microsoft.com/office/drawing/2016/5/13/chartex" xmlns:cx8="http://schemas.microsoft.com/office/drawing/2016/5/14/chartex" xmlns:mc="http://schemas.openxmlformats.org/markup-compatibility/2006" xmlns:aink="http://schemas.microsoft.com/office/drawing/2016/ink" xmlns:am3d="http://schemas.microsoft.com/office/drawing/2017/model3d" xmlns:o="urn:schemas-microsoft-com:office:office" xmlns:r="http://schemas.openxmlformats.org/officeDocument/2006/relationships" xmlns:m="http://schemas.openxmlformats.org/officeDocument/2006/math" xmlns:v="urn:schemas-microsoft-com:vml" xmlns:wp14="http://schemas.microsoft.com/office/word/2010/wordprocessingDrawing" xmlns:wp="http://schemas.openxmlformats.org/drawingml/2006/wordprocessingDrawing" xmlns:w10="urn:schemas-microsoft-com:office:word" xmlns:w="http://schemas.openxmlformats.org/wordprocessingml/2006/main" xmlns:w14="http://schemas.microsoft.com/office/word/2010/wordml" xmlns:w15="http://schemas.microsoft.com/office/word/2012/wordml" xmlns:w16cid="http://schemas.microsoft.com/office/word/2016/wordml/cid" xmlns:w16se="http://schemas.microsoft.com/office/word/2015/wordml/symex" xmlns:wpg="http://schemas.microsoft.com/office/word/2010/wordprocessingGroup" xmlns:wpi="http://schemas.microsoft.com/office/word/2010/wordprocessingInk" xmlns:wne="http://schemas.microsoft.com/office/word/2006/wordml" xmlns:wps="http://schemas.microsoft.com/office/word/2010/wordprocessingShape" mc:Ignorable="w14 w15 w16se w16cid wp14">
+  <w16cid:commentId w16cid:paraId="57A4CFED" w16cid:durableId="2464C68F"/>
+  <w16cid:commentId w16cid:paraId="450E599D" w16cid:durableId="2464CB6D"/>
+</w16cid:commentsIds>
+</file>
+
 <file path=word/numbering.xml><?xml version="1.0" encoding="utf-8"?>
-<w:numbering xmlns:wpc="http://schemas.microsoft.com/office/word/2010/wordprocessingCanvas" xmlns:cx="http://schemas.microsoft.com/office/drawing/2014/chartex" xmlns:cx1="http://schemas.microsoft.com/office/drawing/2015/9/8/chartex" xmlns:mc="http://schemas.openxmlformats.org/markup-compatibility/2006" xmlns:o="urn:schemas-microsoft-com:office:office" xmlns:r="http://schemas.openxmlformats.org/officeDocument/2006/relationships" xmlns:m="http://schemas.openxmlformats.org/officeDocument/2006/math" xmlns:v="urn:schemas-microsoft-com:vml" xmlns:wp14="http://schemas.microsoft.com/office/word/2010/wordprocessingDrawing" xmlns:wp="http://schemas.openxmlformats.org/drawingml/2006/wordprocessingDrawing" xmlns:w10="urn:schemas-microsoft-com:office:word" xmlns:w="http://schemas.openxmlformats.org/wordprocessingml/2006/main" xmlns:w14="http://schemas.microsoft.com/office/word/2010/wordml" xmlns:w15="http://schemas.microsoft.com/office/word/2012/wordml" xmlns:w16se="http://schemas.microsoft.com/office/word/2015/wordml/symex" xmlns:wpg="http://schemas.microsoft.com/office/word/2010/wordprocessingGroup" xmlns:wpi="http://schemas.microsoft.com/office/word/2010/wordprocessingInk" xmlns:wne="http://schemas.microsoft.com/office/word/2006/wordml" xmlns:wps="http://schemas.microsoft.com/office/word/2010/wordprocessingShape" mc:Ignorable="w14 w15 w16se wp14">
+<w:numbering xmlns:wpc="http://schemas.microsoft.com/office/word/2010/wordprocessingCanvas" xmlns:cx="http://schemas.microsoft.com/office/drawing/2014/chartex" xmlns:cx1="http://schemas.microsoft.com/office/drawing/2015/9/8/chartex" xmlns:cx2="http://schemas.microsoft.com/office/drawing/2015/10/21/chartex" xmlns:cx3="http://schemas.microsoft.com/office/drawing/2016/5/9/chartex" xmlns:cx4="http://schemas.microsoft.com/office/drawing/2016/5/10/chartex" xmlns:cx5="http://schemas.microsoft.com/office/drawing/2016/5/11/chartex" xmlns:cx6="http://schemas.microsoft.com/office/drawing/2016/5/12/chartex" xmlns:cx7="http://schemas.microsoft.com/office/drawing/2016/5/13/chartex" xmlns:cx8="http://schemas.microsoft.com/office/drawing/2016/5/14/chartex" xmlns:mc="http://schemas.openxmlformats.org/markup-compatibility/2006" xmlns:aink="http://schemas.microsoft.com/office/drawing/2016/ink" xmlns:am3d="http://schemas.microsoft.com/office/drawing/2017/model3d" xmlns:o="urn:schemas-microsoft-com:office:office" xmlns:r="http://schemas.openxmlformats.org/officeDocument/2006/relationships" xmlns:m="http://schemas.openxmlformats.org/officeDocument/2006/math" xmlns:v="urn:schemas-microsoft-com:vml" xmlns:wp14="http://schemas.microsoft.com/office/word/2010/wordprocessingDrawing" xmlns:wp="http://schemas.openxmlformats.org/drawingml/2006/wordprocessingDrawing" xmlns:w10="urn:schemas-microsoft-com:office:word" xmlns:w="http://schemas.openxmlformats.org/wordprocessingml/2006/main" xmlns:w14="http://schemas.microsoft.com/office/word/2010/wordml" xmlns:w15="http://schemas.microsoft.com/office/word/2012/wordml" xmlns:w16cid="http://schemas.microsoft.com/office/word/2016/wordml/cid" xmlns:w16se="http://schemas.microsoft.com/office/word/2015/wordml/symex" xmlns:wpg="http://schemas.microsoft.com/office/word/2010/wordprocessingGroup" xmlns:wpi="http://schemas.microsoft.com/office/word/2010/wordprocessingInk" xmlns:wne="http://schemas.microsoft.com/office/word/2006/wordml" xmlns:wps="http://schemas.microsoft.com/office/word/2010/wordprocessingShape" mc:Ignorable="w14 w15 w16se w16cid wp14">
   <w:abstractNum w:abstractNumId="0" w15:restartNumberingAfterBreak="0">
     <w:nsid w:val="14500341"/>
     <w:multiLevelType w:val="hybridMultilevel"/>
@@ -1135,8 +2106,16 @@
 </w:numbering>
 </file>
 
+<file path=word/people.xml><?xml version="1.0" encoding="utf-8"?>
+<w15:people xmlns:wpc="http://schemas.microsoft.com/office/word/2010/wordprocessingCanvas" xmlns:cx="http://schemas.microsoft.com/office/drawing/2014/chartex" xmlns:cx1="http://schemas.microsoft.com/office/drawing/2015/9/8/chartex" xmlns:cx2="http://schemas.microsoft.com/office/drawing/2015/10/21/chartex" xmlns:cx3="http://schemas.microsoft.com/office/drawing/2016/5/9/chartex" xmlns:cx4="http://schemas.microsoft.com/office/drawing/2016/5/10/chartex" xmlns:cx5="http://schemas.microsoft.com/office/drawing/2016/5/11/chartex" xmlns:cx6="http://schemas.microsoft.com/office/drawing/2016/5/12/chartex" xmlns:cx7="http://schemas.microsoft.com/office/drawing/2016/5/13/chartex" xmlns:cx8="http://schemas.microsoft.com/office/drawing/2016/5/14/chartex" xmlns:mc="http://schemas.openxmlformats.org/markup-compatibility/2006" xmlns:aink="http://schemas.microsoft.com/office/drawing/2016/ink" xmlns:am3d="http://schemas.microsoft.com/office/drawing/2017/model3d" xmlns:o="urn:schemas-microsoft-com:office:office" xmlns:r="http://schemas.openxmlformats.org/officeDocument/2006/relationships" xmlns:m="http://schemas.openxmlformats.org/officeDocument/2006/math" xmlns:v="urn:schemas-microsoft-com:vml" xmlns:wp14="http://schemas.microsoft.com/office/word/2010/wordprocessingDrawing" xmlns:wp="http://schemas.openxmlformats.org/drawingml/2006/wordprocessingDrawing" xmlns:w10="urn:schemas-microsoft-com:office:word" xmlns:w="http://schemas.openxmlformats.org/wordprocessingml/2006/main" xmlns:w14="http://schemas.microsoft.com/office/word/2010/wordml" xmlns:w15="http://schemas.microsoft.com/office/word/2012/wordml" xmlns:w16cid="http://schemas.microsoft.com/office/word/2016/wordml/cid" xmlns:w16se="http://schemas.microsoft.com/office/word/2015/wordml/symex" xmlns:wpg="http://schemas.microsoft.com/office/word/2010/wordprocessingGroup" xmlns:wpi="http://schemas.microsoft.com/office/word/2010/wordprocessingInk" xmlns:wne="http://schemas.microsoft.com/office/word/2006/wordml" xmlns:wps="http://schemas.microsoft.com/office/word/2010/wordprocessingShape" mc:Ignorable="w14 w15 w16se w16cid wp14">
+  <w15:person w15:author="Biester, Christoph (LSN)">
+    <w15:presenceInfo w15:providerId="None" w15:userId="Biester, Christoph (LSN)"/>
+  </w15:person>
+</w15:people>
+</file>
+
 <file path=word/styles.xml><?xml version="1.0" encoding="utf-8"?>
-<w:styles xmlns:mc="http://schemas.openxmlformats.org/markup-compatibility/2006" xmlns:r="http://schemas.openxmlformats.org/officeDocument/2006/relationships" xmlns:w="http://schemas.openxmlformats.org/wordprocessingml/2006/main" xmlns:w14="http://schemas.microsoft.com/office/word/2010/wordml" xmlns:w15="http://schemas.microsoft.com/office/word/2012/wordml" xmlns:w16se="http://schemas.microsoft.com/office/word/2015/wordml/symex" mc:Ignorable="w14 w15 w16se">
+<w:styles xmlns:mc="http://schemas.openxmlformats.org/markup-compatibility/2006" xmlns:r="http://schemas.openxmlformats.org/officeDocument/2006/relationships" xmlns:w="http://schemas.openxmlformats.org/wordprocessingml/2006/main" xmlns:w14="http://schemas.microsoft.com/office/word/2010/wordml" xmlns:w15="http://schemas.microsoft.com/office/word/2012/wordml" xmlns:w16cid="http://schemas.microsoft.com/office/word/2016/wordml/cid" xmlns:w16se="http://schemas.microsoft.com/office/word/2015/wordml/symex" mc:Ignorable="w14 w15 w16se w16cid">
   <w:docDefaults>
     <w:rPrDefault>
       <w:rPr>
@@ -1152,7 +2131,7 @@
       </w:pPr>
     </w:pPrDefault>
   </w:docDefaults>
-  <w:latentStyles w:defLockedState="0" w:defUIPriority="99" w:defSemiHidden="0" w:defUnhideWhenUsed="0" w:defQFormat="0" w:count="371">
+  <w:latentStyles w:defLockedState="0" w:defUIPriority="99" w:defSemiHidden="0" w:defUnhideWhenUsed="0" w:defQFormat="0" w:count="375">
     <w:lsdException w:name="Normal" w:uiPriority="0" w:qFormat="1"/>
     <w:lsdException w:name="heading 1" w:uiPriority="9" w:qFormat="1"/>
     <w:lsdException w:name="heading 2" w:semiHidden="1" w:uiPriority="9" w:unhideWhenUsed="1" w:qFormat="1"/>
@@ -1258,7 +2237,6 @@
     <w:lsdException w:name="HTML Sample" w:semiHidden="1" w:unhideWhenUsed="1"/>
     <w:lsdException w:name="HTML Typewriter" w:semiHidden="1" w:unhideWhenUsed="1"/>
     <w:lsdException w:name="HTML Variable" w:semiHidden="1" w:unhideWhenUsed="1"/>
-    <w:lsdException w:name="Normal Table" w:semiHidden="1" w:unhideWhenUsed="1"/>
     <w:lsdException w:name="annotation subject" w:semiHidden="1" w:unhideWhenUsed="1"/>
     <w:lsdException w:name="No List" w:semiHidden="1" w:unhideWhenUsed="1"/>
     <w:lsdException w:name="Outline List 1" w:semiHidden="1" w:unhideWhenUsed="1"/>
@@ -1302,10 +2280,8 @@
     <w:lsdException w:name="Table Elegant" w:semiHidden="1" w:unhideWhenUsed="1"/>
     <w:lsdException w:name="Table Professional" w:semiHidden="1" w:unhideWhenUsed="1"/>
     <w:lsdException w:name="Table Subtle 1" w:semiHidden="1" w:unhideWhenUsed="1"/>
-    <w:lsdException w:name="Table Subtle 2" w:semiHidden="1" w:unhideWhenUsed="1"/>
     <w:lsdException w:name="Table Web 1" w:semiHidden="1" w:unhideWhenUsed="1"/>
     <w:lsdException w:name="Table Web 2" w:semiHidden="1" w:unhideWhenUsed="1"/>
-    <w:lsdException w:name="Table Web 3" w:semiHidden="1" w:unhideWhenUsed="1"/>
     <w:lsdException w:name="Balloon Text" w:semiHidden="1" w:unhideWhenUsed="1"/>
     <w:lsdException w:name="Table Grid" w:uiPriority="39"/>
     <w:lsdException w:name="Table Theme" w:semiHidden="1" w:unhideWhenUsed="1"/>
@@ -1524,6 +2500,10 @@
     <w:lsdException w:name="List Table 5 Dark Accent 6" w:uiPriority="50"/>
     <w:lsdException w:name="List Table 6 Colorful Accent 6" w:uiPriority="51"/>
     <w:lsdException w:name="List Table 7 Colorful Accent 6" w:uiPriority="52"/>
+    <w:lsdException w:name="Mention" w:semiHidden="1" w:unhideWhenUsed="1"/>
+    <w:lsdException w:name="Smart Hyperlink" w:semiHidden="1" w:unhideWhenUsed="1"/>
+    <w:lsdException w:name="Hashtag" w:semiHidden="1" w:unhideWhenUsed="1"/>
+    <w:lsdException w:name="Unresolved Mention" w:semiHidden="1" w:unhideWhenUsed="1"/>
   </w:latentStyles>
   <w:style w:type="paragraph" w:default="1" w:styleId="Standard">
     <w:name w:val="Normal"/>
@@ -1576,6 +2556,116 @@
     <w:rPr>
       <w:color w:val="0563C1" w:themeColor="hyperlink"/>
       <w:u w:val="single"/>
+    </w:rPr>
+  </w:style>
+  <w:style w:type="character" w:styleId="NichtaufgelsteErwhnung">
+    <w:name w:val="Unresolved Mention"/>
+    <w:basedOn w:val="Absatz-Standardschriftart"/>
+    <w:uiPriority w:val="99"/>
+    <w:semiHidden/>
+    <w:unhideWhenUsed/>
+    <w:rsid w:val="006208E4"/>
+    <w:rPr>
+      <w:color w:val="605E5C"/>
+      <w:shd w:val="clear" w:color="auto" w:fill="E1DFDD"/>
+    </w:rPr>
+  </w:style>
+  <w:style w:type="character" w:styleId="Kommentarzeichen">
+    <w:name w:val="annotation reference"/>
+    <w:basedOn w:val="Absatz-Standardschriftart"/>
+    <w:uiPriority w:val="99"/>
+    <w:semiHidden/>
+    <w:unhideWhenUsed/>
+    <w:rsid w:val="006208E4"/>
+    <w:rPr>
+      <w:sz w:val="16"/>
+      <w:szCs w:val="16"/>
+    </w:rPr>
+  </w:style>
+  <w:style w:type="paragraph" w:styleId="Kommentartext">
+    <w:name w:val="annotation text"/>
+    <w:basedOn w:val="Standard"/>
+    <w:link w:val="KommentartextZchn"/>
+    <w:uiPriority w:val="99"/>
+    <w:semiHidden/>
+    <w:unhideWhenUsed/>
+    <w:rsid w:val="006208E4"/>
+    <w:pPr>
+      <w:spacing w:line="240" w:lineRule="auto"/>
+    </w:pPr>
+    <w:rPr>
+      <w:sz w:val="20"/>
+      <w:szCs w:val="20"/>
+    </w:rPr>
+  </w:style>
+  <w:style w:type="character" w:customStyle="1" w:styleId="KommentartextZchn">
+    <w:name w:val="Kommentartext Zchn"/>
+    <w:basedOn w:val="Absatz-Standardschriftart"/>
+    <w:link w:val="Kommentartext"/>
+    <w:uiPriority w:val="99"/>
+    <w:semiHidden/>
+    <w:rsid w:val="006208E4"/>
+    <w:rPr>
+      <w:sz w:val="20"/>
+      <w:szCs w:val="20"/>
+    </w:rPr>
+  </w:style>
+  <w:style w:type="paragraph" w:styleId="Kommentarthema">
+    <w:name w:val="annotation subject"/>
+    <w:basedOn w:val="Kommentartext"/>
+    <w:next w:val="Kommentartext"/>
+    <w:link w:val="KommentarthemaZchn"/>
+    <w:uiPriority w:val="99"/>
+    <w:semiHidden/>
+    <w:unhideWhenUsed/>
+    <w:rsid w:val="006208E4"/>
+    <w:rPr>
+      <w:b/>
+      <w:bCs/>
+    </w:rPr>
+  </w:style>
+  <w:style w:type="character" w:customStyle="1" w:styleId="KommentarthemaZchn">
+    <w:name w:val="Kommentarthema Zchn"/>
+    <w:basedOn w:val="KommentartextZchn"/>
+    <w:link w:val="Kommentarthema"/>
+    <w:uiPriority w:val="99"/>
+    <w:semiHidden/>
+    <w:rsid w:val="006208E4"/>
+    <w:rPr>
+      <w:b/>
+      <w:bCs/>
+      <w:sz w:val="20"/>
+      <w:szCs w:val="20"/>
+    </w:rPr>
+  </w:style>
+  <w:style w:type="paragraph" w:styleId="Sprechblasentext">
+    <w:name w:val="Balloon Text"/>
+    <w:basedOn w:val="Standard"/>
+    <w:link w:val="SprechblasentextZchn"/>
+    <w:uiPriority w:val="99"/>
+    <w:semiHidden/>
+    <w:unhideWhenUsed/>
+    <w:rsid w:val="006208E4"/>
+    <w:pPr>
+      <w:spacing w:after="0" w:line="240" w:lineRule="auto"/>
+    </w:pPr>
+    <w:rPr>
+      <w:rFonts w:ascii="Segoe UI" w:hAnsi="Segoe UI" w:cs="Segoe UI"/>
+      <w:sz w:val="18"/>
+      <w:szCs w:val="18"/>
+    </w:rPr>
+  </w:style>
+  <w:style w:type="character" w:customStyle="1" w:styleId="SprechblasentextZchn">
+    <w:name w:val="Sprechblasentext Zchn"/>
+    <w:basedOn w:val="Absatz-Standardschriftart"/>
+    <w:link w:val="Sprechblasentext"/>
+    <w:uiPriority w:val="99"/>
+    <w:semiHidden/>
+    <w:rsid w:val="006208E4"/>
+    <w:rPr>
+      <w:rFonts w:ascii="Segoe UI" w:hAnsi="Segoe UI" w:cs="Segoe UI"/>
+      <w:sz w:val="18"/>
+      <w:szCs w:val="18"/>
     </w:rPr>
   </w:style>
 </w:styles>

</xml_diff>

<commit_message>
Deploying to gh-pages from  @ cb5a07321fcb2e142904aea33c365f3a03533522 🚀
</commit_message>
<xml_diff>
--- a/assets/docs/2021_06_03_Konzept.docx
+++ b/assets/docs/2021_06_03_Konzept.docx
@@ -78,6 +78,9 @@
       <w:r>
         <w:t>Aktuelle Ergebnisse</w:t>
       </w:r>
+      <w:r>
+        <w:t>,</w:t>
+      </w:r>
     </w:p>
     <w:p>
       <w:pPr>
@@ -90,6 +93,9 @@
       <w:r>
         <w:t>Zeitreihen</w:t>
       </w:r>
+      <w:r>
+        <w:t xml:space="preserve"> und</w:t>
+      </w:r>
     </w:p>
     <w:p>
       <w:pPr>
@@ -114,7 +120,31 @@
         <w:t>,</w:t>
       </w:r>
       <w:r>
-        <w:t xml:space="preserve"> in denen die Daten zum Migrationsgeschehen, tabellarisch, grafisch und wenn die Daten auf der Ebene der Landkreise und kreisfreien Städte verfügbar waren auch kartografisch zu Verfügung gestellt wurden. Die Datei war mit Hilfe von Makros so programmiert, dass unterschiedliche Aspekte in einer Grafik </w:t>
+        <w:t xml:space="preserve"> in denen die Daten zum Migrationsgeschehen, tabellarisch, grafisch und</w:t>
+      </w:r>
+      <w:r>
+        <w:t>,</w:t>
+      </w:r>
+      <w:r>
+        <w:t xml:space="preserve"> wenn die Daten auf der Ebene der Landkreise und kreisfreien Städte verfügbar waren</w:t>
+      </w:r>
+      <w:r>
+        <w:t>,</w:t>
+      </w:r>
+      <w:r>
+        <w:t xml:space="preserve"> auch kartografisch zu Verfügung gestellt wurden. Die Datei war mit Hilfe von Makros </w:t>
+      </w:r>
+      <w:r>
+        <w:t xml:space="preserve">(VBA) </w:t>
+      </w:r>
+      <w:r>
+        <w:t xml:space="preserve">so programmiert, dass unterschiedliche Aspekte </w:t>
+      </w:r>
+      <w:r>
+        <w:t xml:space="preserve">der Daten </w:t>
+      </w:r>
+      <w:r>
+        <w:t xml:space="preserve">in einer Grafik </w:t>
       </w:r>
       <w:r>
         <w:t xml:space="preserve">dynamisch </w:t>
@@ -172,10 +202,7 @@
       </w:r>
       <w:proofErr w:type="spellStart"/>
       <w:r>
-        <w:t>Integrationsmonitoring</w:t>
-      </w:r>
-      <w:r>
-        <w:t>s</w:t>
+        <w:t>Integrationsmonitorings</w:t>
       </w:r>
       <w:proofErr w:type="spellEnd"/>
       <w:r>
@@ -221,12 +248,15 @@
     </w:p>
     <w:p>
       <w:r>
-        <w:t>Die Bereitstellung der Excel Dateien mit Makros ist für das CMS des Landes Niedersachsens eine Herausforderung, da aus Sicherheitsgründen Dateien mit aktiven Makros nicht ohne weiteres auf den Webservern abgelegt werden konnten. Darüber hinaus blockieren viele „Behörden Computer“ den Download von Dateien mit Makros und verweigern viele Mailserver den Versand eben dieser Dateien, so dass der große Nutzen der digitalen Publikation, nämlich die eigene Weiterverarbeitung der Daten nur sehr eingeschränkt möglich war. Ergänzend muss erwähnt werden, dass die Programmierung bei der Fülle der Daten kontinuierliche Pflege und Verbesserung bedarf, damit die dynamischen Elemente der Datei zuverlässig und in einer vertretbaren Geschwindigkeit funktionieren.</w:t>
-      </w:r>
-    </w:p>
-    <w:p>
+        <w:t xml:space="preserve">Die Bereitstellung der Excel Dateien mit Makros ist für das CMS des Landes Niedersachsens eine Herausforderung, da aus Sicherheitsgründen Dateien mit aktiven Makros nicht ohne weiteres auf den Webservern abgelegt werden konnten. Darüber hinaus blockieren viele „Behörden Computer“ den Download von Dateien mit Makros und verweigern viele Mailserver den Versand eben dieser Dateien, so dass der große Nutzen der digitalen Publikation, nämlich die eigene Weiterverarbeitung der Daten nur sehr eingeschränkt möglich war. Ergänzend muss erwähnt werden, dass die Programmierung bei der Fülle der Daten kontinuierliche Pflege und Verbesserung bedarf, damit die </w:t>
+      </w:r>
       <w:r>
         <w:lastRenderedPageBreak/>
+        <w:t>dynamischen Elemente der Datei zuverlässig und in einer vertretbaren Geschwindigkeit funktionieren.</w:t>
+      </w:r>
+    </w:p>
+    <w:p>
+      <w:r>
         <w:t>Auf der Suche nach einem leistungsfähigen, optisch ansprechenden und die Möglichkeit der eigenen Weiterverarbeitung der Daten bietenden System</w:t>
       </w:r>
       <w:r>
@@ -478,16 +508,11 @@
       <w:r>
         <w:t xml:space="preserve">Die Plattform wird von einem internationalen Entwicklerteam unter der Federführung des </w:t>
       </w:r>
-      <w:proofErr w:type="spellStart"/>
-      <w:r>
-        <w:t>Brittischen</w:t>
-      </w:r>
-      <w:proofErr w:type="spellEnd"/>
-      <w:r>
-        <w:t xml:space="preserve"> </w:t>
-      </w:r>
-      <w:r>
-        <w:t xml:space="preserve">Office </w:t>
+      <w:r>
+        <w:t>Britischen</w:t>
+      </w:r>
+      <w:r>
+        <w:t xml:space="preserve"> Office </w:t>
       </w:r>
       <w:proofErr w:type="spellStart"/>
       <w:r>
@@ -533,10 +558,7 @@
         </w:r>
       </w:hyperlink>
       <w:r>
-        <w:t>)</w:t>
-      </w:r>
-      <w:r>
-        <w:t xml:space="preserve"> betreut. Die Software wird über das Versionskontrollsystem GitHub entwickelt, dass die Beteiligung von mehreren hundert Entwicklern ermöglicht. GitHub garantiert eine ständig lauffähige Version der Software in der alle Entwicklungsschritte gespeichert werden</w:t>
+        <w:t>) betreut. Die Software wird über das Versionskontrollsystem GitHub entwickelt, dass die Beteiligung von mehreren hundert Entwicklern ermöglicht. GitHub garantiert eine ständig lauffähige Version der Software in der alle Entwicklungsschritte gespeichert werden</w:t>
       </w:r>
       <w:r>
         <w:t>. Der Stand der Software wird mit jedem Entwicklungsschritt gespeichert, so dass mögliche fehlerhafte Entwicklungen keine Auswirkungen auf das laufende System haben.</w:t>
@@ -604,6 +626,7 @@
     </w:p>
     <w:p>
       <w:r>
+        <w:lastRenderedPageBreak/>
         <w:t xml:space="preserve">Auf der Startseite des </w:t>
       </w:r>
       <w:proofErr w:type="spellStart"/>
@@ -612,11 +635,7 @@
       </w:r>
       <w:proofErr w:type="spellEnd"/>
       <w:r>
-        <w:t xml:space="preserve"> finden sich der Titel und ein kurzer Text zu dem was die Nutzerinnen und Nutzer erwartet. Im Zentrum der Seite befinden sich derzeit neun thematische </w:t>
-      </w:r>
-      <w:r>
-        <w:lastRenderedPageBreak/>
-        <w:t xml:space="preserve">Kacheln hinter denen sich die einzelnen Indikatoren befinden. Darunter sind drei „Cards“ die beliebig mit Inhalt beispielsweise der „Tabelle des Monats“ oder einer Folge der „Doktor erklärt“ gefüllt werden können. Am Seitenende befinden sich Links zu Open-SDG, einer Kontakt-Emailadresse das Impressum und den globalen Methodischen Hinweisen zum </w:t>
+        <w:t xml:space="preserve"> finden sich der Titel und ein kurzer Text zu dem was die Nutzerinnen und Nutzer erwartet. Im Zentrum der Seite befinden sich derzeit neun thematische Kacheln hinter denen sich die einzelnen Indikatoren befinden. Darunter sind drei „Cards“ die beliebig mit Inhalt beispielsweise der „Tabelle des Monats“ oder einer Folge der „Doktor erklärt“ gefüllt werden können. Am Seitenende befinden sich Links zu Open-SDG, einer Kontakt-Emailadresse das Impressum und den globalen Methodischen Hinweisen zum </w:t>
       </w:r>
       <w:proofErr w:type="spellStart"/>
       <w:r>
@@ -687,13 +706,7 @@
         <w:rPr>
           <w:i/>
         </w:rPr>
-        <w:t xml:space="preserve">Open-MTN – </w:t>
-      </w:r>
-      <w:r>
-        <w:rPr>
-          <w:i/>
-        </w:rPr>
-        <w:t xml:space="preserve">Die </w:t>
+        <w:t xml:space="preserve">Open-MTN – Die </w:t>
       </w:r>
       <w:proofErr w:type="spellStart"/>
       <w:r>
@@ -706,60 +719,56 @@
     </w:p>
     <w:p>
       <w:r>
-        <w:t>Wird eine der Kacheln angeklickt kommt man zu der Seite auf der die einzelnen Indikatoren jeweils mit einer kurzen Erläuterung (</w:t>
+        <w:lastRenderedPageBreak/>
+        <w:t>Wird eine der Kacheln angeklickt</w:t>
+      </w:r>
+      <w:r>
+        <w:t>,</w:t>
+      </w:r>
+      <w:r>
+        <w:t xml:space="preserve"> kommt man zu der Seite auf der die einzelnen Indikatoren jeweils mit einer kurzen Erläuterung (</w:t>
       </w:r>
       <w:r>
         <w:t>I</w:t>
       </w:r>
       <w:r>
-        <w:t xml:space="preserve">ndikator Beschreibung) dessen was sich dahinter verbirgt. </w:t>
-      </w:r>
-      <w:r>
-        <w:t xml:space="preserve">IN der </w:t>
-      </w:r>
-      <w:r>
-        <w:lastRenderedPageBreak/>
-        <w:t>rechten Spalte werden die einzelnen Indikatoren untereinander aufgelistet. Ein Feld am rechten Rand zeigt an, ob für den Indikator daten verfügbar sind oder nicht (Da für alle Indikatoren Testdaten eingepflegt worden sind, steht dort immer „Daten verfügbar“.) Ü</w:t>
-      </w:r>
-      <w:r>
-        <w:t xml:space="preserve">ber einen einfachen Schalter in den </w:t>
-      </w:r>
-      <w:r>
-        <w:t>Indikator-</w:t>
-      </w:r>
-      <w:r>
-        <w:t xml:space="preserve">Metadaten </w:t>
-      </w:r>
-      <w:r>
-        <w:t xml:space="preserve">kann </w:t>
-      </w:r>
-      <w:r>
-        <w:t>die Verfügbarkeit geändert werden.</w:t>
-      </w:r>
-      <w:r>
-        <w:t xml:space="preserve"> So kann beispielsweise für den Fall einer Datenrevision schnell und einfach die Veröffentlichung der Daten auf der Ebene der einzelnen Indikatoren ausgeschaltet </w:t>
+        <w:t>ndikator Beschreibung) dessen was sich dahinter verbirgt</w:t>
+      </w:r>
+      <w:r>
+        <w:t>, abgebildet sind</w:t>
+      </w:r>
+      <w:r>
+        <w:t xml:space="preserve">. </w:t>
+      </w:r>
+      <w:r>
+        <w:t>I</w:t>
+      </w:r>
+      <w:r>
+        <w:t>n</w:t>
+      </w:r>
+      <w:r>
+        <w:t xml:space="preserve"> der rechten Spalte werden die einzelnen Indikatoren untereinander aufgelistet. Ein Feld am rechten Rand zeigt an, ob für den Indikator </w:t>
+      </w:r>
+      <w:r>
+        <w:t>D</w:t>
+      </w:r>
+      <w:r>
+        <w:t>aten verfügbar sind oder nicht (Da für alle Indikatoren Testdaten eingepflegt worden sind, steht dort immer „Daten verfügbar“.) Über einen einfachen Schalter in den Indikator-Metadaten kann die Verfügbarkeit geändert werden. So kann beispielsweise für den Fall einer Datenrevision schnell und einfach die Veröffentlichung der Daten auf der Ebene der einzelnen Indikatoren ausgeschaltet werden.</w:t>
+      </w:r>
+      <w:r>
+        <w:t xml:space="preserve"> </w:t>
+      </w:r>
+      <w:r>
+        <w:t xml:space="preserve">Über die </w:t>
+      </w:r>
+      <w:r>
+        <w:t>„</w:t>
       </w:r>
       <w:proofErr w:type="spellStart"/>
-      <w:proofErr w:type="gramStart"/>
-      <w:r>
-        <w:t>werden.</w:t>
-      </w:r>
-      <w:r>
-        <w:t>Über</w:t>
+      <w:r>
+        <w:t>breadcrumb</w:t>
       </w:r>
       <w:proofErr w:type="spellEnd"/>
-      <w:proofErr w:type="gramEnd"/>
-      <w:r>
-        <w:t xml:space="preserve"> die </w:t>
-      </w:r>
-      <w:r>
-        <w:t>„</w:t>
-      </w:r>
-      <w:proofErr w:type="spellStart"/>
-      <w:r>
-        <w:t>breadcrumb</w:t>
-      </w:r>
-      <w:proofErr w:type="spellEnd"/>
       <w:r>
         <w:t xml:space="preserve">“ </w:t>
       </w:r>
@@ -767,15 +776,13 @@
         <w:t>Navigation</w:t>
       </w:r>
       <w:r>
-        <w:t xml:space="preserve"> (Home -&gt; Themenbereiche) kommt man zurück zu den einzelnen </w:t>
-      </w:r>
-      <w:proofErr w:type="spellStart"/>
-      <w:r>
-        <w:t>Tehmenbereichen</w:t>
-      </w:r>
-      <w:proofErr w:type="spellEnd"/>
-      <w:r>
-        <w:t>.</w:t>
+        <w:t xml:space="preserve"> (Home -&gt; Themenbereiche) kommt man zurück zu den einzelnen T</w:t>
+      </w:r>
+      <w:r>
+        <w:t>h</w:t>
+      </w:r>
+      <w:r>
+        <w:t>emenbereichen.</w:t>
       </w:r>
     </w:p>
     <w:p/>
@@ -802,15 +809,13 @@
       </w:r>
       <w:proofErr w:type="spellEnd"/>
       <w:r>
-        <w:t xml:space="preserve"> Datei gespeichert und tabellarisch, grafisch oder wenn verfügbar auch kartografisch auf einer Webseite ausgegeben. Zu jedem Datensatz oder Indikator können spezifische Texte, wie Methodische Hinweise oder Erläuterungen und </w:t>
-      </w:r>
-      <w:proofErr w:type="spellStart"/>
-      <w:r>
-        <w:t>Quellenagaben</w:t>
-      </w:r>
-      <w:proofErr w:type="spellEnd"/>
-      <w:r>
-        <w:t xml:space="preserve"> hinzugefügt werden. Es ist möglich unterschiedliche Datenbereiche zu selektieren und tabellarisch oder </w:t>
+        <w:t xml:space="preserve"> Datei gespeichert und tabellarisch, grafisch oder wenn verfügbar auch kartografisch auf einer Webseite ausgegeben. Zu jedem Datensatz oder Indikator können spezifische Texte, wie Methodische Hinweise oder Erläuterungen und Quellena</w:t>
+      </w:r>
+      <w:r>
+        <w:t>n</w:t>
+      </w:r>
+      <w:r>
+        <w:t xml:space="preserve">gaben hinzugefügt werden. Es ist möglich unterschiedliche Datenbereiche zu selektieren und tabellarisch oder </w:t>
       </w:r>
       <w:r>
         <w:t>g</w:t>
@@ -893,6 +898,7 @@
     </w:p>
     <w:p>
       <w:r>
+        <w:lastRenderedPageBreak/>
         <w:t xml:space="preserve">Grundsätzlich lassen sich die Daten als Ganzes als </w:t>
       </w:r>
       <w:proofErr w:type="spellStart"/>
@@ -937,7 +943,13 @@
     <w:p/>
     <w:p>
       <w:r>
-        <w:t xml:space="preserve">Unterhalb der Grafik oder je nach Ansicht auch unter der Tabelle sind kurze Texte zur „Definition des Indikators“, den „Methodischen Hinweisen“ sowie „Weiterführende Informationen“ abgebildet. Diese drei texte sind schon jetzt Bestandteil des </w:t>
+        <w:t xml:space="preserve">Unterhalb der Grafik oder je nach Ansicht auch unter der Tabelle sind kurze Texte zur „Definition des Indikators“, den „Methodischen Hinweisen“ sowie „Weiterführende Informationen“ abgebildet. Diese drei </w:t>
+      </w:r>
+      <w:r>
+        <w:t>Te</w:t>
+      </w:r>
+      <w:r>
+        <w:t xml:space="preserve">xte sind schon jetzt Bestandteil des </w:t>
       </w:r>
       <w:proofErr w:type="spellStart"/>
       <w:r>
@@ -965,7 +977,15 @@
       </w:r>
       <w:proofErr w:type="spellEnd"/>
       <w:r>
-        <w:t xml:space="preserve">-tags für </w:t>
+        <w:t>-</w:t>
+      </w:r>
+      <w:proofErr w:type="spellStart"/>
+      <w:r>
+        <w:t>tags</w:t>
+      </w:r>
+      <w:proofErr w:type="spellEnd"/>
+      <w:r>
+        <w:t xml:space="preserve"> für </w:t>
       </w:r>
       <w:r>
         <w:rPr>
@@ -1049,7 +1069,7 @@
     </w:p>
     <w:p>
       <w:r>
-        <w:t>Wenn die Daten auf der Ebene der kreisfreien Städte und Landkreise verfügbar sind, lassen sich die Daten auch kartografisch darstellen. Ein Zeitreihen-Slider bietet die Möglichkeit, dass die Daten im Zeitverlauf dynamisch in die Karte eingespielt werden und die Veränderungen in den jeweiligen Flächenfärbungen darstellen.  Fährt man mit der Maus über die einzelnen Kreise werden die Daten „on-mouse-</w:t>
+        <w:t>Wenn die Daten auf der Ebene der kreisfreien Städte und Landkreise verfügbar sind, lassen sich die Daten auch kartografisch darstellen. Ein Zeitreihen-Slider bietet die Möglichkeit, dass die Daten im Zeitverlauf dynamisch in die Karte eingespielt werden und die Veränderungen in den jeweiligen Flächenfärbungen darstellen. Fährt man mit der Maus über die einzelnen Kreise werden die Daten „on-mouse-</w:t>
       </w:r>
       <w:proofErr w:type="spellStart"/>
       <w:r>
@@ -1071,7 +1091,11 @@
       </w:r>
       <w:proofErr w:type="gramEnd"/>
       <w:r>
-        <w:t xml:space="preserve"> in die Karte ausgeführt und der ausgewählte Kreis erscheint mit dem dazugehörigen Wert in der Legende. </w:t>
+        <w:t xml:space="preserve"> in die </w:t>
+      </w:r>
+      <w:r>
+        <w:lastRenderedPageBreak/>
+        <w:t xml:space="preserve">Karte ausgeführt und der ausgewählte Kreis erscheint mit dem dazugehörigen Wert in der Legende. </w:t>
       </w:r>
       <w:r>
         <w:t xml:space="preserve">Über die Suchfunktion kann in der Karte nach </w:t>
@@ -1121,7 +1145,6 @@
     </w:p>
     <w:p>
       <w:r>
-        <w:lastRenderedPageBreak/>
         <w:t>Abb. 3 Kartenansicht</w:t>
       </w:r>
     </w:p>
@@ -1273,7 +1296,13 @@
         <w:t xml:space="preserve"> </w:t>
       </w:r>
       <w:r>
-        <w:t xml:space="preserve">Alle Teile der Webseite sind frei konfigurierbar, ein internationales Entwicklerteam, steht im wahrsten Sinne des Wortes verteilt über die Kontinente rund um die Uhr mit Rat und Tat zur Seite. Gegenüber der Print Publikation als auch dem Digitalen Angebot in Excel senkt es dramatisch die Eintrittsbarriere. Open SDG ist so </w:t>
+        <w:t xml:space="preserve">Alle Teile der Webseite sind frei konfigurierbar, ein internationales Entwicklerteam, steht im wahrsten Sinne des Wortes verteilt über die Kontinente rund um die Uhr mit Rat und Tat zur Seite. Gegenüber der Print Publikation als auch dem </w:t>
+      </w:r>
+      <w:r>
+        <w:t>d</w:t>
+      </w:r>
+      <w:r>
+        <w:t xml:space="preserve">igitalen Angebot in Excel senkt es dramatisch die Eintrittsbarriere. Open SDG ist so </w:t>
       </w:r>
       <w:proofErr w:type="spellStart"/>
       <w:r>
@@ -1281,7 +1310,11 @@
       </w:r>
       <w:proofErr w:type="spellEnd"/>
       <w:r>
-        <w:t>, dass es unabhängig von dem jeweiligen Anzeigegerät (Computer, Tablet, Handy) zuverlässig und ansprechend die Daten des Integrationsgeschehens in Niedersachsen nicht nur abbildet, sondern auch zur eigenen Weiterverarbeitung (sowohl als ganzer Datensatz, als auch in ausgewählter Form) in unterschiedlichen Formaten zu Verfügung stellt. Gleichzeitig ermöglicht Open SDG die „alten“ aber aktualisierten Tabellen der Excelfassung (ohne Makros) herunterzuladen. Die Datenaktualisierung ist einfach und die Datensicherheit hoch. Theoretisch lassen sich ohne weitere Prob</w:t>
+        <w:t xml:space="preserve">, dass es unabhängig von dem jeweiligen Anzeigegerät (Computer, Tablet, Handy) zuverlässig und ansprechend die Daten des Integrationsgeschehens in Niedersachsen nicht nur abbildet, sondern auch zur eigenen Weiterverarbeitung (sowohl als ganzer Datensatz, als auch in ausgewählter Form) in </w:t>
+      </w:r>
+      <w:r>
+        <w:lastRenderedPageBreak/>
+        <w:t>unterschiedlichen Formaten zu Verfügung stellt. Gleichzeitig ermöglicht Open SDG die „alten“ aber aktualisierten Tabellen der Excelfassung (ohne Makros) herunterzuladen. Die Datenaktualisierung ist einfach und die Datensicherheit hoch. Theoretisch lassen sich ohne weitere Prob</w:t>
       </w:r>
       <w:r>
         <w:t>l</w:t>
@@ -1317,11 +1350,7 @@
         </w:r>
       </w:hyperlink>
       <w:r>
-        <w:t xml:space="preserve"> (die Domain war am 03.06.2021 noch </w:t>
-      </w:r>
-      <w:r>
-        <w:lastRenderedPageBreak/>
-        <w:t>verfügbar) gehostet werden. Auch für den sehr unwahrscheinlichen Fall einer Einstellung der Weiterentwicklung seitens der federführenden Organisationen bleibt das System erhalten und das weltweite Entwicklerteam bleibt weiterhin verfügbar.</w:t>
+        <w:t xml:space="preserve"> (die Domain war am 03.06.2021 noch verfügbar) gehostet werden. Auch für den sehr unwahrscheinlichen Fall einer Einstellung der Weiterentwicklung seitens der federführenden Organisationen bleibt das System erhalten und das weltweite Entwicklerteam bleibt weiterhin verfügbar.</w:t>
       </w:r>
     </w:p>
     <w:p>
@@ -1438,8 +1467,12 @@
       <w:proofErr w:type="spellEnd"/>
     </w:p>
     <w:p>
-      <w:bookmarkStart w:id="2" w:name="_GoBack"/>
-      <w:bookmarkEnd w:id="2"/>
+      <w:r>
+        <w:t xml:space="preserve">Für die Vorbereitung des vorliegenden Konzeptes sind die bestehenden Indikatoren bezüglich der </w:t>
+      </w:r>
+      <w:r>
+        <w:t>folgenden Dimensionen systematisch erfasst worden:</w:t>
+      </w:r>
     </w:p>
     <w:p>
       <w:pPr>
@@ -1450,13 +1483,8 @@
         </w:numPr>
       </w:pPr>
       <w:r>
-        <w:t xml:space="preserve">Überarbeitung der Struktur des </w:t>
-      </w:r>
-      <w:proofErr w:type="spellStart"/>
-      <w:r>
-        <w:t>Indikatorensets</w:t>
-      </w:r>
-      <w:proofErr w:type="spellEnd"/>
+        <w:t>Indikatorname</w:t>
+      </w:r>
     </w:p>
     <w:p>
       <w:pPr>
@@ -1467,14 +1495,3073 @@
         </w:numPr>
       </w:pPr>
       <w:r>
-        <w:t xml:space="preserve">Neue Oberkategorien zum Teil orientiert am </w:t>
+        <w:t xml:space="preserve">Regionale Gliederung </w:t>
+      </w:r>
+    </w:p>
+    <w:p>
+      <w:pPr>
+        <w:pStyle w:val="Listenabsatz"/>
+        <w:numPr>
+          <w:ilvl w:val="0"/>
+          <w:numId w:val="1"/>
+        </w:numPr>
+      </w:pPr>
+      <w:r>
+        <w:t>Länge und Vollständigkeit der Zeitreihe</w:t>
+      </w:r>
+    </w:p>
+    <w:p>
+      <w:pPr>
+        <w:pStyle w:val="Listenabsatz"/>
+        <w:numPr>
+          <w:ilvl w:val="0"/>
+          <w:numId w:val="1"/>
+        </w:numPr>
+      </w:pPr>
+      <w:r>
+        <w:t>Kategorisierung und Beurteilung des Inhalts bezühlich der Komplexität der dargestellten Daten</w:t>
+      </w:r>
+    </w:p>
+    <w:p>
+      <w:pPr>
+        <w:pStyle w:val="Listenabsatz"/>
+        <w:numPr>
+          <w:ilvl w:val="0"/>
+          <w:numId w:val="1"/>
+        </w:numPr>
+      </w:pPr>
+      <w:r>
+        <w:t>Grafische Darstellung (Linien- oder Balkendiagramm)</w:t>
+      </w:r>
+    </w:p>
+    <w:p>
+      <w:pPr>
+        <w:pStyle w:val="Listenabsatz"/>
+        <w:numPr>
+          <w:ilvl w:val="0"/>
+          <w:numId w:val="1"/>
+        </w:numPr>
+      </w:pPr>
+      <w:r>
+        <w:t>Kartografische Darstellen (ja. nein, bzw. in Zukunft möglich)</w:t>
+      </w:r>
+    </w:p>
+    <w:p>
+      <w:pPr>
+        <w:pStyle w:val="Listenabsatz"/>
+        <w:numPr>
+          <w:ilvl w:val="0"/>
+          <w:numId w:val="1"/>
+        </w:numPr>
+      </w:pPr>
+      <w:r>
+        <w:t>Datenquelle</w:t>
+      </w:r>
+    </w:p>
+    <w:p>
+      <w:pPr>
+        <w:pStyle w:val="Listenabsatz"/>
+        <w:numPr>
+          <w:ilvl w:val="0"/>
+          <w:numId w:val="1"/>
+        </w:numPr>
+      </w:pPr>
+      <w:r>
+        <w:t>Verschlagwortung der Inhalte des jeweiligen Indikators</w:t>
+      </w:r>
+    </w:p>
+    <w:p>
+      <w:pPr>
+        <w:pStyle w:val="Listenabsatz"/>
+        <w:numPr>
+          <w:ilvl w:val="0"/>
+          <w:numId w:val="1"/>
+        </w:numPr>
+      </w:pPr>
+      <w:r>
+        <w:t>Beurteilung des inhaltlichen Anpassungsbedarfs (kein, wünschenswert, notwendig)</w:t>
+      </w:r>
+    </w:p>
+    <w:p>
+      <w:pPr>
+        <w:pStyle w:val="Listenabsatz"/>
+        <w:numPr>
+          <w:ilvl w:val="0"/>
+          <w:numId w:val="1"/>
+        </w:numPr>
+      </w:pPr>
+      <w:r>
+        <w:t>Beurteilung der technischen Umsetzung (einfach, mittel schwer)</w:t>
+      </w:r>
+    </w:p>
+    <w:p>
+      <w:r>
+        <w:t xml:space="preserve">Aus dieser systematischen Erfassung der Kategorien sind für die Indikatoren </w:t>
       </w:r>
       <w:proofErr w:type="spellStart"/>
       <w:r>
-        <w:t>Ländermonitoring</w:t>
+        <w:t>SetCards</w:t>
       </w:r>
       <w:proofErr w:type="spellEnd"/>
-    </w:p>
+      <w:r>
+        <w:t xml:space="preserve"> entwickelt und diskutiert worden. Ergebnis des Diskussionsprozesses aller Dimensionen der jeweiligen Indikatoren ist der Vorschlag eines restrukturierten </w:t>
+      </w:r>
+      <w:proofErr w:type="spellStart"/>
+      <w:r>
+        <w:t>Indikatorensets</w:t>
+      </w:r>
+      <w:proofErr w:type="spellEnd"/>
+      <w:r>
+        <w:t>.</w:t>
+      </w:r>
+      <w:r>
+        <w:t xml:space="preserve"> Als Beispielhaft für die Erweiterung der Oberkategorien kann die neue Kategorie </w:t>
+      </w:r>
+      <w:r>
+        <w:rPr>
+          <w:i/>
+        </w:rPr>
+        <w:t>Rechtliche Integration und Asyl</w:t>
+      </w:r>
+      <w:r>
+        <w:t xml:space="preserve"> gesehen werden. In der bisherigen Struktur verschwanden die Indikatoren bei denen es um den Aufenthaltsstatus von </w:t>
+      </w:r>
+      <w:r>
+        <w:lastRenderedPageBreak/>
+        <w:t xml:space="preserve">Ausländerinnen und Ausländern geht (beispielsweise A9: </w:t>
+      </w:r>
+      <w:r>
+        <w:t>Ausländerinnen und Ausländer nach Aufenthaltsstatus</w:t>
+      </w:r>
+      <w:r>
+        <w:t>) in der Oberkategorie Bevölkerung. Es ist ohne Frage richtig, dass dieser Indikator eine Dimension der niedersä</w:t>
+      </w:r>
+      <w:r>
+        <w:t>ch</w:t>
+      </w:r>
+      <w:r>
+        <w:t xml:space="preserve">sischen Bevölkerung </w:t>
+      </w:r>
+      <w:r>
+        <w:t xml:space="preserve">darstellt. Gleichzeitig ist es aber auch so, dass der Aufenthaltsstatus in einem Bericht </w:t>
+      </w:r>
+      <w:r>
+        <w:t>in</w:t>
+      </w:r>
+      <w:r>
+        <w:t xml:space="preserve"> dem es um Migration und Teilhabe geht</w:t>
+      </w:r>
+      <w:r>
+        <w:t>,</w:t>
+      </w:r>
+      <w:r>
+        <w:t xml:space="preserve"> einen Stellenwert hat, der</w:t>
+      </w:r>
+      <w:r>
+        <w:t xml:space="preserve"> </w:t>
+      </w:r>
+      <w:r>
+        <w:t>eine ein wenige sichtbareren Position in dem Ganzen verdient.</w:t>
+      </w:r>
+    </w:p>
+    <w:p>
+      <w:r>
+        <w:t xml:space="preserve">Der Vorschlag besteht bezüglich der ehemals vier </w:t>
+      </w:r>
+      <w:r>
+        <w:t>Themenbereiche</w:t>
+      </w:r>
+      <w:r>
+        <w:t xml:space="preserve"> aus einer Erweiterung um weitere fünf </w:t>
+      </w:r>
+      <w:r>
+        <w:rPr>
+          <w:color w:val="70AD47" w:themeColor="accent6"/>
+        </w:rPr>
+        <w:t>Themenbereiche</w:t>
+      </w:r>
+      <w:r>
+        <w:t>:</w:t>
+      </w:r>
+    </w:p>
+    <w:p>
+      <w:pPr>
+        <w:pStyle w:val="Listenabsatz"/>
+        <w:numPr>
+          <w:ilvl w:val="0"/>
+          <w:numId w:val="5"/>
+        </w:numPr>
+      </w:pPr>
+      <w:r>
+        <w:t xml:space="preserve">Bevölkerung </w:t>
+      </w:r>
+      <w:r>
+        <w:rPr>
+          <w:color w:val="70AD47" w:themeColor="accent6"/>
+        </w:rPr>
+        <w:t>und Demografie</w:t>
+      </w:r>
+    </w:p>
+    <w:p>
+      <w:pPr>
+        <w:pStyle w:val="Listenabsatz"/>
+        <w:numPr>
+          <w:ilvl w:val="0"/>
+          <w:numId w:val="5"/>
+        </w:numPr>
+        <w:rPr>
+          <w:color w:val="70AD47" w:themeColor="accent6"/>
+        </w:rPr>
+      </w:pPr>
+      <w:r>
+        <w:rPr>
+          <w:color w:val="70AD47" w:themeColor="accent6"/>
+        </w:rPr>
+        <w:t>Rechtliche Integration und Asyl</w:t>
+      </w:r>
+    </w:p>
+    <w:p>
+      <w:pPr>
+        <w:pStyle w:val="Listenabsatz"/>
+        <w:numPr>
+          <w:ilvl w:val="0"/>
+          <w:numId w:val="5"/>
+        </w:numPr>
+        <w:rPr>
+          <w:color w:val="70AD47" w:themeColor="accent6"/>
+        </w:rPr>
+      </w:pPr>
+      <w:r>
+        <w:rPr>
+          <w:color w:val="70AD47" w:themeColor="accent6"/>
+        </w:rPr>
+        <w:t>Kinderbetreuung</w:t>
+      </w:r>
+    </w:p>
+    <w:p>
+      <w:pPr>
+        <w:pStyle w:val="Listenabsatz"/>
+        <w:numPr>
+          <w:ilvl w:val="0"/>
+          <w:numId w:val="5"/>
+        </w:numPr>
+      </w:pPr>
+      <w:r>
+        <w:t>Bildung und Qualifikation</w:t>
+      </w:r>
+    </w:p>
+    <w:p>
+      <w:pPr>
+        <w:pStyle w:val="Listenabsatz"/>
+        <w:numPr>
+          <w:ilvl w:val="0"/>
+          <w:numId w:val="5"/>
+        </w:numPr>
+      </w:pPr>
+      <w:r>
+        <w:t>Erwerbstätigkeit und Arbeitsmarkt</w:t>
+      </w:r>
+    </w:p>
+    <w:p>
+      <w:pPr>
+        <w:pStyle w:val="Listenabsatz"/>
+        <w:numPr>
+          <w:ilvl w:val="0"/>
+          <w:numId w:val="5"/>
+        </w:numPr>
+        <w:rPr>
+          <w:color w:val="70AD47" w:themeColor="accent6"/>
+        </w:rPr>
+      </w:pPr>
+      <w:r>
+        <w:rPr>
+          <w:color w:val="70AD47" w:themeColor="accent6"/>
+        </w:rPr>
+        <w:t>Lebensunterhalt und Soziale Sicherung</w:t>
+      </w:r>
+    </w:p>
+    <w:p>
+      <w:pPr>
+        <w:pStyle w:val="Listenabsatz"/>
+        <w:numPr>
+          <w:ilvl w:val="0"/>
+          <w:numId w:val="5"/>
+        </w:numPr>
+        <w:rPr>
+          <w:color w:val="70AD47" w:themeColor="accent6"/>
+        </w:rPr>
+      </w:pPr>
+      <w:r>
+        <w:rPr>
+          <w:color w:val="70AD47" w:themeColor="accent6"/>
+        </w:rPr>
+        <w:t>Familie und Wohnen</w:t>
+      </w:r>
+    </w:p>
+    <w:p>
+      <w:pPr>
+        <w:pStyle w:val="Listenabsatz"/>
+        <w:numPr>
+          <w:ilvl w:val="0"/>
+          <w:numId w:val="5"/>
+        </w:numPr>
+        <w:rPr>
+          <w:color w:val="70AD47" w:themeColor="accent6"/>
+        </w:rPr>
+      </w:pPr>
+      <w:r>
+        <w:rPr>
+          <w:color w:val="70AD47" w:themeColor="accent6"/>
+        </w:rPr>
+        <w:t>Politische und gesellschaftliche Teilhabe</w:t>
+      </w:r>
+    </w:p>
+    <w:p/>
+    <w:p>
+      <w:pPr>
+        <w:rPr>
+          <w:i/>
+        </w:rPr>
+      </w:pPr>
+      <w:r>
+        <w:rPr>
+          <w:i/>
+        </w:rPr>
+        <w:t>D</w:t>
+      </w:r>
+      <w:r>
+        <w:rPr>
+          <w:i/>
+        </w:rPr>
+        <w:t>as neue</w:t>
+      </w:r>
+      <w:r>
+        <w:rPr>
+          <w:i/>
+        </w:rPr>
+        <w:t xml:space="preserve"> </w:t>
+      </w:r>
+      <w:proofErr w:type="spellStart"/>
+      <w:r>
+        <w:rPr>
+          <w:i/>
+        </w:rPr>
+        <w:t>Indikatoren</w:t>
+      </w:r>
+      <w:r>
+        <w:rPr>
+          <w:i/>
+        </w:rPr>
+        <w:t>set</w:t>
+      </w:r>
+      <w:proofErr w:type="spellEnd"/>
+      <w:r>
+        <w:rPr>
+          <w:i/>
+        </w:rPr>
+        <w:t xml:space="preserve"> im Detail</w:t>
+      </w:r>
+    </w:p>
+    <w:p>
+      <w:pPr>
+        <w:pStyle w:val="Listenabsatz"/>
+        <w:numPr>
+          <w:ilvl w:val="0"/>
+          <w:numId w:val="6"/>
+        </w:numPr>
+      </w:pPr>
+      <w:r>
+        <w:t>Bevölkerung und Demografie</w:t>
+      </w:r>
+    </w:p>
+    <w:p>
+      <w:r>
+        <w:t>Der Themenbereich</w:t>
+      </w:r>
+      <w:r>
+        <w:t xml:space="preserve"> enthält alle Indikatoren, die im weitesten Sinne die demografische Situation in Niedersachsen abbilden. Hier gehört die Anzahl der Menschen mit deutscher oder ausländischer Staatsangehörigkeit ebenso dazu wie die Verteilung nach Gesch</w:t>
+      </w:r>
+      <w:r>
+        <w:t>l</w:t>
+      </w:r>
+      <w:r>
+        <w:t>echt und Alter sowie die Wanderungen.</w:t>
+      </w:r>
+    </w:p>
+    <w:tbl>
+      <w:tblPr>
+        <w:tblW w:w="9406" w:type="dxa"/>
+        <w:tblCellMar>
+          <w:left w:w="70" w:type="dxa"/>
+          <w:right w:w="70" w:type="dxa"/>
+        </w:tblCellMar>
+        <w:tblLook w:val="04A0" w:firstRow="1" w:lastRow="0" w:firstColumn="1" w:lastColumn="0" w:noHBand="0" w:noVBand="1"/>
+      </w:tblPr>
+      <w:tblGrid>
+        <w:gridCol w:w="9406"/>
+      </w:tblGrid>
+      <w:tr>
+        <w:trPr>
+          <w:trHeight w:val="288"/>
+        </w:trPr>
+        <w:tc>
+          <w:tcPr>
+            <w:tcW w:w="9406" w:type="dxa"/>
+            <w:tcBorders>
+              <w:top w:val="nil"/>
+              <w:left w:val="nil"/>
+              <w:bottom w:val="nil"/>
+              <w:right w:val="nil"/>
+            </w:tcBorders>
+            <w:shd w:val="clear" w:color="auto" w:fill="auto"/>
+            <w:noWrap/>
+            <w:vAlign w:val="bottom"/>
+            <w:hideMark/>
+          </w:tcPr>
+          <w:p>
+            <w:pPr>
+              <w:spacing w:after="0" w:line="240" w:lineRule="auto"/>
+              <w:rPr>
+                <w:rFonts w:ascii="Calibri" w:eastAsia="Times New Roman" w:hAnsi="Calibri" w:cs="Calibri"/>
+                <w:color w:val="000000"/>
+                <w:sz w:val="18"/>
+                <w:lang w:eastAsia="de-DE"/>
+              </w:rPr>
+            </w:pPr>
+            <w:r>
+              <w:rPr>
+                <w:rFonts w:ascii="Calibri" w:eastAsia="Times New Roman" w:hAnsi="Calibri" w:cs="Calibri"/>
+                <w:color w:val="000000"/>
+                <w:sz w:val="18"/>
+                <w:lang w:eastAsia="de-DE"/>
+              </w:rPr>
+              <w:t>Indikator A1: Bevölkerung in Niedersachsen</w:t>
+            </w:r>
+          </w:p>
+        </w:tc>
+      </w:tr>
+      <w:tr>
+        <w:trPr>
+          <w:trHeight w:val="288"/>
+        </w:trPr>
+        <w:tc>
+          <w:tcPr>
+            <w:tcW w:w="9406" w:type="dxa"/>
+            <w:tcBorders>
+              <w:top w:val="nil"/>
+              <w:left w:val="nil"/>
+              <w:bottom w:val="nil"/>
+              <w:right w:val="nil"/>
+            </w:tcBorders>
+            <w:shd w:val="clear" w:color="auto" w:fill="auto"/>
+            <w:noWrap/>
+            <w:vAlign w:val="bottom"/>
+            <w:hideMark/>
+          </w:tcPr>
+          <w:p>
+            <w:pPr>
+              <w:spacing w:after="0" w:line="240" w:lineRule="auto"/>
+              <w:rPr>
+                <w:rFonts w:ascii="Calibri" w:eastAsia="Times New Roman" w:hAnsi="Calibri" w:cs="Calibri"/>
+                <w:color w:val="000000"/>
+                <w:sz w:val="18"/>
+                <w:lang w:eastAsia="de-DE"/>
+              </w:rPr>
+            </w:pPr>
+            <w:r>
+              <w:rPr>
+                <w:rFonts w:ascii="Calibri" w:eastAsia="Times New Roman" w:hAnsi="Calibri" w:cs="Calibri"/>
+                <w:color w:val="000000"/>
+                <w:sz w:val="18"/>
+                <w:lang w:eastAsia="de-DE"/>
+              </w:rPr>
+              <w:t>Indikator A2: Ausländerinnen und Ausländer in Niedersachsen</w:t>
+            </w:r>
+          </w:p>
+        </w:tc>
+      </w:tr>
+      <w:tr>
+        <w:trPr>
+          <w:trHeight w:val="288"/>
+        </w:trPr>
+        <w:tc>
+          <w:tcPr>
+            <w:tcW w:w="9406" w:type="dxa"/>
+            <w:tcBorders>
+              <w:top w:val="nil"/>
+              <w:left w:val="nil"/>
+              <w:bottom w:val="nil"/>
+              <w:right w:val="nil"/>
+            </w:tcBorders>
+            <w:shd w:val="clear" w:color="auto" w:fill="auto"/>
+            <w:noWrap/>
+            <w:vAlign w:val="bottom"/>
+            <w:hideMark/>
+          </w:tcPr>
+          <w:p>
+            <w:pPr>
+              <w:spacing w:after="0" w:line="240" w:lineRule="auto"/>
+              <w:rPr>
+                <w:rFonts w:ascii="Calibri" w:eastAsia="Times New Roman" w:hAnsi="Calibri" w:cs="Calibri"/>
+                <w:color w:val="000000"/>
+                <w:sz w:val="18"/>
+                <w:lang w:eastAsia="de-DE"/>
+              </w:rPr>
+            </w:pPr>
+            <w:r>
+              <w:rPr>
+                <w:rFonts w:ascii="Calibri" w:eastAsia="Times New Roman" w:hAnsi="Calibri" w:cs="Calibri"/>
+                <w:color w:val="000000"/>
+                <w:sz w:val="18"/>
+                <w:lang w:eastAsia="de-DE"/>
+              </w:rPr>
+              <w:t>Indikator A3: Ausländerinnen und Ausländer in Niedersachsen nach Aufenthaltsdauer</w:t>
+            </w:r>
+          </w:p>
+        </w:tc>
+      </w:tr>
+      <w:tr>
+        <w:trPr>
+          <w:trHeight w:val="288"/>
+        </w:trPr>
+        <w:tc>
+          <w:tcPr>
+            <w:tcW w:w="9406" w:type="dxa"/>
+            <w:tcBorders>
+              <w:top w:val="nil"/>
+              <w:left w:val="nil"/>
+              <w:bottom w:val="nil"/>
+              <w:right w:val="nil"/>
+            </w:tcBorders>
+            <w:shd w:val="clear" w:color="auto" w:fill="auto"/>
+            <w:noWrap/>
+            <w:vAlign w:val="bottom"/>
+            <w:hideMark/>
+          </w:tcPr>
+          <w:p>
+            <w:pPr>
+              <w:spacing w:after="0" w:line="240" w:lineRule="auto"/>
+              <w:rPr>
+                <w:rFonts w:ascii="Calibri" w:eastAsia="Times New Roman" w:hAnsi="Calibri" w:cs="Calibri"/>
+                <w:color w:val="000000"/>
+                <w:sz w:val="18"/>
+                <w:lang w:eastAsia="de-DE"/>
+              </w:rPr>
+            </w:pPr>
+            <w:r>
+              <w:rPr>
+                <w:rFonts w:ascii="Calibri" w:eastAsia="Times New Roman" w:hAnsi="Calibri" w:cs="Calibri"/>
+                <w:color w:val="000000"/>
+                <w:sz w:val="18"/>
+                <w:lang w:eastAsia="de-DE"/>
+              </w:rPr>
+              <w:t>Indikator A4: Ausländerinnen und Ausländer in Niedersachsen nach ausgewählten Staatsangehörigkeiten</w:t>
+            </w:r>
+          </w:p>
+        </w:tc>
+      </w:tr>
+      <w:tr>
+        <w:trPr>
+          <w:trHeight w:val="288"/>
+        </w:trPr>
+        <w:tc>
+          <w:tcPr>
+            <w:tcW w:w="9406" w:type="dxa"/>
+            <w:tcBorders>
+              <w:top w:val="nil"/>
+              <w:left w:val="nil"/>
+              <w:bottom w:val="nil"/>
+              <w:right w:val="nil"/>
+            </w:tcBorders>
+            <w:shd w:val="clear" w:color="auto" w:fill="auto"/>
+            <w:noWrap/>
+            <w:vAlign w:val="bottom"/>
+            <w:hideMark/>
+          </w:tcPr>
+          <w:p>
+            <w:pPr>
+              <w:spacing w:after="0" w:line="240" w:lineRule="auto"/>
+              <w:rPr>
+                <w:rFonts w:ascii="Calibri" w:eastAsia="Times New Roman" w:hAnsi="Calibri" w:cs="Calibri"/>
+                <w:color w:val="000000"/>
+                <w:sz w:val="18"/>
+                <w:lang w:eastAsia="de-DE"/>
+              </w:rPr>
+            </w:pPr>
+            <w:r>
+              <w:rPr>
+                <w:rFonts w:ascii="Calibri" w:eastAsia="Times New Roman" w:hAnsi="Calibri" w:cs="Calibri"/>
+                <w:color w:val="000000"/>
+                <w:sz w:val="18"/>
+                <w:lang w:eastAsia="de-DE"/>
+              </w:rPr>
+              <w:t>Indikator A6: Ausländerinnen und Ausländer nach ausgewählten Staatsangehörigkeiten und Geschlecht</w:t>
+            </w:r>
+          </w:p>
+        </w:tc>
+      </w:tr>
+      <w:tr>
+        <w:trPr>
+          <w:trHeight w:val="288"/>
+        </w:trPr>
+        <w:tc>
+          <w:tcPr>
+            <w:tcW w:w="9406" w:type="dxa"/>
+            <w:tcBorders>
+              <w:top w:val="nil"/>
+              <w:left w:val="nil"/>
+              <w:bottom w:val="nil"/>
+              <w:right w:val="nil"/>
+            </w:tcBorders>
+            <w:shd w:val="clear" w:color="auto" w:fill="auto"/>
+            <w:noWrap/>
+            <w:vAlign w:val="bottom"/>
+            <w:hideMark/>
+          </w:tcPr>
+          <w:p>
+            <w:pPr>
+              <w:spacing w:after="0" w:line="240" w:lineRule="auto"/>
+              <w:rPr>
+                <w:rFonts w:ascii="Calibri" w:eastAsia="Times New Roman" w:hAnsi="Calibri" w:cs="Calibri"/>
+                <w:color w:val="000000"/>
+                <w:sz w:val="18"/>
+                <w:lang w:eastAsia="de-DE"/>
+              </w:rPr>
+            </w:pPr>
+            <w:r>
+              <w:rPr>
+                <w:rFonts w:ascii="Calibri" w:eastAsia="Times New Roman" w:hAnsi="Calibri" w:cs="Calibri"/>
+                <w:color w:val="000000"/>
+                <w:sz w:val="18"/>
+                <w:lang w:eastAsia="de-DE"/>
+              </w:rPr>
+              <w:t>Indikator A7: Ausländerinnen und Ausländer nach Altersgruppen</w:t>
+            </w:r>
+          </w:p>
+        </w:tc>
+      </w:tr>
+      <w:tr>
+        <w:trPr>
+          <w:trHeight w:val="288"/>
+        </w:trPr>
+        <w:tc>
+          <w:tcPr>
+            <w:tcW w:w="9406" w:type="dxa"/>
+            <w:tcBorders>
+              <w:top w:val="nil"/>
+              <w:left w:val="nil"/>
+              <w:bottom w:val="nil"/>
+              <w:right w:val="nil"/>
+            </w:tcBorders>
+            <w:shd w:val="clear" w:color="auto" w:fill="auto"/>
+            <w:noWrap/>
+            <w:vAlign w:val="bottom"/>
+            <w:hideMark/>
+          </w:tcPr>
+          <w:p>
+            <w:pPr>
+              <w:spacing w:after="0" w:line="240" w:lineRule="auto"/>
+              <w:rPr>
+                <w:rFonts w:ascii="Calibri" w:eastAsia="Times New Roman" w:hAnsi="Calibri" w:cs="Calibri"/>
+                <w:color w:val="000000"/>
+                <w:sz w:val="18"/>
+                <w:lang w:eastAsia="de-DE"/>
+              </w:rPr>
+            </w:pPr>
+            <w:r>
+              <w:rPr>
+                <w:rFonts w:ascii="Calibri" w:eastAsia="Times New Roman" w:hAnsi="Calibri" w:cs="Calibri"/>
+                <w:color w:val="000000"/>
+                <w:sz w:val="18"/>
+                <w:lang w:eastAsia="de-DE"/>
+              </w:rPr>
+              <w:t>Indikator A10: Menschen mit Zuwanderungsgeschichte</w:t>
+            </w:r>
+          </w:p>
+        </w:tc>
+      </w:tr>
+      <w:tr>
+        <w:trPr>
+          <w:trHeight w:val="288"/>
+        </w:trPr>
+        <w:tc>
+          <w:tcPr>
+            <w:tcW w:w="9406" w:type="dxa"/>
+            <w:tcBorders>
+              <w:top w:val="nil"/>
+              <w:left w:val="nil"/>
+              <w:bottom w:val="nil"/>
+              <w:right w:val="nil"/>
+            </w:tcBorders>
+            <w:shd w:val="clear" w:color="auto" w:fill="auto"/>
+            <w:noWrap/>
+            <w:vAlign w:val="bottom"/>
+            <w:hideMark/>
+          </w:tcPr>
+          <w:p>
+            <w:pPr>
+              <w:spacing w:after="0" w:line="240" w:lineRule="auto"/>
+              <w:rPr>
+                <w:rFonts w:ascii="Calibri" w:eastAsia="Times New Roman" w:hAnsi="Calibri" w:cs="Calibri"/>
+                <w:color w:val="000000"/>
+                <w:sz w:val="18"/>
+                <w:lang w:eastAsia="de-DE"/>
+              </w:rPr>
+            </w:pPr>
+            <w:r>
+              <w:rPr>
+                <w:rFonts w:ascii="Calibri" w:eastAsia="Times New Roman" w:hAnsi="Calibri" w:cs="Calibri"/>
+                <w:color w:val="000000"/>
+                <w:sz w:val="18"/>
+                <w:lang w:eastAsia="de-DE"/>
+              </w:rPr>
+              <w:t>Indikator A11: Menschen mit Zuwanderungsgeschichte in den regionalen Anpassungsschichten</w:t>
+            </w:r>
+          </w:p>
+        </w:tc>
+      </w:tr>
+      <w:tr>
+        <w:trPr>
+          <w:trHeight w:val="288"/>
+        </w:trPr>
+        <w:tc>
+          <w:tcPr>
+            <w:tcW w:w="9406" w:type="dxa"/>
+            <w:tcBorders>
+              <w:top w:val="nil"/>
+              <w:left w:val="nil"/>
+              <w:bottom w:val="nil"/>
+              <w:right w:val="nil"/>
+            </w:tcBorders>
+            <w:shd w:val="clear" w:color="auto" w:fill="auto"/>
+            <w:noWrap/>
+            <w:vAlign w:val="bottom"/>
+            <w:hideMark/>
+          </w:tcPr>
+          <w:p>
+            <w:pPr>
+              <w:spacing w:after="0" w:line="240" w:lineRule="auto"/>
+              <w:rPr>
+                <w:rFonts w:ascii="Calibri" w:eastAsia="Times New Roman" w:hAnsi="Calibri" w:cs="Calibri"/>
+                <w:color w:val="000000"/>
+                <w:sz w:val="18"/>
+                <w:lang w:eastAsia="de-DE"/>
+              </w:rPr>
+            </w:pPr>
+            <w:r>
+              <w:rPr>
+                <w:rFonts w:ascii="Calibri" w:eastAsia="Times New Roman" w:hAnsi="Calibri" w:cs="Calibri"/>
+                <w:color w:val="000000"/>
+                <w:sz w:val="18"/>
+                <w:lang w:eastAsia="de-DE"/>
+              </w:rPr>
+              <w:t>Indikator A12: Menschen mit Zuwanderungsgeschichte nach Altersgruppen und Geschlecht</w:t>
+            </w:r>
+          </w:p>
+        </w:tc>
+      </w:tr>
+      <w:tr>
+        <w:trPr>
+          <w:trHeight w:val="288"/>
+        </w:trPr>
+        <w:tc>
+          <w:tcPr>
+            <w:tcW w:w="9406" w:type="dxa"/>
+            <w:tcBorders>
+              <w:top w:val="nil"/>
+              <w:left w:val="nil"/>
+              <w:bottom w:val="nil"/>
+              <w:right w:val="nil"/>
+            </w:tcBorders>
+            <w:shd w:val="clear" w:color="auto" w:fill="auto"/>
+            <w:noWrap/>
+            <w:vAlign w:val="bottom"/>
+            <w:hideMark/>
+          </w:tcPr>
+          <w:p>
+            <w:pPr>
+              <w:spacing w:after="0" w:line="240" w:lineRule="auto"/>
+              <w:rPr>
+                <w:rFonts w:ascii="Calibri" w:eastAsia="Times New Roman" w:hAnsi="Calibri" w:cs="Calibri"/>
+                <w:color w:val="000000"/>
+                <w:sz w:val="18"/>
+                <w:lang w:eastAsia="de-DE"/>
+              </w:rPr>
+            </w:pPr>
+            <w:r>
+              <w:rPr>
+                <w:rFonts w:ascii="Calibri" w:eastAsia="Times New Roman" w:hAnsi="Calibri" w:cs="Calibri"/>
+                <w:color w:val="000000"/>
+                <w:sz w:val="18"/>
+                <w:lang w:eastAsia="de-DE"/>
+              </w:rPr>
+              <w:t>Indikator A13: Menschen mit Zuwanderungsgeschichte nach Herkunftsland und Geschlecht</w:t>
+            </w:r>
+          </w:p>
+        </w:tc>
+      </w:tr>
+      <w:tr>
+        <w:trPr>
+          <w:trHeight w:val="288"/>
+        </w:trPr>
+        <w:tc>
+          <w:tcPr>
+            <w:tcW w:w="9406" w:type="dxa"/>
+            <w:tcBorders>
+              <w:top w:val="nil"/>
+              <w:left w:val="nil"/>
+              <w:bottom w:val="nil"/>
+              <w:right w:val="nil"/>
+            </w:tcBorders>
+            <w:shd w:val="clear" w:color="auto" w:fill="auto"/>
+            <w:noWrap/>
+            <w:vAlign w:val="bottom"/>
+            <w:hideMark/>
+          </w:tcPr>
+          <w:p>
+            <w:pPr>
+              <w:spacing w:after="0" w:line="240" w:lineRule="auto"/>
+              <w:rPr>
+                <w:rFonts w:ascii="Calibri" w:eastAsia="Times New Roman" w:hAnsi="Calibri" w:cs="Calibri"/>
+                <w:color w:val="000000"/>
+                <w:sz w:val="18"/>
+                <w:lang w:eastAsia="de-DE"/>
+              </w:rPr>
+            </w:pPr>
+            <w:r>
+              <w:rPr>
+                <w:rFonts w:ascii="Calibri" w:eastAsia="Times New Roman" w:hAnsi="Calibri" w:cs="Calibri"/>
+                <w:color w:val="000000"/>
+                <w:sz w:val="18"/>
+                <w:lang w:eastAsia="de-DE"/>
+              </w:rPr>
+              <w:t>Indikator A17: Lebendgeborene Deutsche und Ausländerinnen und Ausländer in Niedersachsen</w:t>
+            </w:r>
+          </w:p>
+        </w:tc>
+      </w:tr>
+      <w:tr>
+        <w:trPr>
+          <w:trHeight w:val="288"/>
+        </w:trPr>
+        <w:tc>
+          <w:tcPr>
+            <w:tcW w:w="9406" w:type="dxa"/>
+            <w:tcBorders>
+              <w:top w:val="nil"/>
+              <w:left w:val="nil"/>
+              <w:bottom w:val="nil"/>
+              <w:right w:val="nil"/>
+            </w:tcBorders>
+            <w:shd w:val="clear" w:color="auto" w:fill="auto"/>
+            <w:noWrap/>
+            <w:vAlign w:val="bottom"/>
+            <w:hideMark/>
+          </w:tcPr>
+          <w:p>
+            <w:pPr>
+              <w:spacing w:after="0" w:line="240" w:lineRule="auto"/>
+              <w:rPr>
+                <w:rFonts w:ascii="Calibri" w:eastAsia="Times New Roman" w:hAnsi="Calibri" w:cs="Calibri"/>
+                <w:color w:val="000000"/>
+                <w:sz w:val="18"/>
+                <w:lang w:eastAsia="de-DE"/>
+              </w:rPr>
+            </w:pPr>
+            <w:r>
+              <w:rPr>
+                <w:rFonts w:ascii="Calibri" w:eastAsia="Times New Roman" w:hAnsi="Calibri" w:cs="Calibri"/>
+                <w:color w:val="000000"/>
+                <w:sz w:val="18"/>
+                <w:lang w:eastAsia="de-DE"/>
+              </w:rPr>
+              <w:t>Indikator A18: Zuzüge über die Bundesgrenzen nach Niedersachsen</w:t>
+            </w:r>
+          </w:p>
+        </w:tc>
+      </w:tr>
+      <w:tr>
+        <w:trPr>
+          <w:trHeight w:val="288"/>
+        </w:trPr>
+        <w:tc>
+          <w:tcPr>
+            <w:tcW w:w="9406" w:type="dxa"/>
+            <w:tcBorders>
+              <w:top w:val="nil"/>
+              <w:left w:val="nil"/>
+              <w:bottom w:val="nil"/>
+              <w:right w:val="nil"/>
+            </w:tcBorders>
+            <w:shd w:val="clear" w:color="auto" w:fill="auto"/>
+            <w:noWrap/>
+            <w:vAlign w:val="bottom"/>
+            <w:hideMark/>
+          </w:tcPr>
+          <w:p>
+            <w:pPr>
+              <w:spacing w:after="0" w:line="240" w:lineRule="auto"/>
+              <w:rPr>
+                <w:rFonts w:ascii="Calibri" w:eastAsia="Times New Roman" w:hAnsi="Calibri" w:cs="Calibri"/>
+                <w:color w:val="000000"/>
+                <w:sz w:val="18"/>
+                <w:lang w:eastAsia="de-DE"/>
+              </w:rPr>
+            </w:pPr>
+            <w:r>
+              <w:rPr>
+                <w:rFonts w:ascii="Calibri" w:eastAsia="Times New Roman" w:hAnsi="Calibri" w:cs="Calibri"/>
+                <w:color w:val="000000"/>
+                <w:sz w:val="18"/>
+                <w:lang w:eastAsia="de-DE"/>
+              </w:rPr>
+              <w:t xml:space="preserve">Indikator A19: </w:t>
+            </w:r>
+            <w:proofErr w:type="spellStart"/>
+            <w:r>
+              <w:rPr>
+                <w:rFonts w:ascii="Calibri" w:eastAsia="Times New Roman" w:hAnsi="Calibri" w:cs="Calibri"/>
+                <w:color w:val="000000"/>
+                <w:sz w:val="18"/>
+                <w:lang w:eastAsia="de-DE"/>
+              </w:rPr>
+              <w:t>Fortzüge</w:t>
+            </w:r>
+            <w:proofErr w:type="spellEnd"/>
+            <w:r>
+              <w:rPr>
+                <w:rFonts w:ascii="Calibri" w:eastAsia="Times New Roman" w:hAnsi="Calibri" w:cs="Calibri"/>
+                <w:color w:val="000000"/>
+                <w:sz w:val="18"/>
+                <w:lang w:eastAsia="de-DE"/>
+              </w:rPr>
+              <w:t xml:space="preserve"> über die Bundesgrenzen aus Niedersachsen</w:t>
+            </w:r>
+          </w:p>
+        </w:tc>
+      </w:tr>
+      <w:tr>
+        <w:trPr>
+          <w:trHeight w:val="288"/>
+        </w:trPr>
+        <w:tc>
+          <w:tcPr>
+            <w:tcW w:w="9406" w:type="dxa"/>
+            <w:tcBorders>
+              <w:top w:val="nil"/>
+              <w:left w:val="nil"/>
+              <w:bottom w:val="nil"/>
+              <w:right w:val="nil"/>
+            </w:tcBorders>
+            <w:shd w:val="clear" w:color="auto" w:fill="auto"/>
+            <w:noWrap/>
+            <w:vAlign w:val="bottom"/>
+            <w:hideMark/>
+          </w:tcPr>
+          <w:p>
+            <w:pPr>
+              <w:spacing w:after="0" w:line="240" w:lineRule="auto"/>
+              <w:rPr>
+                <w:rFonts w:ascii="Calibri" w:eastAsia="Times New Roman" w:hAnsi="Calibri" w:cs="Calibri"/>
+                <w:color w:val="000000"/>
+                <w:sz w:val="18"/>
+                <w:lang w:eastAsia="de-DE"/>
+              </w:rPr>
+            </w:pPr>
+            <w:r>
+              <w:rPr>
+                <w:rFonts w:ascii="Calibri" w:eastAsia="Times New Roman" w:hAnsi="Calibri" w:cs="Calibri"/>
+                <w:color w:val="000000"/>
+                <w:sz w:val="18"/>
+                <w:lang w:eastAsia="de-DE"/>
+              </w:rPr>
+              <w:t xml:space="preserve">Indikator A20: Saldo der Zu- und </w:t>
+            </w:r>
+            <w:proofErr w:type="spellStart"/>
+            <w:r>
+              <w:rPr>
+                <w:rFonts w:ascii="Calibri" w:eastAsia="Times New Roman" w:hAnsi="Calibri" w:cs="Calibri"/>
+                <w:color w:val="000000"/>
+                <w:sz w:val="18"/>
+                <w:lang w:eastAsia="de-DE"/>
+              </w:rPr>
+              <w:t>Fortzüge</w:t>
+            </w:r>
+            <w:proofErr w:type="spellEnd"/>
+            <w:r>
+              <w:rPr>
+                <w:rFonts w:ascii="Calibri" w:eastAsia="Times New Roman" w:hAnsi="Calibri" w:cs="Calibri"/>
+                <w:color w:val="000000"/>
+                <w:sz w:val="18"/>
+                <w:lang w:eastAsia="de-DE"/>
+              </w:rPr>
+              <w:t xml:space="preserve"> über die Bundesgrenzen von und nach Niedersachsen nach ausgewählten Staatsangehörigkeiten</w:t>
+            </w:r>
+          </w:p>
+        </w:tc>
+      </w:tr>
+      <w:tr>
+        <w:trPr>
+          <w:trHeight w:val="288"/>
+        </w:trPr>
+        <w:tc>
+          <w:tcPr>
+            <w:tcW w:w="9406" w:type="dxa"/>
+            <w:tcBorders>
+              <w:top w:val="nil"/>
+              <w:left w:val="nil"/>
+              <w:bottom w:val="nil"/>
+              <w:right w:val="nil"/>
+            </w:tcBorders>
+            <w:shd w:val="clear" w:color="auto" w:fill="auto"/>
+            <w:noWrap/>
+            <w:vAlign w:val="bottom"/>
+            <w:hideMark/>
+          </w:tcPr>
+          <w:p>
+            <w:pPr>
+              <w:spacing w:after="0" w:line="240" w:lineRule="auto"/>
+              <w:rPr>
+                <w:rFonts w:ascii="Calibri" w:eastAsia="Times New Roman" w:hAnsi="Calibri" w:cs="Calibri"/>
+                <w:color w:val="000000"/>
+                <w:sz w:val="18"/>
+                <w:lang w:eastAsia="de-DE"/>
+              </w:rPr>
+            </w:pPr>
+            <w:r>
+              <w:rPr>
+                <w:rFonts w:ascii="Calibri" w:eastAsia="Times New Roman" w:hAnsi="Calibri" w:cs="Calibri"/>
+                <w:color w:val="000000"/>
+                <w:sz w:val="18"/>
+                <w:lang w:eastAsia="de-DE"/>
+              </w:rPr>
+              <w:t xml:space="preserve">Indikator A21: Zu- und </w:t>
+            </w:r>
+            <w:proofErr w:type="spellStart"/>
+            <w:r>
+              <w:rPr>
+                <w:rFonts w:ascii="Calibri" w:eastAsia="Times New Roman" w:hAnsi="Calibri" w:cs="Calibri"/>
+                <w:color w:val="000000"/>
+                <w:sz w:val="18"/>
+                <w:lang w:eastAsia="de-DE"/>
+              </w:rPr>
+              <w:t>Fortzüge</w:t>
+            </w:r>
+            <w:proofErr w:type="spellEnd"/>
+            <w:r>
+              <w:rPr>
+                <w:rFonts w:ascii="Calibri" w:eastAsia="Times New Roman" w:hAnsi="Calibri" w:cs="Calibri"/>
+                <w:color w:val="000000"/>
+                <w:sz w:val="18"/>
+                <w:lang w:eastAsia="de-DE"/>
+              </w:rPr>
+              <w:t xml:space="preserve"> über die Bundesgrenzen von und nach Niedersachsen nach Altersgruppen</w:t>
+            </w:r>
+          </w:p>
+        </w:tc>
+      </w:tr>
+      <w:tr>
+        <w:trPr>
+          <w:trHeight w:val="288"/>
+        </w:trPr>
+        <w:tc>
+          <w:tcPr>
+            <w:tcW w:w="9406" w:type="dxa"/>
+            <w:tcBorders>
+              <w:top w:val="nil"/>
+              <w:left w:val="nil"/>
+              <w:bottom w:val="nil"/>
+              <w:right w:val="nil"/>
+            </w:tcBorders>
+            <w:shd w:val="clear" w:color="auto" w:fill="auto"/>
+            <w:noWrap/>
+            <w:vAlign w:val="bottom"/>
+            <w:hideMark/>
+          </w:tcPr>
+          <w:p>
+            <w:pPr>
+              <w:spacing w:after="0" w:line="240" w:lineRule="auto"/>
+              <w:rPr>
+                <w:rFonts w:ascii="Calibri" w:eastAsia="Times New Roman" w:hAnsi="Calibri" w:cs="Calibri"/>
+                <w:color w:val="000000"/>
+                <w:sz w:val="18"/>
+                <w:lang w:eastAsia="de-DE"/>
+              </w:rPr>
+            </w:pPr>
+            <w:r>
+              <w:rPr>
+                <w:rFonts w:ascii="Calibri" w:eastAsia="Times New Roman" w:hAnsi="Calibri" w:cs="Calibri"/>
+                <w:color w:val="000000"/>
+                <w:sz w:val="18"/>
+                <w:lang w:eastAsia="de-DE"/>
+              </w:rPr>
+              <w:t xml:space="preserve">Indikator A22: Saldo der Zu- und </w:t>
+            </w:r>
+            <w:proofErr w:type="spellStart"/>
+            <w:r>
+              <w:rPr>
+                <w:rFonts w:ascii="Calibri" w:eastAsia="Times New Roman" w:hAnsi="Calibri" w:cs="Calibri"/>
+                <w:color w:val="000000"/>
+                <w:sz w:val="18"/>
+                <w:lang w:eastAsia="de-DE"/>
+              </w:rPr>
+              <w:t>Fortzüge</w:t>
+            </w:r>
+            <w:proofErr w:type="spellEnd"/>
+            <w:r>
+              <w:rPr>
+                <w:rFonts w:ascii="Calibri" w:eastAsia="Times New Roman" w:hAnsi="Calibri" w:cs="Calibri"/>
+                <w:color w:val="000000"/>
+                <w:sz w:val="18"/>
+                <w:lang w:eastAsia="de-DE"/>
+              </w:rPr>
+              <w:t xml:space="preserve"> über die Bundesgrenzen von und nach Niedersachsen</w:t>
+            </w:r>
+          </w:p>
+        </w:tc>
+      </w:tr>
+    </w:tbl>
+    <w:p/>
+    <w:p>
+      <w:pPr>
+        <w:pStyle w:val="Listenabsatz"/>
+        <w:numPr>
+          <w:ilvl w:val="0"/>
+          <w:numId w:val="6"/>
+        </w:numPr>
+      </w:pPr>
+      <w:r>
+        <w:t>Rechtliche Integration und Asyl</w:t>
+      </w:r>
+    </w:p>
+    <w:p>
+      <w:r>
+        <w:t>Der Themenbereich</w:t>
+      </w:r>
+      <w:r>
+        <w:t xml:space="preserve"> Recht und Asyl ist neu hinzugekommen, um dem Ansinnen gerecht zu werden das Migrations- und Integrationsgeschehen in Niedersachsen abzubilden. Hier finden sich alle Indikatoren die etwas über den Aufenthaltsstatus berichten und auch die Einbürgerungen finden sich </w:t>
+      </w:r>
+      <w:r>
+        <w:lastRenderedPageBreak/>
+        <w:t xml:space="preserve">hier wieder. Ergänzend kommen vier neue Indikatoren hinzu, bei denen es </w:t>
+      </w:r>
+      <w:r>
+        <w:t>k</w:t>
+      </w:r>
+      <w:r>
+        <w:t xml:space="preserve">onkret um Flucht und Asyl geht: Die EASY Zugänge in Niedersachsen, die durchschnittliche Bewohnerzahl in der Landesaufnahmebehörde, die Freiwillige Ausreise aus Niedersachsen und die Abschiebungen. Die Daten für diese Indikatoren liegen bereits vor und sind in das neue System integriert. Bisher gibt es diese Daten nur auf der Ebene Niedersachsen. Eine Klärung mit dem BAMF, ob diese Daten auch auf der Ebene der Landkreise und kreisfreien Städte verfügbar sind, ist eingeleitet. Eine Ergänzung um die relevante Frage von unbegleiteten </w:t>
+      </w:r>
+      <w:r>
+        <w:t>Minderjährigen</w:t>
+      </w:r>
+      <w:r>
+        <w:t xml:space="preserve"> Geflüchteten wäre wünschenswert und in den kommenden Ausgaben denkbar.</w:t>
+      </w:r>
+    </w:p>
+    <w:tbl>
+      <w:tblPr>
+        <w:tblW w:w="8325" w:type="dxa"/>
+        <w:tblCellMar>
+          <w:left w:w="70" w:type="dxa"/>
+          <w:right w:w="70" w:type="dxa"/>
+        </w:tblCellMar>
+        <w:tblLook w:val="04A0" w:firstRow="1" w:lastRow="0" w:firstColumn="1" w:lastColumn="0" w:noHBand="0" w:noVBand="1"/>
+      </w:tblPr>
+      <w:tblGrid>
+        <w:gridCol w:w="8325"/>
+      </w:tblGrid>
+      <w:tr>
+        <w:trPr>
+          <w:trHeight w:val="288"/>
+        </w:trPr>
+        <w:tc>
+          <w:tcPr>
+            <w:tcW w:w="8325" w:type="dxa"/>
+            <w:tcBorders>
+              <w:top w:val="nil"/>
+              <w:left w:val="nil"/>
+              <w:bottom w:val="nil"/>
+              <w:right w:val="nil"/>
+            </w:tcBorders>
+            <w:shd w:val="clear" w:color="auto" w:fill="auto"/>
+            <w:noWrap/>
+            <w:vAlign w:val="bottom"/>
+            <w:hideMark/>
+          </w:tcPr>
+          <w:p>
+            <w:pPr>
+              <w:spacing w:after="0" w:line="240" w:lineRule="auto"/>
+              <w:rPr>
+                <w:rFonts w:ascii="Calibri" w:eastAsia="Times New Roman" w:hAnsi="Calibri" w:cs="Calibri"/>
+                <w:color w:val="000000"/>
+                <w:sz w:val="18"/>
+                <w:lang w:eastAsia="de-DE"/>
+              </w:rPr>
+            </w:pPr>
+            <w:r>
+              <w:rPr>
+                <w:rFonts w:ascii="Calibri" w:eastAsia="Times New Roman" w:hAnsi="Calibri" w:cs="Calibri"/>
+                <w:color w:val="000000"/>
+                <w:sz w:val="18"/>
+                <w:lang w:eastAsia="de-DE"/>
+              </w:rPr>
+              <w:t>Indikator A5: Geflüchtete und geduldete Personen in Niedersachsen</w:t>
+            </w:r>
+          </w:p>
+        </w:tc>
+      </w:tr>
+      <w:tr>
+        <w:trPr>
+          <w:trHeight w:val="288"/>
+        </w:trPr>
+        <w:tc>
+          <w:tcPr>
+            <w:tcW w:w="8325" w:type="dxa"/>
+            <w:tcBorders>
+              <w:top w:val="nil"/>
+              <w:left w:val="nil"/>
+              <w:bottom w:val="nil"/>
+              <w:right w:val="nil"/>
+            </w:tcBorders>
+            <w:shd w:val="clear" w:color="auto" w:fill="auto"/>
+            <w:noWrap/>
+            <w:vAlign w:val="bottom"/>
+            <w:hideMark/>
+          </w:tcPr>
+          <w:p>
+            <w:pPr>
+              <w:spacing w:after="0" w:line="240" w:lineRule="auto"/>
+              <w:rPr>
+                <w:rFonts w:ascii="Calibri" w:eastAsia="Times New Roman" w:hAnsi="Calibri" w:cs="Calibri"/>
+                <w:color w:val="000000"/>
+                <w:sz w:val="18"/>
+                <w:lang w:eastAsia="de-DE"/>
+              </w:rPr>
+            </w:pPr>
+            <w:r>
+              <w:rPr>
+                <w:rFonts w:ascii="Calibri" w:eastAsia="Times New Roman" w:hAnsi="Calibri" w:cs="Calibri"/>
+                <w:color w:val="000000"/>
+                <w:sz w:val="18"/>
+                <w:lang w:eastAsia="de-DE"/>
+              </w:rPr>
+              <w:t>Indikator A8: Ausländerinnen und Ausländer nach Aufenthaltsstatus und Staatsangehörigkeit</w:t>
+            </w:r>
+          </w:p>
+        </w:tc>
+      </w:tr>
+      <w:tr>
+        <w:trPr>
+          <w:trHeight w:val="288"/>
+        </w:trPr>
+        <w:tc>
+          <w:tcPr>
+            <w:tcW w:w="8325" w:type="dxa"/>
+            <w:tcBorders>
+              <w:top w:val="nil"/>
+              <w:left w:val="nil"/>
+              <w:bottom w:val="nil"/>
+              <w:right w:val="nil"/>
+            </w:tcBorders>
+            <w:shd w:val="clear" w:color="auto" w:fill="auto"/>
+            <w:noWrap/>
+            <w:vAlign w:val="bottom"/>
+            <w:hideMark/>
+          </w:tcPr>
+          <w:p>
+            <w:pPr>
+              <w:spacing w:after="0" w:line="240" w:lineRule="auto"/>
+              <w:rPr>
+                <w:rFonts w:ascii="Calibri" w:eastAsia="Times New Roman" w:hAnsi="Calibri" w:cs="Calibri"/>
+                <w:color w:val="000000"/>
+                <w:sz w:val="18"/>
+                <w:lang w:eastAsia="de-DE"/>
+              </w:rPr>
+            </w:pPr>
+            <w:r>
+              <w:rPr>
+                <w:rFonts w:ascii="Calibri" w:eastAsia="Times New Roman" w:hAnsi="Calibri" w:cs="Calibri"/>
+                <w:color w:val="000000"/>
+                <w:sz w:val="18"/>
+                <w:lang w:eastAsia="de-DE"/>
+              </w:rPr>
+              <w:t>Indikator A9: Ausländerinnen und Ausländer nach Aufenthaltsstatus</w:t>
+            </w:r>
+          </w:p>
+        </w:tc>
+      </w:tr>
+      <w:tr>
+        <w:trPr>
+          <w:trHeight w:val="288"/>
+        </w:trPr>
+        <w:tc>
+          <w:tcPr>
+            <w:tcW w:w="8325" w:type="dxa"/>
+            <w:tcBorders>
+              <w:top w:val="nil"/>
+              <w:left w:val="nil"/>
+              <w:bottom w:val="nil"/>
+              <w:right w:val="nil"/>
+            </w:tcBorders>
+            <w:shd w:val="clear" w:color="auto" w:fill="auto"/>
+            <w:noWrap/>
+            <w:vAlign w:val="bottom"/>
+            <w:hideMark/>
+          </w:tcPr>
+          <w:p>
+            <w:pPr>
+              <w:spacing w:after="0" w:line="240" w:lineRule="auto"/>
+              <w:rPr>
+                <w:rFonts w:ascii="Calibri" w:eastAsia="Times New Roman" w:hAnsi="Calibri" w:cs="Calibri"/>
+                <w:color w:val="000000"/>
+                <w:sz w:val="18"/>
+                <w:lang w:eastAsia="de-DE"/>
+              </w:rPr>
+            </w:pPr>
+            <w:r>
+              <w:rPr>
+                <w:rFonts w:ascii="Calibri" w:eastAsia="Times New Roman" w:hAnsi="Calibri" w:cs="Calibri"/>
+                <w:color w:val="000000"/>
+                <w:sz w:val="18"/>
+                <w:lang w:eastAsia="de-DE"/>
+              </w:rPr>
+              <w:t>Indikator A15: Einbürgerungen in Niedersachsen</w:t>
+            </w:r>
+          </w:p>
+        </w:tc>
+      </w:tr>
+      <w:tr>
+        <w:trPr>
+          <w:trHeight w:val="288"/>
+        </w:trPr>
+        <w:tc>
+          <w:tcPr>
+            <w:tcW w:w="8325" w:type="dxa"/>
+            <w:tcBorders>
+              <w:top w:val="nil"/>
+              <w:left w:val="nil"/>
+              <w:bottom w:val="nil"/>
+              <w:right w:val="nil"/>
+            </w:tcBorders>
+            <w:shd w:val="clear" w:color="auto" w:fill="auto"/>
+            <w:noWrap/>
+            <w:vAlign w:val="bottom"/>
+            <w:hideMark/>
+          </w:tcPr>
+          <w:p>
+            <w:pPr>
+              <w:spacing w:after="0" w:line="240" w:lineRule="auto"/>
+              <w:rPr>
+                <w:rFonts w:ascii="Calibri" w:eastAsia="Times New Roman" w:hAnsi="Calibri" w:cs="Calibri"/>
+                <w:color w:val="000000"/>
+                <w:sz w:val="18"/>
+                <w:lang w:eastAsia="de-DE"/>
+              </w:rPr>
+            </w:pPr>
+            <w:r>
+              <w:rPr>
+                <w:rFonts w:ascii="Calibri" w:eastAsia="Times New Roman" w:hAnsi="Calibri" w:cs="Calibri"/>
+                <w:color w:val="000000"/>
+                <w:sz w:val="18"/>
+                <w:lang w:eastAsia="de-DE"/>
+              </w:rPr>
+              <w:t>Indikator A16: Einbürgerungen in Niedersachsen nach ausgewählten Staatsangehörigkeiten</w:t>
+            </w:r>
+          </w:p>
+        </w:tc>
+      </w:tr>
+      <w:tr>
+        <w:trPr>
+          <w:trHeight w:val="288"/>
+        </w:trPr>
+        <w:tc>
+          <w:tcPr>
+            <w:tcW w:w="8325" w:type="dxa"/>
+            <w:tcBorders>
+              <w:top w:val="nil"/>
+              <w:left w:val="nil"/>
+              <w:bottom w:val="nil"/>
+              <w:right w:val="nil"/>
+            </w:tcBorders>
+            <w:shd w:val="clear" w:color="auto" w:fill="auto"/>
+            <w:noWrap/>
+            <w:vAlign w:val="bottom"/>
+          </w:tcPr>
+          <w:p>
+            <w:pPr>
+              <w:spacing w:after="0" w:line="240" w:lineRule="auto"/>
+              <w:rPr>
+                <w:rFonts w:ascii="Calibri" w:eastAsia="Times New Roman" w:hAnsi="Calibri" w:cs="Calibri"/>
+                <w:color w:val="70AD47" w:themeColor="accent6"/>
+                <w:sz w:val="18"/>
+                <w:lang w:eastAsia="de-DE"/>
+              </w:rPr>
+            </w:pPr>
+            <w:r>
+              <w:rPr>
+                <w:rFonts w:ascii="Calibri" w:eastAsia="Times New Roman" w:hAnsi="Calibri" w:cs="Calibri"/>
+                <w:color w:val="70AD47" w:themeColor="accent6"/>
+                <w:sz w:val="18"/>
+                <w:lang w:eastAsia="de-DE"/>
+              </w:rPr>
+              <w:t>NEU: EASY Zugänge in Niedersachsen</w:t>
+            </w:r>
+          </w:p>
+        </w:tc>
+      </w:tr>
+      <w:tr>
+        <w:trPr>
+          <w:trHeight w:val="288"/>
+        </w:trPr>
+        <w:tc>
+          <w:tcPr>
+            <w:tcW w:w="8325" w:type="dxa"/>
+            <w:tcBorders>
+              <w:top w:val="nil"/>
+              <w:left w:val="nil"/>
+              <w:bottom w:val="nil"/>
+              <w:right w:val="nil"/>
+            </w:tcBorders>
+            <w:shd w:val="clear" w:color="auto" w:fill="auto"/>
+            <w:noWrap/>
+            <w:vAlign w:val="bottom"/>
+          </w:tcPr>
+          <w:p>
+            <w:pPr>
+              <w:spacing w:after="0" w:line="240" w:lineRule="auto"/>
+              <w:rPr>
+                <w:rFonts w:ascii="Calibri" w:eastAsia="Times New Roman" w:hAnsi="Calibri" w:cs="Calibri"/>
+                <w:color w:val="70AD47" w:themeColor="accent6"/>
+                <w:sz w:val="18"/>
+                <w:lang w:eastAsia="de-DE"/>
+              </w:rPr>
+            </w:pPr>
+            <w:r>
+              <w:rPr>
+                <w:rFonts w:ascii="Calibri" w:eastAsia="Times New Roman" w:hAnsi="Calibri" w:cs="Calibri"/>
+                <w:color w:val="70AD47" w:themeColor="accent6"/>
+                <w:sz w:val="18"/>
+                <w:lang w:eastAsia="de-DE"/>
+              </w:rPr>
+              <w:t>NEU: Durchschnittliche Bewohnerzahl in der Landesaufnahmebehörde</w:t>
+            </w:r>
+          </w:p>
+        </w:tc>
+      </w:tr>
+      <w:tr>
+        <w:trPr>
+          <w:trHeight w:val="288"/>
+        </w:trPr>
+        <w:tc>
+          <w:tcPr>
+            <w:tcW w:w="8325" w:type="dxa"/>
+            <w:tcBorders>
+              <w:top w:val="nil"/>
+              <w:left w:val="nil"/>
+              <w:bottom w:val="nil"/>
+              <w:right w:val="nil"/>
+            </w:tcBorders>
+            <w:shd w:val="clear" w:color="auto" w:fill="auto"/>
+            <w:noWrap/>
+            <w:vAlign w:val="bottom"/>
+          </w:tcPr>
+          <w:p>
+            <w:pPr>
+              <w:spacing w:after="0" w:line="240" w:lineRule="auto"/>
+              <w:rPr>
+                <w:rFonts w:ascii="Calibri" w:eastAsia="Times New Roman" w:hAnsi="Calibri" w:cs="Calibri"/>
+                <w:color w:val="70AD47" w:themeColor="accent6"/>
+                <w:sz w:val="18"/>
+                <w:lang w:eastAsia="de-DE"/>
+              </w:rPr>
+            </w:pPr>
+            <w:r>
+              <w:rPr>
+                <w:rFonts w:ascii="Calibri" w:eastAsia="Times New Roman" w:hAnsi="Calibri" w:cs="Calibri"/>
+                <w:color w:val="70AD47" w:themeColor="accent6"/>
+                <w:sz w:val="18"/>
+                <w:lang w:eastAsia="de-DE"/>
+              </w:rPr>
+              <w:t>NEU: Freiwillige Ausreise im Land Niedersachsen (mit und ohne Förderung)</w:t>
+            </w:r>
+          </w:p>
+        </w:tc>
+      </w:tr>
+      <w:tr>
+        <w:trPr>
+          <w:trHeight w:val="288"/>
+        </w:trPr>
+        <w:tc>
+          <w:tcPr>
+            <w:tcW w:w="8325" w:type="dxa"/>
+            <w:tcBorders>
+              <w:top w:val="nil"/>
+              <w:left w:val="nil"/>
+              <w:bottom w:val="nil"/>
+              <w:right w:val="nil"/>
+            </w:tcBorders>
+            <w:shd w:val="clear" w:color="auto" w:fill="auto"/>
+            <w:noWrap/>
+            <w:vAlign w:val="bottom"/>
+          </w:tcPr>
+          <w:p>
+            <w:pPr>
+              <w:spacing w:after="0" w:line="240" w:lineRule="auto"/>
+              <w:rPr>
+                <w:rFonts w:ascii="Calibri" w:eastAsia="Times New Roman" w:hAnsi="Calibri" w:cs="Calibri"/>
+                <w:color w:val="70AD47" w:themeColor="accent6"/>
+                <w:sz w:val="18"/>
+                <w:lang w:eastAsia="de-DE"/>
+              </w:rPr>
+            </w:pPr>
+            <w:r>
+              <w:rPr>
+                <w:rFonts w:ascii="Calibri" w:eastAsia="Times New Roman" w:hAnsi="Calibri" w:cs="Calibri"/>
+                <w:color w:val="70AD47" w:themeColor="accent6"/>
+                <w:sz w:val="18"/>
+                <w:lang w:eastAsia="de-DE"/>
+              </w:rPr>
+              <w:t>NEU: Abschiebungen</w:t>
+            </w:r>
+          </w:p>
+        </w:tc>
+      </w:tr>
+      <w:tr>
+        <w:trPr>
+          <w:trHeight w:val="288"/>
+        </w:trPr>
+        <w:tc>
+          <w:tcPr>
+            <w:tcW w:w="8325" w:type="dxa"/>
+            <w:tcBorders>
+              <w:top w:val="nil"/>
+              <w:left w:val="nil"/>
+              <w:bottom w:val="nil"/>
+              <w:right w:val="nil"/>
+            </w:tcBorders>
+            <w:shd w:val="clear" w:color="auto" w:fill="auto"/>
+            <w:noWrap/>
+            <w:vAlign w:val="bottom"/>
+          </w:tcPr>
+          <w:p>
+            <w:pPr>
+              <w:spacing w:after="0" w:line="240" w:lineRule="auto"/>
+              <w:rPr>
+                <w:rFonts w:ascii="Calibri" w:eastAsia="Times New Roman" w:hAnsi="Calibri" w:cs="Calibri"/>
+                <w:color w:val="000000"/>
+                <w:sz w:val="18"/>
+                <w:lang w:eastAsia="de-DE"/>
+              </w:rPr>
+            </w:pPr>
+          </w:p>
+        </w:tc>
+      </w:tr>
+    </w:tbl>
+    <w:p/>
+    <w:p>
+      <w:pPr>
+        <w:pStyle w:val="Listenabsatz"/>
+        <w:numPr>
+          <w:ilvl w:val="0"/>
+          <w:numId w:val="6"/>
+        </w:numPr>
+      </w:pPr>
+      <w:r>
+        <w:t>Kinderbetreuung</w:t>
+      </w:r>
+    </w:p>
+    <w:p>
+      <w:r>
+        <w:t>Die Kinderbetreuung hat mit dem Blick auf das Integrationsgeschehen einen hohen Stellenwert. Daher ist für die drei schon bestehenden Indikatoren ein eigene</w:t>
+      </w:r>
+      <w:r>
+        <w:t>r</w:t>
+      </w:r>
+      <w:r>
+        <w:t xml:space="preserve"> </w:t>
+      </w:r>
+      <w:r>
+        <w:t>Themenbereich</w:t>
+      </w:r>
+      <w:r>
+        <w:t xml:space="preserve"> gebildet worden. Eine Erweiterung um weitere Aspekte der Kinderbetreuung explizit von Geflüchteten wäre in den kommenden Jahren denkbar und wünschenswert. Hierfür müsste aber eine gesonderte Überprüfung der verfügbaren Daten erfolgen.</w:t>
+      </w:r>
+      <w:r>
+        <w:t xml:space="preserve"> </w:t>
+      </w:r>
+    </w:p>
+    <w:tbl>
+      <w:tblPr>
+        <w:tblW w:w="9406" w:type="dxa"/>
+        <w:tblCellMar>
+          <w:left w:w="70" w:type="dxa"/>
+          <w:right w:w="70" w:type="dxa"/>
+        </w:tblCellMar>
+        <w:tblLook w:val="04A0" w:firstRow="1" w:lastRow="0" w:firstColumn="1" w:lastColumn="0" w:noHBand="0" w:noVBand="1"/>
+      </w:tblPr>
+      <w:tblGrid>
+        <w:gridCol w:w="9406"/>
+      </w:tblGrid>
+      <w:tr>
+        <w:trPr>
+          <w:trHeight w:val="288"/>
+        </w:trPr>
+        <w:tc>
+          <w:tcPr>
+            <w:tcW w:w="9406" w:type="dxa"/>
+            <w:tcBorders>
+              <w:top w:val="nil"/>
+              <w:left w:val="nil"/>
+              <w:bottom w:val="nil"/>
+              <w:right w:val="nil"/>
+            </w:tcBorders>
+            <w:shd w:val="clear" w:color="auto" w:fill="auto"/>
+            <w:noWrap/>
+            <w:vAlign w:val="bottom"/>
+            <w:hideMark/>
+          </w:tcPr>
+          <w:p>
+            <w:pPr>
+              <w:spacing w:after="0" w:line="240" w:lineRule="auto"/>
+              <w:rPr>
+                <w:rFonts w:ascii="Calibri" w:eastAsia="Times New Roman" w:hAnsi="Calibri" w:cs="Calibri"/>
+                <w:color w:val="000000"/>
+                <w:sz w:val="18"/>
+                <w:lang w:eastAsia="de-DE"/>
+              </w:rPr>
+            </w:pPr>
+            <w:r>
+              <w:rPr>
+                <w:rFonts w:ascii="Calibri" w:eastAsia="Times New Roman" w:hAnsi="Calibri" w:cs="Calibri"/>
+                <w:color w:val="000000"/>
+                <w:sz w:val="18"/>
+                <w:lang w:eastAsia="de-DE"/>
+              </w:rPr>
+              <w:t>Indikator B1: Betreuungsquote von Kindern bis unter 6 Jahren mit und ohne Zuwanderungsgeschichte in Kindertagesbetreuung</w:t>
+            </w:r>
+          </w:p>
+        </w:tc>
+      </w:tr>
+      <w:tr>
+        <w:trPr>
+          <w:trHeight w:val="288"/>
+        </w:trPr>
+        <w:tc>
+          <w:tcPr>
+            <w:tcW w:w="9406" w:type="dxa"/>
+            <w:tcBorders>
+              <w:top w:val="nil"/>
+              <w:left w:val="nil"/>
+              <w:bottom w:val="nil"/>
+              <w:right w:val="nil"/>
+            </w:tcBorders>
+            <w:shd w:val="clear" w:color="auto" w:fill="auto"/>
+            <w:noWrap/>
+            <w:vAlign w:val="bottom"/>
+            <w:hideMark/>
+          </w:tcPr>
+          <w:p>
+            <w:pPr>
+              <w:spacing w:after="0" w:line="240" w:lineRule="auto"/>
+              <w:rPr>
+                <w:rFonts w:ascii="Calibri" w:eastAsia="Times New Roman" w:hAnsi="Calibri" w:cs="Calibri"/>
+                <w:color w:val="000000"/>
+                <w:sz w:val="18"/>
+                <w:lang w:eastAsia="de-DE"/>
+              </w:rPr>
+            </w:pPr>
+            <w:r>
+              <w:rPr>
+                <w:rFonts w:ascii="Calibri" w:eastAsia="Times New Roman" w:hAnsi="Calibri" w:cs="Calibri"/>
+                <w:color w:val="000000"/>
+                <w:sz w:val="18"/>
+                <w:lang w:eastAsia="de-DE"/>
+              </w:rPr>
+              <w:t>Indikator B2: Anteil der betreuten Kinder bis unter 6 Jahren mit Zuwanderungsgeschichte in Tageseinrichtungen</w:t>
+            </w:r>
+          </w:p>
+        </w:tc>
+      </w:tr>
+      <w:tr>
+        <w:trPr>
+          <w:trHeight w:val="288"/>
+        </w:trPr>
+        <w:tc>
+          <w:tcPr>
+            <w:tcW w:w="9406" w:type="dxa"/>
+            <w:tcBorders>
+              <w:top w:val="nil"/>
+              <w:left w:val="nil"/>
+              <w:bottom w:val="nil"/>
+              <w:right w:val="nil"/>
+            </w:tcBorders>
+            <w:shd w:val="clear" w:color="auto" w:fill="auto"/>
+            <w:noWrap/>
+            <w:vAlign w:val="bottom"/>
+            <w:hideMark/>
+          </w:tcPr>
+          <w:p>
+            <w:pPr>
+              <w:spacing w:after="0" w:line="240" w:lineRule="auto"/>
+              <w:rPr>
+                <w:rFonts w:ascii="Calibri" w:eastAsia="Times New Roman" w:hAnsi="Calibri" w:cs="Calibri"/>
+                <w:color w:val="000000"/>
+                <w:sz w:val="18"/>
+                <w:lang w:eastAsia="de-DE"/>
+              </w:rPr>
+            </w:pPr>
+            <w:r>
+              <w:rPr>
+                <w:rFonts w:ascii="Calibri" w:eastAsia="Times New Roman" w:hAnsi="Calibri" w:cs="Calibri"/>
+                <w:color w:val="000000"/>
+                <w:sz w:val="18"/>
+                <w:lang w:eastAsia="de-DE"/>
+              </w:rPr>
+              <w:t>Indikator B3: Betreute Kinder bis unter 3 Jahren und von 3 bis unter 6 Jahren mit Zuwanderungsgeschichte in Kindertagesbetreuung</w:t>
+            </w:r>
+          </w:p>
+        </w:tc>
+      </w:tr>
+    </w:tbl>
+    <w:p/>
+    <w:p>
+      <w:pPr>
+        <w:pStyle w:val="Listenabsatz"/>
+        <w:numPr>
+          <w:ilvl w:val="0"/>
+          <w:numId w:val="6"/>
+        </w:numPr>
+      </w:pPr>
+      <w:r>
+        <w:t>Bildung und Qualifikation</w:t>
+      </w:r>
+    </w:p>
+    <w:p>
+      <w:r>
+        <w:t>Der</w:t>
+      </w:r>
+      <w:r>
+        <w:t xml:space="preserve"> </w:t>
+      </w:r>
+      <w:r>
+        <w:t>Themenbereich</w:t>
+      </w:r>
+      <w:r>
+        <w:t xml:space="preserve"> Bildung und Qualifikation</w:t>
+      </w:r>
+      <w:r>
+        <w:t xml:space="preserve"> umfasst alle Indikatoren, die im weitesten Sinn mit Bildung und Ausbildung zu tun haben. Eine Leerstelle ist die schulische Bildung in der Grundschule und der betrieblichen und schulischen Ausbildung. Der Indikator B10 bildet die Ausbildungsbeteiligung nur unzureichend ab. </w:t>
+      </w:r>
+      <w:r>
+        <w:t xml:space="preserve">Der Indikator C8 </w:t>
+      </w:r>
+      <w:r>
+        <w:rPr>
+          <w:i/>
+        </w:rPr>
+        <w:t>Anerkennungsverfahren nach dem Berufsqualifikationsfeststellungsgesetz</w:t>
+      </w:r>
+      <w:r>
+        <w:t xml:space="preserve"> ist hier besser aufgehoben als in der alten Oberkategorie Erwerbstätigkeit und Arbeitsmarkt.</w:t>
+      </w:r>
+    </w:p>
+    <w:tbl>
+      <w:tblPr>
+        <w:tblW w:w="9406" w:type="dxa"/>
+        <w:tblCellMar>
+          <w:left w:w="70" w:type="dxa"/>
+          <w:right w:w="70" w:type="dxa"/>
+        </w:tblCellMar>
+        <w:tblLook w:val="04A0" w:firstRow="1" w:lastRow="0" w:firstColumn="1" w:lastColumn="0" w:noHBand="0" w:noVBand="1"/>
+      </w:tblPr>
+      <w:tblGrid>
+        <w:gridCol w:w="9406"/>
+      </w:tblGrid>
+      <w:tr>
+        <w:trPr>
+          <w:trHeight w:val="288"/>
+        </w:trPr>
+        <w:tc>
+          <w:tcPr>
+            <w:tcW w:w="9406" w:type="dxa"/>
+            <w:tcBorders>
+              <w:top w:val="nil"/>
+              <w:left w:val="nil"/>
+              <w:bottom w:val="nil"/>
+              <w:right w:val="nil"/>
+            </w:tcBorders>
+            <w:shd w:val="clear" w:color="auto" w:fill="auto"/>
+            <w:noWrap/>
+            <w:vAlign w:val="bottom"/>
+            <w:hideMark/>
+          </w:tcPr>
+          <w:p>
+            <w:pPr>
+              <w:spacing w:after="0" w:line="240" w:lineRule="auto"/>
+              <w:rPr>
+                <w:rFonts w:ascii="Calibri" w:eastAsia="Times New Roman" w:hAnsi="Calibri" w:cs="Calibri"/>
+                <w:color w:val="000000"/>
+                <w:sz w:val="18"/>
+                <w:lang w:eastAsia="de-DE"/>
+              </w:rPr>
+            </w:pPr>
+            <w:r>
+              <w:rPr>
+                <w:rFonts w:ascii="Calibri" w:eastAsia="Times New Roman" w:hAnsi="Calibri" w:cs="Calibri"/>
+                <w:color w:val="000000"/>
+                <w:sz w:val="18"/>
+                <w:lang w:eastAsia="de-DE"/>
+              </w:rPr>
+              <w:t>Indikator B4: Verteilung der Schülerinnen und Schüler im 8. Schuljahrgang</w:t>
+            </w:r>
+          </w:p>
+        </w:tc>
+      </w:tr>
+      <w:tr>
+        <w:trPr>
+          <w:trHeight w:val="288"/>
+        </w:trPr>
+        <w:tc>
+          <w:tcPr>
+            <w:tcW w:w="9406" w:type="dxa"/>
+            <w:tcBorders>
+              <w:top w:val="nil"/>
+              <w:left w:val="nil"/>
+              <w:bottom w:val="nil"/>
+              <w:right w:val="nil"/>
+            </w:tcBorders>
+            <w:shd w:val="clear" w:color="auto" w:fill="auto"/>
+            <w:noWrap/>
+            <w:vAlign w:val="bottom"/>
+            <w:hideMark/>
+          </w:tcPr>
+          <w:p>
+            <w:pPr>
+              <w:spacing w:after="0" w:line="240" w:lineRule="auto"/>
+              <w:rPr>
+                <w:rFonts w:ascii="Calibri" w:eastAsia="Times New Roman" w:hAnsi="Calibri" w:cs="Calibri"/>
+                <w:color w:val="000000"/>
+                <w:sz w:val="18"/>
+                <w:lang w:eastAsia="de-DE"/>
+              </w:rPr>
+            </w:pPr>
+            <w:r>
+              <w:rPr>
+                <w:rFonts w:ascii="Calibri" w:eastAsia="Times New Roman" w:hAnsi="Calibri" w:cs="Calibri"/>
+                <w:color w:val="000000"/>
+                <w:sz w:val="18"/>
+                <w:lang w:eastAsia="de-DE"/>
+              </w:rPr>
+              <w:t>Indikator B5: Schulabgängerinnen und Schulabgänger ohne Hauptschulabschluss nach Nationalität</w:t>
+            </w:r>
+          </w:p>
+        </w:tc>
+      </w:tr>
+      <w:tr>
+        <w:trPr>
+          <w:trHeight w:val="288"/>
+        </w:trPr>
+        <w:tc>
+          <w:tcPr>
+            <w:tcW w:w="9406" w:type="dxa"/>
+            <w:tcBorders>
+              <w:top w:val="nil"/>
+              <w:left w:val="nil"/>
+              <w:bottom w:val="nil"/>
+              <w:right w:val="nil"/>
+            </w:tcBorders>
+            <w:shd w:val="clear" w:color="auto" w:fill="auto"/>
+            <w:noWrap/>
+            <w:vAlign w:val="bottom"/>
+            <w:hideMark/>
+          </w:tcPr>
+          <w:p>
+            <w:pPr>
+              <w:spacing w:after="0" w:line="240" w:lineRule="auto"/>
+              <w:rPr>
+                <w:rFonts w:ascii="Calibri" w:eastAsia="Times New Roman" w:hAnsi="Calibri" w:cs="Calibri"/>
+                <w:color w:val="000000"/>
+                <w:sz w:val="18"/>
+                <w:lang w:eastAsia="de-DE"/>
+              </w:rPr>
+            </w:pPr>
+            <w:r>
+              <w:rPr>
+                <w:rFonts w:ascii="Calibri" w:eastAsia="Times New Roman" w:hAnsi="Calibri" w:cs="Calibri"/>
+                <w:color w:val="000000"/>
+                <w:sz w:val="18"/>
+                <w:lang w:eastAsia="de-DE"/>
+              </w:rPr>
+              <w:t>Indikator B6: Schulabgängerinnen und Schulabgänger nach Nationalität und Abschlussart</w:t>
+            </w:r>
+          </w:p>
+        </w:tc>
+      </w:tr>
+      <w:tr>
+        <w:trPr>
+          <w:trHeight w:val="288"/>
+        </w:trPr>
+        <w:tc>
+          <w:tcPr>
+            <w:tcW w:w="9406" w:type="dxa"/>
+            <w:tcBorders>
+              <w:top w:val="nil"/>
+              <w:left w:val="nil"/>
+              <w:bottom w:val="nil"/>
+              <w:right w:val="nil"/>
+            </w:tcBorders>
+            <w:shd w:val="clear" w:color="auto" w:fill="auto"/>
+            <w:noWrap/>
+            <w:vAlign w:val="bottom"/>
+            <w:hideMark/>
+          </w:tcPr>
+          <w:p>
+            <w:pPr>
+              <w:spacing w:after="0" w:line="240" w:lineRule="auto"/>
+              <w:rPr>
+                <w:rFonts w:ascii="Calibri" w:eastAsia="Times New Roman" w:hAnsi="Calibri" w:cs="Calibri"/>
+                <w:color w:val="000000"/>
+                <w:sz w:val="18"/>
+                <w:lang w:eastAsia="de-DE"/>
+              </w:rPr>
+            </w:pPr>
+            <w:r>
+              <w:rPr>
+                <w:rFonts w:ascii="Calibri" w:eastAsia="Times New Roman" w:hAnsi="Calibri" w:cs="Calibri"/>
+                <w:color w:val="000000"/>
+                <w:sz w:val="18"/>
+                <w:lang w:eastAsia="de-DE"/>
+              </w:rPr>
+              <w:t xml:space="preserve">Indikator B7: Höchster Schulabschluss an </w:t>
+            </w:r>
+            <w:proofErr w:type="gramStart"/>
+            <w:r>
+              <w:rPr>
+                <w:rFonts w:ascii="Calibri" w:eastAsia="Times New Roman" w:hAnsi="Calibri" w:cs="Calibri"/>
+                <w:color w:val="000000"/>
+                <w:sz w:val="18"/>
+                <w:lang w:eastAsia="de-DE"/>
+              </w:rPr>
+              <w:t>allgemein bildenden</w:t>
+            </w:r>
+            <w:proofErr w:type="gramEnd"/>
+            <w:r>
+              <w:rPr>
+                <w:rFonts w:ascii="Calibri" w:eastAsia="Times New Roman" w:hAnsi="Calibri" w:cs="Calibri"/>
+                <w:color w:val="000000"/>
+                <w:sz w:val="18"/>
+                <w:lang w:eastAsia="de-DE"/>
+              </w:rPr>
+              <w:t xml:space="preserve"> Schulen nach Zuwanderungsgeschichte und Altersgruppen</w:t>
+            </w:r>
+          </w:p>
+        </w:tc>
+      </w:tr>
+      <w:tr>
+        <w:trPr>
+          <w:trHeight w:val="288"/>
+        </w:trPr>
+        <w:tc>
+          <w:tcPr>
+            <w:tcW w:w="9406" w:type="dxa"/>
+            <w:tcBorders>
+              <w:top w:val="nil"/>
+              <w:left w:val="nil"/>
+              <w:bottom w:val="nil"/>
+              <w:right w:val="nil"/>
+            </w:tcBorders>
+            <w:shd w:val="clear" w:color="auto" w:fill="auto"/>
+            <w:noWrap/>
+            <w:vAlign w:val="bottom"/>
+            <w:hideMark/>
+          </w:tcPr>
+          <w:p>
+            <w:pPr>
+              <w:spacing w:after="0" w:line="240" w:lineRule="auto"/>
+              <w:rPr>
+                <w:rFonts w:ascii="Calibri" w:eastAsia="Times New Roman" w:hAnsi="Calibri" w:cs="Calibri"/>
+                <w:color w:val="000000"/>
+                <w:sz w:val="18"/>
+                <w:lang w:eastAsia="de-DE"/>
+              </w:rPr>
+            </w:pPr>
+            <w:r>
+              <w:rPr>
+                <w:rFonts w:ascii="Calibri" w:eastAsia="Times New Roman" w:hAnsi="Calibri" w:cs="Calibri"/>
+                <w:color w:val="000000"/>
+                <w:sz w:val="18"/>
+                <w:lang w:eastAsia="de-DE"/>
+              </w:rPr>
+              <w:t>Indikator B8: Schulabgängerinnen und Schulabgänger an berufsbildenden Schulen nach Schulart und Schulabschluss</w:t>
+            </w:r>
+          </w:p>
+        </w:tc>
+      </w:tr>
+      <w:tr>
+        <w:trPr>
+          <w:trHeight w:val="288"/>
+        </w:trPr>
+        <w:tc>
+          <w:tcPr>
+            <w:tcW w:w="9406" w:type="dxa"/>
+            <w:tcBorders>
+              <w:top w:val="nil"/>
+              <w:left w:val="nil"/>
+              <w:bottom w:val="nil"/>
+              <w:right w:val="nil"/>
+            </w:tcBorders>
+            <w:shd w:val="clear" w:color="auto" w:fill="auto"/>
+            <w:noWrap/>
+            <w:vAlign w:val="bottom"/>
+            <w:hideMark/>
+          </w:tcPr>
+          <w:p>
+            <w:pPr>
+              <w:spacing w:after="0" w:line="240" w:lineRule="auto"/>
+              <w:rPr>
+                <w:rFonts w:ascii="Calibri" w:eastAsia="Times New Roman" w:hAnsi="Calibri" w:cs="Calibri"/>
+                <w:color w:val="000000"/>
+                <w:sz w:val="18"/>
+                <w:lang w:eastAsia="de-DE"/>
+              </w:rPr>
+            </w:pPr>
+            <w:r>
+              <w:rPr>
+                <w:rFonts w:ascii="Calibri" w:eastAsia="Times New Roman" w:hAnsi="Calibri" w:cs="Calibri"/>
+                <w:color w:val="000000"/>
+                <w:sz w:val="18"/>
+                <w:lang w:eastAsia="de-DE"/>
+              </w:rPr>
+              <w:t>Indikator B9: Höchster beruflicher Abschluss der 25- bis unter 35-Jährigen nach Zuwanderungsgeschichte und Geschlecht</w:t>
+            </w:r>
+          </w:p>
+        </w:tc>
+      </w:tr>
+      <w:tr>
+        <w:trPr>
+          <w:trHeight w:val="288"/>
+        </w:trPr>
+        <w:tc>
+          <w:tcPr>
+            <w:tcW w:w="9406" w:type="dxa"/>
+            <w:tcBorders>
+              <w:top w:val="nil"/>
+              <w:left w:val="nil"/>
+              <w:bottom w:val="nil"/>
+              <w:right w:val="nil"/>
+            </w:tcBorders>
+            <w:shd w:val="clear" w:color="auto" w:fill="auto"/>
+            <w:noWrap/>
+            <w:vAlign w:val="bottom"/>
+            <w:hideMark/>
+          </w:tcPr>
+          <w:p>
+            <w:pPr>
+              <w:spacing w:after="0" w:line="240" w:lineRule="auto"/>
+              <w:rPr>
+                <w:rFonts w:ascii="Calibri" w:eastAsia="Times New Roman" w:hAnsi="Calibri" w:cs="Calibri"/>
+                <w:color w:val="000000"/>
+                <w:sz w:val="18"/>
+                <w:lang w:eastAsia="de-DE"/>
+              </w:rPr>
+            </w:pPr>
+            <w:r>
+              <w:rPr>
+                <w:rFonts w:ascii="Calibri" w:eastAsia="Times New Roman" w:hAnsi="Calibri" w:cs="Calibri"/>
+                <w:color w:val="000000"/>
+                <w:sz w:val="18"/>
+                <w:lang w:eastAsia="de-DE"/>
+              </w:rPr>
+              <w:t>Indikator B10: Ausbildungsbeteiligungsquote im dualen System nach Geschlecht und Nationalität</w:t>
+            </w:r>
+          </w:p>
+        </w:tc>
+      </w:tr>
+      <w:tr>
+        <w:trPr>
+          <w:trHeight w:val="288"/>
+        </w:trPr>
+        <w:tc>
+          <w:tcPr>
+            <w:tcW w:w="9406" w:type="dxa"/>
+            <w:tcBorders>
+              <w:top w:val="nil"/>
+              <w:left w:val="nil"/>
+              <w:bottom w:val="nil"/>
+              <w:right w:val="nil"/>
+            </w:tcBorders>
+            <w:shd w:val="clear" w:color="auto" w:fill="auto"/>
+            <w:noWrap/>
+            <w:vAlign w:val="bottom"/>
+            <w:hideMark/>
+          </w:tcPr>
+          <w:p>
+            <w:pPr>
+              <w:spacing w:after="0" w:line="240" w:lineRule="auto"/>
+              <w:rPr>
+                <w:rFonts w:ascii="Calibri" w:eastAsia="Times New Roman" w:hAnsi="Calibri" w:cs="Calibri"/>
+                <w:color w:val="000000"/>
+                <w:sz w:val="18"/>
+                <w:lang w:eastAsia="de-DE"/>
+              </w:rPr>
+            </w:pPr>
+            <w:r>
+              <w:rPr>
+                <w:rFonts w:ascii="Calibri" w:eastAsia="Times New Roman" w:hAnsi="Calibri" w:cs="Calibri"/>
+                <w:color w:val="000000"/>
+                <w:sz w:val="18"/>
+                <w:lang w:eastAsia="de-DE"/>
+              </w:rPr>
+              <w:t>Indikator B11: Ausländische Studentinnen und Studenten nach Land des Erwerbs der Studienberechtigung</w:t>
+            </w:r>
+          </w:p>
+        </w:tc>
+      </w:tr>
+      <w:tr>
+        <w:trPr>
+          <w:trHeight w:val="288"/>
+        </w:trPr>
+        <w:tc>
+          <w:tcPr>
+            <w:tcW w:w="9406" w:type="dxa"/>
+            <w:tcBorders>
+              <w:top w:val="nil"/>
+              <w:left w:val="nil"/>
+              <w:bottom w:val="nil"/>
+              <w:right w:val="nil"/>
+            </w:tcBorders>
+            <w:shd w:val="clear" w:color="auto" w:fill="auto"/>
+            <w:noWrap/>
+            <w:vAlign w:val="bottom"/>
+            <w:hideMark/>
+          </w:tcPr>
+          <w:p>
+            <w:pPr>
+              <w:spacing w:after="0" w:line="240" w:lineRule="auto"/>
+              <w:rPr>
+                <w:rFonts w:ascii="Calibri" w:eastAsia="Times New Roman" w:hAnsi="Calibri" w:cs="Calibri"/>
+                <w:color w:val="000000"/>
+                <w:sz w:val="18"/>
+                <w:lang w:eastAsia="de-DE"/>
+              </w:rPr>
+            </w:pPr>
+            <w:r>
+              <w:rPr>
+                <w:rFonts w:ascii="Calibri" w:eastAsia="Times New Roman" w:hAnsi="Calibri" w:cs="Calibri"/>
+                <w:color w:val="000000"/>
+                <w:sz w:val="18"/>
+                <w:lang w:eastAsia="de-DE"/>
+              </w:rPr>
+              <w:lastRenderedPageBreak/>
+              <w:t>Indikator B12: Hochschulabschlüsse im Prüfungsjahr nach Fächergruppe, Nationalität und Geschlecht der Absolventinnen und Absolventen</w:t>
+            </w:r>
+          </w:p>
+        </w:tc>
+      </w:tr>
+      <w:tr>
+        <w:trPr>
+          <w:trHeight w:val="288"/>
+        </w:trPr>
+        <w:tc>
+          <w:tcPr>
+            <w:tcW w:w="9406" w:type="dxa"/>
+            <w:tcBorders>
+              <w:top w:val="nil"/>
+              <w:left w:val="nil"/>
+              <w:bottom w:val="nil"/>
+              <w:right w:val="nil"/>
+            </w:tcBorders>
+            <w:shd w:val="clear" w:color="auto" w:fill="auto"/>
+            <w:noWrap/>
+            <w:vAlign w:val="bottom"/>
+            <w:hideMark/>
+          </w:tcPr>
+          <w:p>
+            <w:pPr>
+              <w:spacing w:after="0" w:line="240" w:lineRule="auto"/>
+              <w:rPr>
+                <w:rFonts w:ascii="Calibri" w:eastAsia="Times New Roman" w:hAnsi="Calibri" w:cs="Calibri"/>
+                <w:color w:val="000000"/>
+                <w:sz w:val="18"/>
+                <w:lang w:eastAsia="de-DE"/>
+              </w:rPr>
+            </w:pPr>
+            <w:r>
+              <w:rPr>
+                <w:rFonts w:ascii="Calibri" w:eastAsia="Times New Roman" w:hAnsi="Calibri" w:cs="Calibri"/>
+                <w:color w:val="000000"/>
+                <w:sz w:val="18"/>
+                <w:lang w:eastAsia="de-DE"/>
+              </w:rPr>
+              <w:t>Indikator B13: Frühe Schulabgängerinnen und Schulabgänger nach Geschlecht, Zuwanderungsgeschichte und eigener Migrationserfahrung</w:t>
+            </w:r>
+          </w:p>
+        </w:tc>
+      </w:tr>
+      <w:tr>
+        <w:trPr>
+          <w:trHeight w:val="288"/>
+        </w:trPr>
+        <w:tc>
+          <w:tcPr>
+            <w:tcW w:w="9406" w:type="dxa"/>
+            <w:tcBorders>
+              <w:top w:val="nil"/>
+              <w:left w:val="nil"/>
+              <w:bottom w:val="nil"/>
+              <w:right w:val="nil"/>
+            </w:tcBorders>
+            <w:shd w:val="clear" w:color="auto" w:fill="auto"/>
+            <w:noWrap/>
+            <w:vAlign w:val="bottom"/>
+            <w:hideMark/>
+          </w:tcPr>
+          <w:p>
+            <w:pPr>
+              <w:spacing w:after="0" w:line="240" w:lineRule="auto"/>
+              <w:rPr>
+                <w:rFonts w:ascii="Calibri" w:eastAsia="Times New Roman" w:hAnsi="Calibri" w:cs="Calibri"/>
+                <w:color w:val="000000"/>
+                <w:sz w:val="18"/>
+                <w:lang w:eastAsia="de-DE"/>
+              </w:rPr>
+            </w:pPr>
+            <w:r>
+              <w:rPr>
+                <w:rFonts w:ascii="Calibri" w:eastAsia="Times New Roman" w:hAnsi="Calibri" w:cs="Calibri"/>
+                <w:color w:val="000000"/>
+                <w:sz w:val="18"/>
+                <w:lang w:eastAsia="de-DE"/>
+              </w:rPr>
+              <w:t xml:space="preserve">Indikator C8: </w:t>
+            </w:r>
+            <w:bookmarkStart w:id="2" w:name="_Hlk73975168"/>
+            <w:r>
+              <w:rPr>
+                <w:rFonts w:ascii="Calibri" w:eastAsia="Times New Roman" w:hAnsi="Calibri" w:cs="Calibri"/>
+                <w:color w:val="000000"/>
+                <w:sz w:val="18"/>
+                <w:lang w:eastAsia="de-DE"/>
+              </w:rPr>
+              <w:t xml:space="preserve">Anerkennungsverfahren nach dem Berufsqualifikationsfeststellungsgesetz </w:t>
+            </w:r>
+            <w:bookmarkEnd w:id="2"/>
+            <w:r>
+              <w:rPr>
+                <w:rFonts w:ascii="Calibri" w:eastAsia="Times New Roman" w:hAnsi="Calibri" w:cs="Calibri"/>
+                <w:color w:val="000000"/>
+                <w:sz w:val="18"/>
+                <w:lang w:eastAsia="de-DE"/>
+              </w:rPr>
+              <w:t xml:space="preserve">(BQFG) sowie </w:t>
+            </w:r>
+            <w:r>
+              <w:rPr>
+                <w:rFonts w:ascii="Calibri" w:eastAsia="Times New Roman" w:hAnsi="Calibri" w:cs="Calibri"/>
+                <w:color w:val="000000"/>
+                <w:sz w:val="18"/>
+                <w:lang w:eastAsia="de-DE"/>
+              </w:rPr>
+              <w:br/>
+              <w:t>dem Niedersächsischen Berufsqualifikationsfeststellungsgesetz (NBQFG)</w:t>
+            </w:r>
+          </w:p>
+        </w:tc>
+      </w:tr>
+    </w:tbl>
+    <w:p/>
+    <w:p>
+      <w:pPr>
+        <w:pStyle w:val="Listenabsatz"/>
+        <w:numPr>
+          <w:ilvl w:val="0"/>
+          <w:numId w:val="6"/>
+        </w:numPr>
+      </w:pPr>
+      <w:r>
+        <w:t>Erwerbstätigkeit und Arbeitsmarkt</w:t>
+      </w:r>
+    </w:p>
+    <w:p>
+      <w:proofErr w:type="spellStart"/>
+      <w:r>
+        <w:t xml:space="preserve">Erwerbstätigkeit </w:t>
+      </w:r>
+      <w:proofErr w:type="spellEnd"/>
+      <w:r>
+        <w:t xml:space="preserve">ist ein zentraler Aspekt für Integration und Teilhabe. Eine Erweiterung um Indikatoren die beispielsweise die Form von Beschäftigung (selbstständig oder unselbständig) die Teilzeiterwerbstätigkeit, geringfügiger Beschäftigung und durch die Bundesagentur für Arbeit finanziell geförderter Beschäftigung </w:t>
+      </w:r>
+      <w:r>
+        <w:t>wären dringen</w:t>
+      </w:r>
+      <w:r>
+        <w:t>d</w:t>
+      </w:r>
+      <w:r>
+        <w:t xml:space="preserve"> geboten. Eine Sichtung der bei der Bundesagentur für Arbeit verfügbarer Daten sollte zwingend erfolgen.</w:t>
+      </w:r>
+    </w:p>
+    <w:tbl>
+      <w:tblPr>
+        <w:tblW w:w="9406" w:type="dxa"/>
+        <w:tblCellMar>
+          <w:left w:w="70" w:type="dxa"/>
+          <w:right w:w="70" w:type="dxa"/>
+        </w:tblCellMar>
+        <w:tblLook w:val="04A0" w:firstRow="1" w:lastRow="0" w:firstColumn="1" w:lastColumn="0" w:noHBand="0" w:noVBand="1"/>
+      </w:tblPr>
+      <w:tblGrid>
+        <w:gridCol w:w="9406"/>
+      </w:tblGrid>
+      <w:tr>
+        <w:trPr>
+          <w:trHeight w:val="288"/>
+        </w:trPr>
+        <w:tc>
+          <w:tcPr>
+            <w:tcW w:w="9406" w:type="dxa"/>
+            <w:tcBorders>
+              <w:top w:val="nil"/>
+              <w:left w:val="nil"/>
+              <w:bottom w:val="nil"/>
+              <w:right w:val="nil"/>
+            </w:tcBorders>
+            <w:shd w:val="clear" w:color="auto" w:fill="auto"/>
+            <w:noWrap/>
+            <w:vAlign w:val="bottom"/>
+            <w:hideMark/>
+          </w:tcPr>
+          <w:p>
+            <w:pPr>
+              <w:spacing w:after="0" w:line="240" w:lineRule="auto"/>
+              <w:rPr>
+                <w:rFonts w:ascii="Calibri" w:eastAsia="Times New Roman" w:hAnsi="Calibri" w:cs="Calibri"/>
+                <w:color w:val="000000"/>
+                <w:sz w:val="18"/>
+                <w:lang w:eastAsia="de-DE"/>
+              </w:rPr>
+            </w:pPr>
+            <w:r>
+              <w:rPr>
+                <w:rFonts w:ascii="Calibri" w:eastAsia="Times New Roman" w:hAnsi="Calibri" w:cs="Calibri"/>
+                <w:color w:val="000000"/>
+                <w:sz w:val="18"/>
+                <w:lang w:eastAsia="de-DE"/>
+              </w:rPr>
+              <w:t>Indikator C1: Erwerbstätige Menschen mit Zuwanderungsgeschichte in Niedersachsen nach Wirtschaftsabschnitten und Geschlecht</w:t>
+            </w:r>
+          </w:p>
+        </w:tc>
+      </w:tr>
+      <w:tr>
+        <w:trPr>
+          <w:trHeight w:val="288"/>
+        </w:trPr>
+        <w:tc>
+          <w:tcPr>
+            <w:tcW w:w="9406" w:type="dxa"/>
+            <w:tcBorders>
+              <w:top w:val="nil"/>
+              <w:left w:val="nil"/>
+              <w:bottom w:val="nil"/>
+              <w:right w:val="nil"/>
+            </w:tcBorders>
+            <w:shd w:val="clear" w:color="auto" w:fill="auto"/>
+            <w:noWrap/>
+            <w:vAlign w:val="bottom"/>
+            <w:hideMark/>
+          </w:tcPr>
+          <w:p>
+            <w:pPr>
+              <w:spacing w:after="0" w:line="240" w:lineRule="auto"/>
+              <w:rPr>
+                <w:rFonts w:ascii="Calibri" w:eastAsia="Times New Roman" w:hAnsi="Calibri" w:cs="Calibri"/>
+                <w:color w:val="000000"/>
+                <w:sz w:val="18"/>
+                <w:lang w:eastAsia="de-DE"/>
+              </w:rPr>
+            </w:pPr>
+            <w:r>
+              <w:rPr>
+                <w:rFonts w:ascii="Calibri" w:eastAsia="Times New Roman" w:hAnsi="Calibri" w:cs="Calibri"/>
+                <w:color w:val="000000"/>
+                <w:sz w:val="18"/>
+                <w:lang w:eastAsia="de-DE"/>
+              </w:rPr>
+              <w:t>Indikator C2: Erwerbsquote, Erwerbstätigenquote und Erwerbslosenanteil nach Zuwanderungsgeschichte</w:t>
+            </w:r>
+          </w:p>
+        </w:tc>
+      </w:tr>
+      <w:tr>
+        <w:trPr>
+          <w:trHeight w:val="288"/>
+        </w:trPr>
+        <w:tc>
+          <w:tcPr>
+            <w:tcW w:w="9406" w:type="dxa"/>
+            <w:tcBorders>
+              <w:top w:val="nil"/>
+              <w:left w:val="nil"/>
+              <w:bottom w:val="nil"/>
+              <w:right w:val="nil"/>
+            </w:tcBorders>
+            <w:shd w:val="clear" w:color="auto" w:fill="auto"/>
+            <w:noWrap/>
+            <w:vAlign w:val="bottom"/>
+            <w:hideMark/>
+          </w:tcPr>
+          <w:p>
+            <w:pPr>
+              <w:spacing w:after="0" w:line="240" w:lineRule="auto"/>
+              <w:rPr>
+                <w:rFonts w:ascii="Calibri" w:eastAsia="Times New Roman" w:hAnsi="Calibri" w:cs="Calibri"/>
+                <w:color w:val="000000"/>
+                <w:sz w:val="18"/>
+                <w:lang w:eastAsia="de-DE"/>
+              </w:rPr>
+            </w:pPr>
+            <w:r>
+              <w:rPr>
+                <w:rFonts w:ascii="Calibri" w:eastAsia="Times New Roman" w:hAnsi="Calibri" w:cs="Calibri"/>
+                <w:color w:val="000000"/>
+                <w:sz w:val="18"/>
+                <w:lang w:eastAsia="de-DE"/>
+              </w:rPr>
+              <w:t>Indikator C3: Erwerbslosenanteil nach Zuwanderungsgeschichte</w:t>
+            </w:r>
+          </w:p>
+        </w:tc>
+      </w:tr>
+      <w:tr>
+        <w:trPr>
+          <w:trHeight w:val="288"/>
+        </w:trPr>
+        <w:tc>
+          <w:tcPr>
+            <w:tcW w:w="9406" w:type="dxa"/>
+            <w:tcBorders>
+              <w:top w:val="nil"/>
+              <w:left w:val="nil"/>
+              <w:bottom w:val="nil"/>
+              <w:right w:val="nil"/>
+            </w:tcBorders>
+            <w:shd w:val="clear" w:color="auto" w:fill="auto"/>
+            <w:noWrap/>
+            <w:vAlign w:val="bottom"/>
+            <w:hideMark/>
+          </w:tcPr>
+          <w:p>
+            <w:pPr>
+              <w:spacing w:after="0" w:line="240" w:lineRule="auto"/>
+              <w:rPr>
+                <w:rFonts w:ascii="Calibri" w:eastAsia="Times New Roman" w:hAnsi="Calibri" w:cs="Calibri"/>
+                <w:color w:val="000000"/>
+                <w:sz w:val="18"/>
+                <w:lang w:eastAsia="de-DE"/>
+              </w:rPr>
+            </w:pPr>
+            <w:r>
+              <w:rPr>
+                <w:rFonts w:ascii="Calibri" w:eastAsia="Times New Roman" w:hAnsi="Calibri" w:cs="Calibri"/>
+                <w:color w:val="000000"/>
+                <w:sz w:val="18"/>
+                <w:lang w:eastAsia="de-DE"/>
+              </w:rPr>
+              <w:t xml:space="preserve">Indikator C4: Sozialversicherungspflichtig </w:t>
+            </w:r>
+            <w:r>
+              <w:rPr>
+                <w:rFonts w:ascii="Calibri" w:eastAsia="Times New Roman" w:hAnsi="Calibri" w:cs="Calibri"/>
+                <w:color w:val="000000"/>
+                <w:sz w:val="18"/>
+                <w:lang w:eastAsia="de-DE"/>
+              </w:rPr>
+              <w:t>Beschäftigte</w:t>
+            </w:r>
+            <w:r>
+              <w:rPr>
+                <w:rFonts w:ascii="Calibri" w:eastAsia="Times New Roman" w:hAnsi="Calibri" w:cs="Calibri"/>
+                <w:color w:val="000000"/>
+                <w:sz w:val="18"/>
+                <w:lang w:eastAsia="de-DE"/>
+              </w:rPr>
+              <w:t xml:space="preserve"> Ausländerinnen und Ausländer nach Art der Ausbildung</w:t>
+            </w:r>
+          </w:p>
+        </w:tc>
+      </w:tr>
+      <w:tr>
+        <w:trPr>
+          <w:trHeight w:val="288"/>
+        </w:trPr>
+        <w:tc>
+          <w:tcPr>
+            <w:tcW w:w="9406" w:type="dxa"/>
+            <w:tcBorders>
+              <w:top w:val="nil"/>
+              <w:left w:val="nil"/>
+              <w:bottom w:val="nil"/>
+              <w:right w:val="nil"/>
+            </w:tcBorders>
+            <w:shd w:val="clear" w:color="auto" w:fill="auto"/>
+            <w:noWrap/>
+            <w:vAlign w:val="bottom"/>
+            <w:hideMark/>
+          </w:tcPr>
+          <w:p>
+            <w:pPr>
+              <w:spacing w:after="0" w:line="240" w:lineRule="auto"/>
+              <w:rPr>
+                <w:rFonts w:ascii="Calibri" w:eastAsia="Times New Roman" w:hAnsi="Calibri" w:cs="Calibri"/>
+                <w:color w:val="000000"/>
+                <w:sz w:val="18"/>
+                <w:lang w:eastAsia="de-DE"/>
+              </w:rPr>
+            </w:pPr>
+            <w:r>
+              <w:rPr>
+                <w:rFonts w:ascii="Calibri" w:eastAsia="Times New Roman" w:hAnsi="Calibri" w:cs="Calibri"/>
+                <w:color w:val="000000"/>
+                <w:sz w:val="18"/>
+                <w:lang w:eastAsia="de-DE"/>
+              </w:rPr>
+              <w:t>Indikator C6: Entwicklung der Arbeitslosenquote</w:t>
+            </w:r>
+          </w:p>
+        </w:tc>
+      </w:tr>
+      <w:tr>
+        <w:trPr>
+          <w:trHeight w:val="288"/>
+        </w:trPr>
+        <w:tc>
+          <w:tcPr>
+            <w:tcW w:w="9406" w:type="dxa"/>
+            <w:tcBorders>
+              <w:top w:val="nil"/>
+              <w:left w:val="nil"/>
+              <w:bottom w:val="nil"/>
+              <w:right w:val="nil"/>
+            </w:tcBorders>
+            <w:shd w:val="clear" w:color="auto" w:fill="auto"/>
+            <w:noWrap/>
+            <w:vAlign w:val="bottom"/>
+            <w:hideMark/>
+          </w:tcPr>
+          <w:p>
+            <w:pPr>
+              <w:spacing w:after="0" w:line="240" w:lineRule="auto"/>
+              <w:rPr>
+                <w:rFonts w:ascii="Calibri" w:eastAsia="Times New Roman" w:hAnsi="Calibri" w:cs="Calibri"/>
+                <w:color w:val="000000"/>
+                <w:sz w:val="18"/>
+                <w:lang w:eastAsia="de-DE"/>
+              </w:rPr>
+            </w:pPr>
+            <w:r>
+              <w:rPr>
+                <w:rFonts w:ascii="Calibri" w:eastAsia="Times New Roman" w:hAnsi="Calibri" w:cs="Calibri"/>
+                <w:color w:val="000000"/>
+                <w:sz w:val="18"/>
+                <w:lang w:eastAsia="de-DE"/>
+              </w:rPr>
+              <w:t>Indikator C7: Arbeitslose nach Zuwanderungsgeschichte, Rechtskreis und Geschlecht</w:t>
+            </w:r>
+          </w:p>
+        </w:tc>
+      </w:tr>
+    </w:tbl>
+    <w:p/>
+    <w:p>
+      <w:pPr>
+        <w:pStyle w:val="Listenabsatz"/>
+        <w:numPr>
+          <w:ilvl w:val="0"/>
+          <w:numId w:val="6"/>
+        </w:numPr>
+      </w:pPr>
+      <w:r>
+        <w:t>Lebensunterhalt und Soziale Sicherung</w:t>
+      </w:r>
+    </w:p>
+    <w:p>
+      <w:r>
+        <w:t xml:space="preserve">Der Themenbereich </w:t>
+      </w:r>
+      <w:r>
+        <w:t xml:space="preserve">Lebensunterhalt und Soziale Sicherung </w:t>
+      </w:r>
+      <w:r>
+        <w:t>vereint Indikatoren aus dem früheren Bereich Soziales und macht deutlicher als bisher um was es in diesem Themenbereich geht.</w:t>
+      </w:r>
+    </w:p>
+    <w:tbl>
+      <w:tblPr>
+        <w:tblW w:w="9406" w:type="dxa"/>
+        <w:tblCellMar>
+          <w:left w:w="70" w:type="dxa"/>
+          <w:right w:w="70" w:type="dxa"/>
+        </w:tblCellMar>
+        <w:tblLook w:val="04A0" w:firstRow="1" w:lastRow="0" w:firstColumn="1" w:lastColumn="0" w:noHBand="0" w:noVBand="1"/>
+      </w:tblPr>
+      <w:tblGrid>
+        <w:gridCol w:w="9406"/>
+      </w:tblGrid>
+      <w:tr>
+        <w:trPr>
+          <w:trHeight w:val="288"/>
+        </w:trPr>
+        <w:tc>
+          <w:tcPr>
+            <w:tcW w:w="9406" w:type="dxa"/>
+            <w:tcBorders>
+              <w:top w:val="nil"/>
+              <w:left w:val="nil"/>
+              <w:bottom w:val="nil"/>
+              <w:right w:val="nil"/>
+            </w:tcBorders>
+            <w:shd w:val="clear" w:color="auto" w:fill="auto"/>
+            <w:noWrap/>
+            <w:vAlign w:val="bottom"/>
+            <w:hideMark/>
+          </w:tcPr>
+          <w:p>
+            <w:pPr>
+              <w:spacing w:after="0" w:line="240" w:lineRule="auto"/>
+              <w:rPr>
+                <w:rFonts w:ascii="Calibri" w:eastAsia="Times New Roman" w:hAnsi="Calibri" w:cs="Calibri"/>
+                <w:color w:val="000000"/>
+                <w:sz w:val="18"/>
+                <w:lang w:eastAsia="de-DE"/>
+              </w:rPr>
+            </w:pPr>
+            <w:r>
+              <w:rPr>
+                <w:rFonts w:ascii="Calibri" w:eastAsia="Times New Roman" w:hAnsi="Calibri" w:cs="Calibri"/>
+                <w:color w:val="000000"/>
+                <w:sz w:val="18"/>
+                <w:lang w:eastAsia="de-DE"/>
+              </w:rPr>
+              <w:t>Indikator D1: Armutsgefährdungsquoten in Niedersachsen und Deutschland</w:t>
+            </w:r>
+          </w:p>
+        </w:tc>
+      </w:tr>
+      <w:tr>
+        <w:trPr>
+          <w:trHeight w:val="288"/>
+        </w:trPr>
+        <w:tc>
+          <w:tcPr>
+            <w:tcW w:w="9406" w:type="dxa"/>
+            <w:tcBorders>
+              <w:top w:val="nil"/>
+              <w:left w:val="nil"/>
+              <w:bottom w:val="nil"/>
+              <w:right w:val="nil"/>
+            </w:tcBorders>
+            <w:shd w:val="clear" w:color="auto" w:fill="auto"/>
+            <w:noWrap/>
+            <w:vAlign w:val="bottom"/>
+            <w:hideMark/>
+          </w:tcPr>
+          <w:p>
+            <w:pPr>
+              <w:spacing w:after="0" w:line="240" w:lineRule="auto"/>
+              <w:rPr>
+                <w:rFonts w:ascii="Calibri" w:eastAsia="Times New Roman" w:hAnsi="Calibri" w:cs="Calibri"/>
+                <w:color w:val="000000"/>
+                <w:sz w:val="18"/>
+                <w:lang w:eastAsia="de-DE"/>
+              </w:rPr>
+            </w:pPr>
+            <w:r>
+              <w:rPr>
+                <w:rFonts w:ascii="Calibri" w:eastAsia="Times New Roman" w:hAnsi="Calibri" w:cs="Calibri"/>
+                <w:color w:val="000000"/>
+                <w:sz w:val="18"/>
+                <w:lang w:eastAsia="de-DE"/>
+              </w:rPr>
+              <w:t>Indikator D2: Empfängerinnen und Empfänger von Mindestsicherungsleistungen</w:t>
+            </w:r>
+          </w:p>
+        </w:tc>
+      </w:tr>
+      <w:tr>
+        <w:trPr>
+          <w:trHeight w:val="288"/>
+        </w:trPr>
+        <w:tc>
+          <w:tcPr>
+            <w:tcW w:w="9406" w:type="dxa"/>
+            <w:tcBorders>
+              <w:top w:val="nil"/>
+              <w:left w:val="nil"/>
+              <w:bottom w:val="nil"/>
+              <w:right w:val="nil"/>
+            </w:tcBorders>
+            <w:shd w:val="clear" w:color="auto" w:fill="auto"/>
+            <w:noWrap/>
+            <w:vAlign w:val="bottom"/>
+            <w:hideMark/>
+          </w:tcPr>
+          <w:p>
+            <w:pPr>
+              <w:spacing w:after="0" w:line="240" w:lineRule="auto"/>
+              <w:rPr>
+                <w:rFonts w:ascii="Calibri" w:eastAsia="Times New Roman" w:hAnsi="Calibri" w:cs="Calibri"/>
+                <w:color w:val="000000"/>
+                <w:sz w:val="18"/>
+                <w:lang w:eastAsia="de-DE"/>
+              </w:rPr>
+            </w:pPr>
+            <w:r>
+              <w:rPr>
+                <w:rFonts w:ascii="Calibri" w:eastAsia="Times New Roman" w:hAnsi="Calibri" w:cs="Calibri"/>
+                <w:color w:val="000000"/>
+                <w:sz w:val="18"/>
+                <w:lang w:eastAsia="de-DE"/>
+              </w:rPr>
+              <w:t>Indikator D3: Empfängerinnen und Empfänger von Mindestsicherungsleistungen nach Altersgruppen</w:t>
+            </w:r>
+          </w:p>
+        </w:tc>
+      </w:tr>
+      <w:tr>
+        <w:trPr>
+          <w:trHeight w:val="288"/>
+        </w:trPr>
+        <w:tc>
+          <w:tcPr>
+            <w:tcW w:w="9406" w:type="dxa"/>
+            <w:tcBorders>
+              <w:top w:val="nil"/>
+              <w:left w:val="nil"/>
+              <w:bottom w:val="nil"/>
+              <w:right w:val="nil"/>
+            </w:tcBorders>
+            <w:shd w:val="clear" w:color="auto" w:fill="auto"/>
+            <w:noWrap/>
+            <w:vAlign w:val="bottom"/>
+            <w:hideMark/>
+          </w:tcPr>
+          <w:p>
+            <w:pPr>
+              <w:spacing w:after="0" w:line="240" w:lineRule="auto"/>
+              <w:rPr>
+                <w:rFonts w:ascii="Calibri" w:eastAsia="Times New Roman" w:hAnsi="Calibri" w:cs="Calibri"/>
+                <w:color w:val="000000"/>
+                <w:sz w:val="18"/>
+                <w:lang w:eastAsia="de-DE"/>
+              </w:rPr>
+            </w:pPr>
+            <w:r>
+              <w:rPr>
+                <w:rFonts w:ascii="Calibri" w:eastAsia="Times New Roman" w:hAnsi="Calibri" w:cs="Calibri"/>
+                <w:color w:val="000000"/>
+                <w:sz w:val="18"/>
+                <w:lang w:eastAsia="de-DE"/>
+              </w:rPr>
+              <w:t>Indikator D6: Bevölkerung am Ort der Hauptwohnung nach Zuwanderungsgeschichte und überwiegendem Lebensunterhalt</w:t>
+            </w:r>
+          </w:p>
+        </w:tc>
+      </w:tr>
+    </w:tbl>
+    <w:p/>
+    <w:p>
+      <w:pPr>
+        <w:pStyle w:val="Listenabsatz"/>
+        <w:numPr>
+          <w:ilvl w:val="0"/>
+          <w:numId w:val="6"/>
+        </w:numPr>
+      </w:pPr>
+      <w:r>
+        <w:t>Familie und Wohnen</w:t>
+      </w:r>
+    </w:p>
+    <w:p>
+      <w:r>
+        <w:t>Der Themenbereich Familie und Wohnen ist ebenfalls aus dem alten Themenbereich Soziales herausgelöst worden um auch hier deutlicher zumachen was sich hinter dem Themenbereich verbirgt.</w:t>
+      </w:r>
+      <w:r>
+        <w:t xml:space="preserve"> Dieser Themenbereich könnte relativ einfach um einen Indikator erweitert werden, der die Wohneigentumsverhältnisse von Menschen mit Migrationshintergrund abbildet.</w:t>
+      </w:r>
+      <w:r>
+        <w:t xml:space="preserve"> Ebenso unerlässlich ist ein Indikator der binationale Eheschließungen abbildet.</w:t>
+      </w:r>
+    </w:p>
+    <w:tbl>
+      <w:tblPr>
+        <w:tblW w:w="9406" w:type="dxa"/>
+        <w:tblCellMar>
+          <w:left w:w="70" w:type="dxa"/>
+          <w:right w:w="70" w:type="dxa"/>
+        </w:tblCellMar>
+        <w:tblLook w:val="04A0" w:firstRow="1" w:lastRow="0" w:firstColumn="1" w:lastColumn="0" w:noHBand="0" w:noVBand="1"/>
+      </w:tblPr>
+      <w:tblGrid>
+        <w:gridCol w:w="9406"/>
+      </w:tblGrid>
+      <w:tr>
+        <w:trPr>
+          <w:trHeight w:val="288"/>
+        </w:trPr>
+        <w:tc>
+          <w:tcPr>
+            <w:tcW w:w="9406" w:type="dxa"/>
+            <w:tcBorders>
+              <w:top w:val="nil"/>
+              <w:left w:val="nil"/>
+              <w:bottom w:val="nil"/>
+              <w:right w:val="nil"/>
+            </w:tcBorders>
+            <w:shd w:val="clear" w:color="auto" w:fill="auto"/>
+            <w:noWrap/>
+            <w:vAlign w:val="bottom"/>
+            <w:hideMark/>
+          </w:tcPr>
+          <w:p>
+            <w:pPr>
+              <w:spacing w:after="0" w:line="240" w:lineRule="auto"/>
+              <w:rPr>
+                <w:rFonts w:ascii="Calibri" w:eastAsia="Times New Roman" w:hAnsi="Calibri" w:cs="Calibri"/>
+                <w:color w:val="000000"/>
+                <w:sz w:val="18"/>
+                <w:lang w:eastAsia="de-DE"/>
+              </w:rPr>
+            </w:pPr>
+            <w:r>
+              <w:rPr>
+                <w:rFonts w:ascii="Calibri" w:eastAsia="Times New Roman" w:hAnsi="Calibri" w:cs="Calibri"/>
+                <w:color w:val="000000"/>
+                <w:sz w:val="18"/>
+                <w:lang w:eastAsia="de-DE"/>
+              </w:rPr>
+              <w:t>Indikator D5: Mittlere Wohnfläche in m² und mittlere Bruttokaltmiete in Niedersachsen nach Zuwanderungsgeschichte</w:t>
+            </w:r>
+          </w:p>
+        </w:tc>
+      </w:tr>
+      <w:tr>
+        <w:trPr>
+          <w:trHeight w:val="288"/>
+        </w:trPr>
+        <w:tc>
+          <w:tcPr>
+            <w:tcW w:w="9406" w:type="dxa"/>
+            <w:tcBorders>
+              <w:top w:val="nil"/>
+              <w:left w:val="nil"/>
+              <w:bottom w:val="nil"/>
+              <w:right w:val="nil"/>
+            </w:tcBorders>
+            <w:shd w:val="clear" w:color="auto" w:fill="auto"/>
+            <w:noWrap/>
+            <w:vAlign w:val="bottom"/>
+            <w:hideMark/>
+          </w:tcPr>
+          <w:p>
+            <w:pPr>
+              <w:spacing w:after="0" w:line="240" w:lineRule="auto"/>
+              <w:rPr>
+                <w:rFonts w:ascii="Calibri" w:eastAsia="Times New Roman" w:hAnsi="Calibri" w:cs="Calibri"/>
+                <w:color w:val="000000"/>
+                <w:sz w:val="18"/>
+                <w:lang w:eastAsia="de-DE"/>
+              </w:rPr>
+            </w:pPr>
+            <w:r>
+              <w:rPr>
+                <w:rFonts w:ascii="Calibri" w:eastAsia="Times New Roman" w:hAnsi="Calibri" w:cs="Calibri"/>
+                <w:color w:val="000000"/>
+                <w:sz w:val="18"/>
+                <w:lang w:eastAsia="de-DE"/>
+              </w:rPr>
+              <w:t>Indikator D7: Paare ohne Kinder und Familien nach Paar-Familientyp und Zuwanderungsgeschichte sowie Familien nach Zahl der Kinder</w:t>
+            </w:r>
+          </w:p>
+        </w:tc>
+      </w:tr>
+    </w:tbl>
+    <w:p/>
+    <w:p>
+      <w:pPr>
+        <w:pStyle w:val="Listenabsatz"/>
+        <w:numPr>
+          <w:ilvl w:val="0"/>
+          <w:numId w:val="6"/>
+        </w:numPr>
+      </w:pPr>
+      <w:r>
+        <w:t>Politische und gesellschaftliche Teilhabe</w:t>
+      </w:r>
+    </w:p>
+    <w:p>
+      <w:r>
+        <w:t xml:space="preserve">Sich zu engagieren in Politik und Gesellschaft ist ein wesentlicher Aspekt für gelungene Integration. Derzeit gibt es in diesem Themenbereich nur einen Indikator der die politische Teilhabe qua </w:t>
+      </w:r>
+      <w:r>
+        <w:rPr>
+          <w:i/>
+        </w:rPr>
+        <w:t>Wahlberechtigung</w:t>
+      </w:r>
+      <w:r>
+        <w:t xml:space="preserve"> abbildet. Hier sind aber weitere Indikatoren, wie die Mitgliedschaft in Vereinen, die Teilhabe an gesellschaftlichen und politischen Entscheidungsprozessen (Parteimitglieder/innen mit Migrationshintergrund) etc. denkbar.</w:t>
+      </w:r>
+    </w:p>
+    <w:p>
+      <w:pPr>
+        <w:spacing w:after="0" w:line="240" w:lineRule="auto"/>
+        <w:rPr>
+          <w:rFonts w:ascii="Calibri" w:eastAsia="Times New Roman" w:hAnsi="Calibri" w:cs="Calibri"/>
+          <w:color w:val="000000"/>
+          <w:sz w:val="18"/>
+          <w:lang w:eastAsia="de-DE"/>
+        </w:rPr>
+      </w:pPr>
+      <w:r>
+        <w:rPr>
+          <w:rFonts w:ascii="Calibri" w:eastAsia="Times New Roman" w:hAnsi="Calibri" w:cs="Calibri"/>
+          <w:color w:val="000000"/>
+          <w:sz w:val="18"/>
+          <w:lang w:eastAsia="de-DE"/>
+        </w:rPr>
+        <w:lastRenderedPageBreak/>
+        <w:t>Indikator A14: Bei Bundes- und Landtagswahlen wahlberechtigte Bevölkerung mit Zuwanderungsgeschichte</w:t>
+      </w:r>
+    </w:p>
+    <w:p>
+      <w:r>
+        <w:t>Die neue Zusammenstellung der Indikatoren in einem leicht überarbeiteten Set von Themenbereichen hat zwei schlagende Vorteile: Erstens wird durch die neue Struktur in vielen Fällen deutlicher worum es eigentlich geht und was in dem jeweiligen Themenbereich zu finden ist. Zweitens hat die Neustrukturierung</w:t>
+      </w:r>
+      <w:r>
+        <w:t xml:space="preserve"> </w:t>
+      </w:r>
+      <w:commentRangeStart w:id="3"/>
+      <w:r>
+        <w:t xml:space="preserve">Leerstellen in dem bisherigen </w:t>
+      </w:r>
+      <w:proofErr w:type="spellStart"/>
+      <w:r>
+        <w:t>Integrationsmonitoring</w:t>
+      </w:r>
+      <w:proofErr w:type="spellEnd"/>
+      <w:r>
+        <w:t xml:space="preserve"> offensichtlich gemacht, die in den kommenden Jahren nach und nach gefüllt werden können.</w:t>
+      </w:r>
+      <w:commentRangeEnd w:id="3"/>
+      <w:r>
+        <w:rPr>
+          <w:rStyle w:val="Kommentarzeichen"/>
+        </w:rPr>
+        <w:commentReference w:id="3"/>
+      </w:r>
+    </w:p>
+    <w:p>
+      <w:r>
+        <w:t xml:space="preserve">Neben der Neustrukturierung des </w:t>
+      </w:r>
+      <w:proofErr w:type="spellStart"/>
+      <w:r>
+        <w:t>Indikatorensets</w:t>
+      </w:r>
+      <w:proofErr w:type="spellEnd"/>
+      <w:r>
+        <w:t xml:space="preserve"> gibt es Indikatoren die von ihrer Struktur selbst zu komplex sind um sie sinnvoll in das System zu integrieren. Am Beispiel des Indikators A9 Ausländerinnen und Ausländer nach Aufenthalt</w:t>
+      </w:r>
+      <w:r>
+        <w:t>s</w:t>
+      </w:r>
+      <w:r>
+        <w:t>status wird dies um Folgenden kurz dargestellt.</w:t>
+      </w:r>
+    </w:p>
+    <w:p/>
+    <w:p>
+      <w:pPr>
+        <w:rPr>
+          <w:i/>
+        </w:rPr>
+      </w:pPr>
+      <w:r>
+        <w:rPr>
+          <w:i/>
+        </w:rPr>
+        <w:t>Ausländerinnen und Ausländer nach Aufenthaltsstatus</w:t>
+      </w:r>
+      <w:r>
+        <w:rPr>
+          <w:i/>
+        </w:rPr>
+        <w:t xml:space="preserve"> (A9) – Ein Anwendungsbeispiel</w:t>
+      </w:r>
+    </w:p>
+    <w:p>
+      <w:r>
+        <w:t xml:space="preserve">In dem Indikator werden einigermaßen unsystematisch verschiedene Aufenthaltstitel auf der Ebene der Landkreise und kreisfreien Städte abgebildet und grafisch (statisches Balkendiagramm) dargestellt. </w:t>
+      </w:r>
+      <w:r>
+        <w:t xml:space="preserve">Neben der Anzahl der Ausländerinnen und Ausländer insgesamt werden auch der Aufenthaltsstatus nach altem Recht, die Aufenthaltserlaubnis EU die Duldung oder die Aufenthaltsgestattung aufgeführt. (In Indikator A5 werden andere Aufenthaltsstatus </w:t>
+      </w:r>
+      <w:r>
+        <w:t>überwiegend</w:t>
+      </w:r>
+      <w:r>
+        <w:t xml:space="preserve"> mit dem Fokus auf die befristete Aufenthaltserlaubnis abgebildet. Eine Zusammenfassung beider Indikatoren wäre durchaus angezeigt.)</w:t>
+      </w:r>
+    </w:p>
+    <w:p>
+      <w:bookmarkStart w:id="4" w:name="_GoBack"/>
+      <w:bookmarkEnd w:id="4"/>
+    </w:p>
+    <w:p>
+      <w:r>
+        <w:rPr>
+          <w:noProof/>
+        </w:rPr>
+        <w:drawing>
+          <wp:inline distT="0" distB="0" distL="0" distR="0" wp14:anchorId="0EC3AD56" wp14:editId="43C37CD0">
+            <wp:extent cx="5760720" cy="1577340"/>
+            <wp:effectExtent l="0" t="0" r="0" b="3810"/>
+            <wp:docPr id="5" name="Grafik 5"/>
+            <wp:cNvGraphicFramePr>
+              <a:graphicFrameLocks xmlns:a="http://schemas.openxmlformats.org/drawingml/2006/main" noChangeAspect="1"/>
+            </wp:cNvGraphicFramePr>
+            <a:graphic xmlns:a="http://schemas.openxmlformats.org/drawingml/2006/main">
+              <a:graphicData uri="http://schemas.openxmlformats.org/drawingml/2006/picture">
+                <pic:pic xmlns:pic="http://schemas.openxmlformats.org/drawingml/2006/picture">
+                  <pic:nvPicPr>
+                    <pic:cNvPr id="1" name=""/>
+                    <pic:cNvPicPr/>
+                  </pic:nvPicPr>
+                  <pic:blipFill>
+                    <a:blip r:embed="rId23"/>
+                    <a:stretch>
+                      <a:fillRect/>
+                    </a:stretch>
+                  </pic:blipFill>
+                  <pic:spPr>
+                    <a:xfrm>
+                      <a:off x="0" y="0"/>
+                      <a:ext cx="5760720" cy="1577340"/>
+                    </a:xfrm>
+                    <a:prstGeom prst="rect">
+                      <a:avLst/>
+                    </a:prstGeom>
+                  </pic:spPr>
+                </pic:pic>
+              </a:graphicData>
+            </a:graphic>
+          </wp:inline>
+        </w:drawing>
+      </w:r>
+    </w:p>
+    <w:p/>
+    <w:p/>
     <w:p>
       <w:pPr>
         <w:pStyle w:val="Listenabsatz"/>
@@ -1646,6 +4733,22 @@
       </w:r>
     </w:p>
   </w:comment>
+  <w:comment w:id="3" w:author="Biester, Christoph (LSN)" w:date="2021-06-07T16:35:00Z" w:initials="BC(">
+    <w:p>
+      <w:pPr>
+        <w:pStyle w:val="Kommentartext"/>
+      </w:pPr>
+      <w:r>
+        <w:rPr>
+          <w:rStyle w:val="Kommentarzeichen"/>
+        </w:rPr>
+        <w:annotationRef/>
+      </w:r>
+      <w:r>
+        <w:t>Rita: Hier bitte die Sache aus diesem Zukunftspapier einpflegen.</w:t>
+      </w:r>
+    </w:p>
+  </w:comment>
 </w:comments>
 </file>
 
@@ -1653,6 +4756,7 @@
 <w15:commentsEx xmlns:wpc="http://schemas.microsoft.com/office/word/2010/wordprocessingCanvas" xmlns:cx="http://schemas.microsoft.com/office/drawing/2014/chartex" xmlns:cx1="http://schemas.microsoft.com/office/drawing/2015/9/8/chartex" xmlns:cx2="http://schemas.microsoft.com/office/drawing/2015/10/21/chartex" xmlns:cx3="http://schemas.microsoft.com/office/drawing/2016/5/9/chartex" xmlns:cx4="http://schemas.microsoft.com/office/drawing/2016/5/10/chartex" xmlns:cx5="http://schemas.microsoft.com/office/drawing/2016/5/11/chartex" xmlns:cx6="http://schemas.microsoft.com/office/drawing/2016/5/12/chartex" xmlns:cx7="http://schemas.microsoft.com/office/drawing/2016/5/13/chartex" xmlns:cx8="http://schemas.microsoft.com/office/drawing/2016/5/14/chartex" xmlns:mc="http://schemas.openxmlformats.org/markup-compatibility/2006" xmlns:aink="http://schemas.microsoft.com/office/drawing/2016/ink" xmlns:am3d="http://schemas.microsoft.com/office/drawing/2017/model3d" xmlns:o="urn:schemas-microsoft-com:office:office" xmlns:r="http://schemas.openxmlformats.org/officeDocument/2006/relationships" xmlns:m="http://schemas.openxmlformats.org/officeDocument/2006/math" xmlns:v="urn:schemas-microsoft-com:vml" xmlns:wp14="http://schemas.microsoft.com/office/word/2010/wordprocessingDrawing" xmlns:wp="http://schemas.openxmlformats.org/drawingml/2006/wordprocessingDrawing" xmlns:w10="urn:schemas-microsoft-com:office:word" xmlns:w="http://schemas.openxmlformats.org/wordprocessingml/2006/main" xmlns:w14="http://schemas.microsoft.com/office/word/2010/wordml" xmlns:w15="http://schemas.microsoft.com/office/word/2012/wordml" xmlns:w16cid="http://schemas.microsoft.com/office/word/2016/wordml/cid" xmlns:w16se="http://schemas.microsoft.com/office/word/2015/wordml/symex" xmlns:wpg="http://schemas.microsoft.com/office/word/2010/wordprocessingGroup" xmlns:wpi="http://schemas.microsoft.com/office/word/2010/wordprocessingInk" xmlns:wne="http://schemas.microsoft.com/office/word/2006/wordml" xmlns:wps="http://schemas.microsoft.com/office/word/2010/wordprocessingShape" mc:Ignorable="w14 w15 w16se w16cid wp14">
   <w15:commentEx w15:paraId="57A4CFED" w15:done="0"/>
   <w15:commentEx w15:paraId="450E599D" w15:done="0"/>
+  <w15:commentEx w15:paraId="703AB401" w15:done="0"/>
 </w15:commentsEx>
 </file>
 
@@ -1660,6 +4764,7 @@
 <w16cid:commentsIds xmlns:wpc="http://schemas.microsoft.com/office/word/2010/wordprocessingCanvas" xmlns:cx="http://schemas.microsoft.com/office/drawing/2014/chartex" xmlns:cx1="http://schemas.microsoft.com/office/drawing/2015/9/8/chartex" xmlns:cx2="http://schemas.microsoft.com/office/drawing/2015/10/21/chartex" xmlns:cx3="http://schemas.microsoft.com/office/drawing/2016/5/9/chartex" xmlns:cx4="http://schemas.microsoft.com/office/drawing/2016/5/10/chartex" xmlns:cx5="http://schemas.microsoft.com/office/drawing/2016/5/11/chartex" xmlns:cx6="http://schemas.microsoft.com/office/drawing/2016/5/12/chartex" xmlns:cx7="http://schemas.microsoft.com/office/drawing/2016/5/13/chartex" xmlns:cx8="http://schemas.microsoft.com/office/drawing/2016/5/14/chartex" xmlns:mc="http://schemas.openxmlformats.org/markup-compatibility/2006" xmlns:aink="http://schemas.microsoft.com/office/drawing/2016/ink" xmlns:am3d="http://schemas.microsoft.com/office/drawing/2017/model3d" xmlns:o="urn:schemas-microsoft-com:office:office" xmlns:r="http://schemas.openxmlformats.org/officeDocument/2006/relationships" xmlns:m="http://schemas.openxmlformats.org/officeDocument/2006/math" xmlns:v="urn:schemas-microsoft-com:vml" xmlns:wp14="http://schemas.microsoft.com/office/word/2010/wordprocessingDrawing" xmlns:wp="http://schemas.openxmlformats.org/drawingml/2006/wordprocessingDrawing" xmlns:w10="urn:schemas-microsoft-com:office:word" xmlns:w="http://schemas.openxmlformats.org/wordprocessingml/2006/main" xmlns:w14="http://schemas.microsoft.com/office/word/2010/wordml" xmlns:w15="http://schemas.microsoft.com/office/word/2012/wordml" xmlns:w16cid="http://schemas.microsoft.com/office/word/2016/wordml/cid" xmlns:w16se="http://schemas.microsoft.com/office/word/2015/wordml/symex" xmlns:wpg="http://schemas.microsoft.com/office/word/2010/wordprocessingGroup" xmlns:wpi="http://schemas.microsoft.com/office/word/2010/wordprocessingInk" xmlns:wne="http://schemas.microsoft.com/office/word/2006/wordml" xmlns:wps="http://schemas.microsoft.com/office/word/2010/wordprocessingShape" mc:Ignorable="w14 w15 w16se w16cid wp14">
   <w16cid:commentId w16cid:paraId="57A4CFED" w16cid:durableId="2464C68F"/>
   <w16cid:commentId w16cid:paraId="450E599D" w16cid:durableId="2464CB6D"/>
+  <w16cid:commentId w16cid:paraId="703AB401" w16cid:durableId="2468C939"/>
 </w16cid:commentsIds>
 </file>
 
@@ -2003,13 +5108,13 @@
     </w:lvl>
   </w:abstractNum>
   <w:abstractNum w:abstractNumId="3" w15:restartNumberingAfterBreak="0">
-    <w:nsid w:val="4DD81121"/>
+    <w:nsid w:val="370C7744"/>
     <w:multiLevelType w:val="hybridMultilevel"/>
-    <w:tmpl w:val="77F2E71C"/>
-    <w:lvl w:ilvl="0" w:tplc="0407000F">
+    <w:tmpl w:val="624C6B44"/>
+    <w:lvl w:ilvl="0" w:tplc="04070011">
       <w:start w:val="1"/>
       <w:numFmt w:val="decimal"/>
-      <w:lvlText w:val="%1."/>
+      <w:lvlText w:val="%1)"/>
       <w:lvlJc w:val="left"/>
       <w:pPr>
         <w:ind w:left="720" w:hanging="360"/>
@@ -2091,6 +5196,273 @@
       </w:pPr>
     </w:lvl>
   </w:abstractNum>
+  <w:abstractNum w:abstractNumId="4" w15:restartNumberingAfterBreak="0">
+    <w:nsid w:val="4DD81121"/>
+    <w:multiLevelType w:val="hybridMultilevel"/>
+    <w:tmpl w:val="77F2E71C"/>
+    <w:lvl w:ilvl="0" w:tplc="0407000F">
+      <w:start w:val="1"/>
+      <w:numFmt w:val="decimal"/>
+      <w:lvlText w:val="%1."/>
+      <w:lvlJc w:val="left"/>
+      <w:pPr>
+        <w:ind w:left="720" w:hanging="360"/>
+      </w:pPr>
+      <w:rPr>
+        <w:rFonts w:hint="default"/>
+      </w:rPr>
+    </w:lvl>
+    <w:lvl w:ilvl="1" w:tplc="04070019" w:tentative="1">
+      <w:start w:val="1"/>
+      <w:numFmt w:val="lowerLetter"/>
+      <w:lvlText w:val="%2."/>
+      <w:lvlJc w:val="left"/>
+      <w:pPr>
+        <w:ind w:left="1440" w:hanging="360"/>
+      </w:pPr>
+    </w:lvl>
+    <w:lvl w:ilvl="2" w:tplc="0407001B" w:tentative="1">
+      <w:start w:val="1"/>
+      <w:numFmt w:val="lowerRoman"/>
+      <w:lvlText w:val="%3."/>
+      <w:lvlJc w:val="right"/>
+      <w:pPr>
+        <w:ind w:left="2160" w:hanging="180"/>
+      </w:pPr>
+    </w:lvl>
+    <w:lvl w:ilvl="3" w:tplc="0407000F" w:tentative="1">
+      <w:start w:val="1"/>
+      <w:numFmt w:val="decimal"/>
+      <w:lvlText w:val="%4."/>
+      <w:lvlJc w:val="left"/>
+      <w:pPr>
+        <w:ind w:left="2880" w:hanging="360"/>
+      </w:pPr>
+    </w:lvl>
+    <w:lvl w:ilvl="4" w:tplc="04070019" w:tentative="1">
+      <w:start w:val="1"/>
+      <w:numFmt w:val="lowerLetter"/>
+      <w:lvlText w:val="%5."/>
+      <w:lvlJc w:val="left"/>
+      <w:pPr>
+        <w:ind w:left="3600" w:hanging="360"/>
+      </w:pPr>
+    </w:lvl>
+    <w:lvl w:ilvl="5" w:tplc="0407001B" w:tentative="1">
+      <w:start w:val="1"/>
+      <w:numFmt w:val="lowerRoman"/>
+      <w:lvlText w:val="%6."/>
+      <w:lvlJc w:val="right"/>
+      <w:pPr>
+        <w:ind w:left="4320" w:hanging="180"/>
+      </w:pPr>
+    </w:lvl>
+    <w:lvl w:ilvl="6" w:tplc="0407000F" w:tentative="1">
+      <w:start w:val="1"/>
+      <w:numFmt w:val="decimal"/>
+      <w:lvlText w:val="%7."/>
+      <w:lvlJc w:val="left"/>
+      <w:pPr>
+        <w:ind w:left="5040" w:hanging="360"/>
+      </w:pPr>
+    </w:lvl>
+    <w:lvl w:ilvl="7" w:tplc="04070019" w:tentative="1">
+      <w:start w:val="1"/>
+      <w:numFmt w:val="lowerLetter"/>
+      <w:lvlText w:val="%8."/>
+      <w:lvlJc w:val="left"/>
+      <w:pPr>
+        <w:ind w:left="5760" w:hanging="360"/>
+      </w:pPr>
+    </w:lvl>
+    <w:lvl w:ilvl="8" w:tplc="0407001B" w:tentative="1">
+      <w:start w:val="1"/>
+      <w:numFmt w:val="lowerRoman"/>
+      <w:lvlText w:val="%9."/>
+      <w:lvlJc w:val="right"/>
+      <w:pPr>
+        <w:ind w:left="6480" w:hanging="180"/>
+      </w:pPr>
+    </w:lvl>
+  </w:abstractNum>
+  <w:abstractNum w:abstractNumId="5" w15:restartNumberingAfterBreak="0">
+    <w:nsid w:val="75017C23"/>
+    <w:multiLevelType w:val="hybridMultilevel"/>
+    <w:tmpl w:val="F566CFBC"/>
+    <w:lvl w:ilvl="0" w:tplc="04070011">
+      <w:start w:val="1"/>
+      <w:numFmt w:val="decimal"/>
+      <w:lvlText w:val="%1)"/>
+      <w:lvlJc w:val="left"/>
+      <w:pPr>
+        <w:ind w:left="720" w:hanging="360"/>
+      </w:pPr>
+      <w:rPr>
+        <w:rFonts w:hint="default"/>
+      </w:rPr>
+    </w:lvl>
+    <w:lvl w:ilvl="1" w:tplc="04070019" w:tentative="1">
+      <w:start w:val="1"/>
+      <w:numFmt w:val="lowerLetter"/>
+      <w:lvlText w:val="%2."/>
+      <w:lvlJc w:val="left"/>
+      <w:pPr>
+        <w:ind w:left="1440" w:hanging="360"/>
+      </w:pPr>
+    </w:lvl>
+    <w:lvl w:ilvl="2" w:tplc="0407001B" w:tentative="1">
+      <w:start w:val="1"/>
+      <w:numFmt w:val="lowerRoman"/>
+      <w:lvlText w:val="%3."/>
+      <w:lvlJc w:val="right"/>
+      <w:pPr>
+        <w:ind w:left="2160" w:hanging="180"/>
+      </w:pPr>
+    </w:lvl>
+    <w:lvl w:ilvl="3" w:tplc="0407000F" w:tentative="1">
+      <w:start w:val="1"/>
+      <w:numFmt w:val="decimal"/>
+      <w:lvlText w:val="%4."/>
+      <w:lvlJc w:val="left"/>
+      <w:pPr>
+        <w:ind w:left="2880" w:hanging="360"/>
+      </w:pPr>
+    </w:lvl>
+    <w:lvl w:ilvl="4" w:tplc="04070019" w:tentative="1">
+      <w:start w:val="1"/>
+      <w:numFmt w:val="lowerLetter"/>
+      <w:lvlText w:val="%5."/>
+      <w:lvlJc w:val="left"/>
+      <w:pPr>
+        <w:ind w:left="3600" w:hanging="360"/>
+      </w:pPr>
+    </w:lvl>
+    <w:lvl w:ilvl="5" w:tplc="0407001B" w:tentative="1">
+      <w:start w:val="1"/>
+      <w:numFmt w:val="lowerRoman"/>
+      <w:lvlText w:val="%6."/>
+      <w:lvlJc w:val="right"/>
+      <w:pPr>
+        <w:ind w:left="4320" w:hanging="180"/>
+      </w:pPr>
+    </w:lvl>
+    <w:lvl w:ilvl="6" w:tplc="0407000F" w:tentative="1">
+      <w:start w:val="1"/>
+      <w:numFmt w:val="decimal"/>
+      <w:lvlText w:val="%7."/>
+      <w:lvlJc w:val="left"/>
+      <w:pPr>
+        <w:ind w:left="5040" w:hanging="360"/>
+      </w:pPr>
+    </w:lvl>
+    <w:lvl w:ilvl="7" w:tplc="04070019" w:tentative="1">
+      <w:start w:val="1"/>
+      <w:numFmt w:val="lowerLetter"/>
+      <w:lvlText w:val="%8."/>
+      <w:lvlJc w:val="left"/>
+      <w:pPr>
+        <w:ind w:left="5760" w:hanging="360"/>
+      </w:pPr>
+    </w:lvl>
+    <w:lvl w:ilvl="8" w:tplc="0407001B" w:tentative="1">
+      <w:start w:val="1"/>
+      <w:numFmt w:val="lowerRoman"/>
+      <w:lvlText w:val="%9."/>
+      <w:lvlJc w:val="right"/>
+      <w:pPr>
+        <w:ind w:left="6480" w:hanging="180"/>
+      </w:pPr>
+    </w:lvl>
+  </w:abstractNum>
+  <w:abstractNum w:abstractNumId="6" w15:restartNumberingAfterBreak="0">
+    <w:nsid w:val="7B873652"/>
+    <w:multiLevelType w:val="hybridMultilevel"/>
+    <w:tmpl w:val="624C6B44"/>
+    <w:lvl w:ilvl="0" w:tplc="04070011">
+      <w:start w:val="1"/>
+      <w:numFmt w:val="decimal"/>
+      <w:lvlText w:val="%1)"/>
+      <w:lvlJc w:val="left"/>
+      <w:pPr>
+        <w:ind w:left="720" w:hanging="360"/>
+      </w:pPr>
+      <w:rPr>
+        <w:rFonts w:hint="default"/>
+      </w:rPr>
+    </w:lvl>
+    <w:lvl w:ilvl="1" w:tplc="04070019" w:tentative="1">
+      <w:start w:val="1"/>
+      <w:numFmt w:val="lowerLetter"/>
+      <w:lvlText w:val="%2."/>
+      <w:lvlJc w:val="left"/>
+      <w:pPr>
+        <w:ind w:left="1440" w:hanging="360"/>
+      </w:pPr>
+    </w:lvl>
+    <w:lvl w:ilvl="2" w:tplc="0407001B" w:tentative="1">
+      <w:start w:val="1"/>
+      <w:numFmt w:val="lowerRoman"/>
+      <w:lvlText w:val="%3."/>
+      <w:lvlJc w:val="right"/>
+      <w:pPr>
+        <w:ind w:left="2160" w:hanging="180"/>
+      </w:pPr>
+    </w:lvl>
+    <w:lvl w:ilvl="3" w:tplc="0407000F" w:tentative="1">
+      <w:start w:val="1"/>
+      <w:numFmt w:val="decimal"/>
+      <w:lvlText w:val="%4."/>
+      <w:lvlJc w:val="left"/>
+      <w:pPr>
+        <w:ind w:left="2880" w:hanging="360"/>
+      </w:pPr>
+    </w:lvl>
+    <w:lvl w:ilvl="4" w:tplc="04070019" w:tentative="1">
+      <w:start w:val="1"/>
+      <w:numFmt w:val="lowerLetter"/>
+      <w:lvlText w:val="%5."/>
+      <w:lvlJc w:val="left"/>
+      <w:pPr>
+        <w:ind w:left="3600" w:hanging="360"/>
+      </w:pPr>
+    </w:lvl>
+    <w:lvl w:ilvl="5" w:tplc="0407001B" w:tentative="1">
+      <w:start w:val="1"/>
+      <w:numFmt w:val="lowerRoman"/>
+      <w:lvlText w:val="%6."/>
+      <w:lvlJc w:val="right"/>
+      <w:pPr>
+        <w:ind w:left="4320" w:hanging="180"/>
+      </w:pPr>
+    </w:lvl>
+    <w:lvl w:ilvl="6" w:tplc="0407000F" w:tentative="1">
+      <w:start w:val="1"/>
+      <w:numFmt w:val="decimal"/>
+      <w:lvlText w:val="%7."/>
+      <w:lvlJc w:val="left"/>
+      <w:pPr>
+        <w:ind w:left="5040" w:hanging="360"/>
+      </w:pPr>
+    </w:lvl>
+    <w:lvl w:ilvl="7" w:tplc="04070019" w:tentative="1">
+      <w:start w:val="1"/>
+      <w:numFmt w:val="lowerLetter"/>
+      <w:lvlText w:val="%8."/>
+      <w:lvlJc w:val="left"/>
+      <w:pPr>
+        <w:ind w:left="5760" w:hanging="360"/>
+      </w:pPr>
+    </w:lvl>
+    <w:lvl w:ilvl="8" w:tplc="0407001B" w:tentative="1">
+      <w:start w:val="1"/>
+      <w:numFmt w:val="lowerRoman"/>
+      <w:lvlText w:val="%9."/>
+      <w:lvlJc w:val="right"/>
+      <w:pPr>
+        <w:ind w:left="6480" w:hanging="180"/>
+      </w:pPr>
+    </w:lvl>
+  </w:abstractNum>
   <w:num w:numId="1">
     <w:abstractNumId w:val="1"/>
   </w:num>
@@ -2098,10 +5470,19 @@
     <w:abstractNumId w:val="2"/>
   </w:num>
   <w:num w:numId="3">
-    <w:abstractNumId w:val="3"/>
+    <w:abstractNumId w:val="4"/>
   </w:num>
   <w:num w:numId="4">
     <w:abstractNumId w:val="0"/>
+  </w:num>
+  <w:num w:numId="5">
+    <w:abstractNumId w:val="5"/>
+  </w:num>
+  <w:num w:numId="6">
+    <w:abstractNumId w:val="6"/>
+  </w:num>
+  <w:num w:numId="7">
+    <w:abstractNumId w:val="3"/>
   </w:num>
 </w:numbering>
 </file>
@@ -2237,6 +5618,7 @@
     <w:lsdException w:name="HTML Sample" w:semiHidden="1" w:unhideWhenUsed="1"/>
     <w:lsdException w:name="HTML Typewriter" w:semiHidden="1" w:unhideWhenUsed="1"/>
     <w:lsdException w:name="HTML Variable" w:semiHidden="1" w:unhideWhenUsed="1"/>
+    <w:lsdException w:name="Normal Table" w:semiHidden="1" w:unhideWhenUsed="1"/>
     <w:lsdException w:name="annotation subject" w:semiHidden="1" w:unhideWhenUsed="1"/>
     <w:lsdException w:name="No List" w:semiHidden="1" w:unhideWhenUsed="1"/>
     <w:lsdException w:name="Outline List 1" w:semiHidden="1" w:unhideWhenUsed="1"/>
@@ -2280,8 +5662,10 @@
     <w:lsdException w:name="Table Elegant" w:semiHidden="1" w:unhideWhenUsed="1"/>
     <w:lsdException w:name="Table Professional" w:semiHidden="1" w:unhideWhenUsed="1"/>
     <w:lsdException w:name="Table Subtle 1" w:semiHidden="1" w:unhideWhenUsed="1"/>
+    <w:lsdException w:name="Table Subtle 2" w:semiHidden="1" w:unhideWhenUsed="1"/>
     <w:lsdException w:name="Table Web 1" w:semiHidden="1" w:unhideWhenUsed="1"/>
     <w:lsdException w:name="Table Web 2" w:semiHidden="1" w:unhideWhenUsed="1"/>
+    <w:lsdException w:name="Table Web 3" w:semiHidden="1" w:unhideWhenUsed="1"/>
     <w:lsdException w:name="Balloon Text" w:semiHidden="1" w:unhideWhenUsed="1"/>
     <w:lsdException w:name="Table Grid" w:uiPriority="39"/>
     <w:lsdException w:name="Table Theme" w:semiHidden="1" w:unhideWhenUsed="1"/>
@@ -2512,7 +5896,6 @@
   <w:style w:type="character" w:default="1" w:styleId="Absatz-Standardschriftart">
     <w:name w:val="Default Paragraph Font"/>
     <w:uiPriority w:val="1"/>
-    <w:semiHidden/>
     <w:unhideWhenUsed/>
   </w:style>
   <w:style w:type="table" w:default="1" w:styleId="NormaleTabelle">

</xml_diff>

<commit_message>
Deploying to gh-pages from  @ 07a72fb9949b1018aab5ad7b48b3080e7ef62dc5 🚀
</commit_message>
<xml_diff>
--- a/assets/docs/2021_06_03_Konzept.docx
+++ b/assets/docs/2021_06_03_Konzept.docx
@@ -1628,10 +1628,16 @@
       </w:r>
       <w:r>
         <w:lastRenderedPageBreak/>
-        <w:t xml:space="preserve">Ausländerinnen und Ausländern geht (beispielsweise A9: </w:t>
-      </w:r>
-      <w:r>
-        <w:t>Ausländerinnen und Ausländer nach Aufenthaltsstatus</w:t>
+        <w:t>Ausländerinnen und Ausländern geht (beispielsweise A</w:t>
+      </w:r>
+      <w:r>
+        <w:t>5</w:t>
+      </w:r>
+      <w:r>
+        <w:t xml:space="preserve">: </w:t>
+      </w:r>
+      <w:r>
+        <w:t>Geflüchtete und geduldete Personen in Niedersachsen</w:t>
       </w:r>
       <w:r>
         <w:t>) in der Oberkategorie Bevölkerung. Es ist ohne Frage richtig, dass dieser Indikator eine Dimension der niedersä</w:t>
@@ -3250,10 +3256,7 @@
         <w:t xml:space="preserve"> Bildung und Qualifikation</w:t>
       </w:r>
       <w:r>
-        <w:t xml:space="preserve"> umfasst alle Indikatoren, die im weitesten Sinn mit Bildung und Ausbildung zu tun haben. Eine Leerstelle ist die schulische Bildung in der Grundschule und der betrieblichen und schulischen Ausbildung. Der Indikator B10 bildet die Ausbildungsbeteiligung nur unzureichend ab. </w:t>
-      </w:r>
-      <w:r>
-        <w:t xml:space="preserve">Der Indikator C8 </w:t>
+        <w:t xml:space="preserve"> umfasst alle Indikatoren, die im weitesten Sinn mit Bildung und Ausbildung zu tun haben. Eine Leerstelle ist die schulische Bildung in der Grundschule und der betrieblichen und schulischen Ausbildung. Der Indikator B10 bildet die Ausbildungsbeteiligung nur unzureichend ab. Der Indikator C8 </w:t>
       </w:r>
       <w:r>
         <w:rPr>
@@ -3783,13 +3786,8 @@
       </w:r>
     </w:p>
     <w:p>
-      <w:proofErr w:type="spellStart"/>
-      <w:r>
-        <w:t xml:space="preserve">Erwerbstätigkeit </w:t>
-      </w:r>
-      <w:proofErr w:type="spellEnd"/>
-      <w:r>
-        <w:t xml:space="preserve">ist ein zentraler Aspekt für Integration und Teilhabe. Eine Erweiterung um Indikatoren die beispielsweise die Form von Beschäftigung (selbstständig oder unselbständig) die Teilzeiterwerbstätigkeit, geringfügiger Beschäftigung und durch die Bundesagentur für Arbeit finanziell geförderter Beschäftigung </w:t>
+      <w:r>
+        <w:t xml:space="preserve">Erwerbstätigkeit ist ein zentraler Aspekt für Integration und Teilhabe. Eine Erweiterung um Indikatoren die beispielsweise die Form von Beschäftigung (selbstständig oder unselbständig) die Teilzeiterwerbstätigkeit, geringfügiger Beschäftigung und durch die Bundesagentur für Arbeit finanziell geförderter Beschäftigung </w:t>
       </w:r>
       <w:r>
         <w:t>wären dringen</w:t>
@@ -4471,13 +4469,19 @@
       </w:r>
       <w:proofErr w:type="spellEnd"/>
       <w:r>
-        <w:t xml:space="preserve"> gibt es Indikatoren die von ihrer Struktur selbst zu komplex sind um sie sinnvoll in das System zu integrieren. Am Beispiel des Indikators A9 Ausländerinnen und Ausländer nach Aufenthalt</w:t>
-      </w:r>
-      <w:r>
-        <w:t>s</w:t>
-      </w:r>
-      <w:r>
-        <w:t>status wird dies um Folgenden kurz dargestellt.</w:t>
+        <w:t xml:space="preserve"> gibt es Indikatoren die von ihrer Struktur selbst zu komplex sind um sie sinnvoll in das System zu integrieren. Am Beispiel des Indikators A</w:t>
+      </w:r>
+      <w:r>
+        <w:t>5</w:t>
+      </w:r>
+      <w:r>
+        <w:t xml:space="preserve"> </w:t>
+      </w:r>
+      <w:r>
+        <w:t>Geflüchtete und geduldete Personen in Niedersachsen</w:t>
+      </w:r>
+      <w:r>
+        <w:t xml:space="preserve"> wird dies um Folgenden kurz dargestellt.</w:t>
       </w:r>
     </w:p>
     <w:p/>
@@ -4491,43 +4495,115 @@
         <w:rPr>
           <w:i/>
         </w:rPr>
-        <w:t>Ausländerinnen und Ausländer nach Aufenthaltsstatus</w:t>
+        <w:t>Geflüchtete und geduldete Personen in Niedersachsen</w:t>
       </w:r>
       <w:r>
         <w:rPr>
           <w:i/>
         </w:rPr>
-        <w:t xml:space="preserve"> (A9) – Ein Anwendungsbeispiel</w:t>
-      </w:r>
-    </w:p>
-    <w:p>
-      <w:r>
-        <w:t xml:space="preserve">In dem Indikator werden einigermaßen unsystematisch verschiedene Aufenthaltstitel auf der Ebene der Landkreise und kreisfreien Städte abgebildet und grafisch (statisches Balkendiagramm) dargestellt. </w:t>
-      </w:r>
-      <w:r>
-        <w:t xml:space="preserve">Neben der Anzahl der Ausländerinnen und Ausländer insgesamt werden auch der Aufenthaltsstatus nach altem Recht, die Aufenthaltserlaubnis EU die Duldung oder die Aufenthaltsgestattung aufgeführt. (In Indikator A5 werden andere Aufenthaltsstatus </w:t>
-      </w:r>
-      <w:r>
-        <w:t>überwiegend</w:t>
-      </w:r>
-      <w:r>
-        <w:t xml:space="preserve"> mit dem Fokus auf die befristete Aufenthaltserlaubnis abgebildet. Eine Zusammenfassung beider Indikatoren wäre durchaus angezeigt.)</w:t>
-      </w:r>
-    </w:p>
-    <w:p>
-      <w:bookmarkStart w:id="4" w:name="_GoBack"/>
-      <w:bookmarkEnd w:id="4"/>
-    </w:p>
+        <w:t xml:space="preserve"> (A</w:t>
+      </w:r>
+      <w:r>
+        <w:rPr>
+          <w:i/>
+        </w:rPr>
+        <w:t>5</w:t>
+      </w:r>
+      <w:r>
+        <w:rPr>
+          <w:i/>
+        </w:rPr>
+        <w:t>) – Ein Anwendungsbeispiel</w:t>
+      </w:r>
+    </w:p>
+    <w:p>
+      <w:r>
+        <w:t>In dem Indikator werden einigermaßen unsystematisch verschiedene Aufenthaltstitel auf der Ebene der Landkreise und kreisfreien Städte abgebildet und grafisch dargestellt.</w:t>
+      </w:r>
+      <w:r>
+        <w:t xml:space="preserve"> Die Grafik ist in der Hinsicht dynamisch, dass über eine </w:t>
+      </w:r>
+      <w:proofErr w:type="spellStart"/>
+      <w:r>
+        <w:t>ComboBox</w:t>
+      </w:r>
+      <w:proofErr w:type="spellEnd"/>
+      <w:r>
+        <w:t xml:space="preserve"> ein Landkreis oder eine Kreisfreie Stadt ausgewählt werden kann, zu der dann in der Grafik die Insgesamt Anzahl der geflüchteten und geduldeten Personen in Niedersachsen </w:t>
+      </w:r>
+      <w:r>
+        <w:t xml:space="preserve">des ausgewählten Landkreises </w:t>
+      </w:r>
+      <w:proofErr w:type="spellStart"/>
+      <w:r>
+        <w:t>bzw</w:t>
+      </w:r>
+      <w:proofErr w:type="spellEnd"/>
+      <w:r>
+        <w:t xml:space="preserve"> der ausgewählten kreisfreien Stadt </w:t>
+      </w:r>
+      <w:r>
+        <w:t xml:space="preserve">im Vergleich </w:t>
+      </w:r>
+      <w:r>
+        <w:t xml:space="preserve">zu </w:t>
+      </w:r>
+      <w:r>
+        <w:t xml:space="preserve">der </w:t>
+      </w:r>
+      <w:r>
+        <w:t xml:space="preserve">Anzahl der </w:t>
+      </w:r>
+      <w:r>
+        <w:t>Geflüchteten und geduldeten Personen in Niedersachsen Insgesamt abgebildet wird.</w:t>
+      </w:r>
+      <w:r>
+        <w:t xml:space="preserve"> </w:t>
+      </w:r>
+      <w:r>
+        <w:t xml:space="preserve">Neben der Anzahl der </w:t>
+      </w:r>
+      <w:r>
+        <w:t>geflüchteten und geduldeten Personen</w:t>
+      </w:r>
+      <w:r>
+        <w:t xml:space="preserve"> insgesamt werden </w:t>
+      </w:r>
+      <w:r>
+        <w:t xml:space="preserve">beispielsweise </w:t>
+      </w:r>
+      <w:r>
+        <w:t xml:space="preserve">auch der Aufenthaltsstatus </w:t>
+      </w:r>
+      <w:r>
+        <w:t xml:space="preserve">als Asylberechtigte, GfK Flüchtlinge, Verbot der Abschiebung, </w:t>
+      </w:r>
+      <w:proofErr w:type="spellStart"/>
+      <w:r>
+        <w:t>Subsidärer</w:t>
+      </w:r>
+      <w:proofErr w:type="spellEnd"/>
+      <w:r>
+        <w:t xml:space="preserve"> Schutz, Aufenthaltsgewährung für Opfer von Menschenhandel und organisierter Schwarzarbeit oder zum Familiennachzug abgebildet. Diese Aufenthaltstitel sind aber weder in dem Diagramm, noch in der kartografisch in der Excel Datei enthalten.</w:t>
+      </w:r>
+      <w:r>
+        <w:t xml:space="preserve"> In dem Indikator A9 Ausländerinnen und Ausländer nach Aufenthaltsstatus werden andere Aufenthaltsstatus wie beispielsweise der Aufenthaltsstatus nach altem Recht, die Niederlassungserlaubnis oder das Aufenthaltsrecht EU abgebildet. Eine</w:t>
+      </w:r>
+      <w:r>
+        <w:t xml:space="preserve"> Zusammenfassung beider Indikatoren wäre durchaus angezeigt.</w:t>
+      </w:r>
+    </w:p>
+    <w:p/>
     <w:p>
       <w:r>
         <w:rPr>
           <w:noProof/>
         </w:rPr>
         <w:drawing>
-          <wp:inline distT="0" distB="0" distL="0" distR="0" wp14:anchorId="0EC3AD56" wp14:editId="43C37CD0">
-            <wp:extent cx="5760720" cy="1577340"/>
-            <wp:effectExtent l="0" t="0" r="0" b="3810"/>
-            <wp:docPr id="5" name="Grafik 5"/>
+          <wp:inline distT="0" distB="0" distL="0" distR="0" wp14:anchorId="4C1619B0" wp14:editId="4774D77B">
+            <wp:extent cx="5760720" cy="1671955"/>
+            <wp:effectExtent l="0" t="0" r="0" b="4445"/>
+            <wp:docPr id="6" name="Grafik 6"/>
             <wp:cNvGraphicFramePr>
               <a:graphicFrameLocks xmlns:a="http://schemas.openxmlformats.org/drawingml/2006/main" noChangeAspect="1"/>
             </wp:cNvGraphicFramePr>
@@ -4547,7 +4623,7 @@
                   <pic:spPr>
                     <a:xfrm>
                       <a:off x="0" y="0"/>
-                      <a:ext cx="5760720" cy="1577340"/>
+                      <a:ext cx="5760720" cy="1671955"/>
                     </a:xfrm>
                     <a:prstGeom prst="rect">
                       <a:avLst/>
@@ -4560,7 +4636,60 @@
         </w:drawing>
       </w:r>
     </w:p>
-    <w:p/>
+    <w:p>
+      <w:r>
+        <w:t xml:space="preserve">Im Rahmen der Vorbereitungen für das vorliegende Konzept ist eben dieser </w:t>
+      </w:r>
+      <w:hyperlink r:id="rId24" w:history="1">
+        <w:r>
+          <w:rPr>
+            <w:rStyle w:val="Hyperlink"/>
+          </w:rPr>
+          <w:t>Indikator A5</w:t>
+        </w:r>
+      </w:hyperlink>
+      <w:r>
+        <w:t xml:space="preserve"> für Open-SDG aufbereitet worden.</w:t>
+      </w:r>
+    </w:p>
+    <w:p>
+      <w:r>
+        <w:t xml:space="preserve">In einem ersten Schritt ist der Indikator als ganzes inklusive der verfügbaren Gebietseinheiten und der abgebildeten Aufenthaltstitel in das System eingepflegt worden. In </w:t>
+      </w:r>
+      <w:hyperlink r:id="rId25" w:history="1">
+        <w:r>
+          <w:rPr>
+            <w:rStyle w:val="Hyperlink"/>
+          </w:rPr>
+          <w:t>Indikator 11.1.1</w:t>
+        </w:r>
+      </w:hyperlink>
+      <w:r>
+        <w:t xml:space="preserve"> Können jetzt neben einzelnen Gebietseinheiten auch unterschiedliche Aufenthaltstitel ausgewählt und tabellarisch und grafisch dargestellt werden. Für die Karte werden die Werte der geflüchteten und geduldeten Personen Insgesamt verwendet. </w:t>
+      </w:r>
+    </w:p>
+    <w:p>
+      <w:r>
+        <w:t>De</w:t>
+      </w:r>
+      <w:r>
+        <w:t>m</w:t>
+      </w:r>
+      <w:r>
+        <w:t xml:space="preserve"> Indikator </w:t>
+      </w:r>
+      <w:r>
+        <w:t>sind die</w:t>
+      </w:r>
+      <w:r>
+        <w:t xml:space="preserve"> bereits verfügbaren </w:t>
+      </w:r>
+      <w:r>
+        <w:t xml:space="preserve">Texten zur Definition des Indikators und der methodischen Hinweise ergänzt worden. </w:t>
+      </w:r>
+      <w:bookmarkStart w:id="4" w:name="_GoBack"/>
+      <w:bookmarkEnd w:id="4"/>
+    </w:p>
     <w:p/>
     <w:p>
       <w:pPr>
@@ -4577,7 +4706,13 @@
         <w:t>n</w:t>
       </w:r>
       <w:r>
-        <w:t>zelner Indikatoren (Beispiel A9)</w:t>
+        <w:t>zelner Indikatoren (Beispiel A</w:t>
+      </w:r>
+      <w:r>
+        <w:t>5</w:t>
+      </w:r>
+      <w:r>
+        <w:t>)</w:t>
       </w:r>
     </w:p>
     <w:p/>
@@ -5896,6 +6031,7 @@
   <w:style w:type="character" w:default="1" w:styleId="Absatz-Standardschriftart">
     <w:name w:val="Default Paragraph Font"/>
     <w:uiPriority w:val="1"/>
+    <w:semiHidden/>
     <w:unhideWhenUsed/>
   </w:style>
   <w:style w:type="table" w:default="1" w:styleId="NormaleTabelle">

</xml_diff>

<commit_message>
Deploying to gh-pages from  @ 4cbb8297146dbd921f944e671f4781480e2ba8c6 🚀
</commit_message>
<xml_diff>
--- a/assets/docs/2021_06_03_Konzept.docx
+++ b/assets/docs/2021_06_03_Konzept.docx
@@ -4665,12 +4665,7 @@
         </w:r>
       </w:hyperlink>
       <w:r>
-        <w:t xml:space="preserve"> Können jetzt neben einzelnen Gebietseinheiten auch unterschiedliche Aufenthaltstitel ausgewählt und tabellarisch und grafisch dargestellt werden. Für die Karte werden die Werte der geflüchteten und geduldeten Personen Insgesamt verwendet. </w:t>
-      </w:r>
-    </w:p>
-    <w:p>
-      <w:r>
-        <w:t>De</w:t>
+        <w:t xml:space="preserve"> Können jetzt neben einzelnen Gebietseinheiten auch unterschiedliche Aufenthaltstitel ausgewählt und tabellarisch und grafisch dargestellt werden. Für die Karte werden die Werte der geflüchteten und geduldeten Personen Insgesamt verwendet. De</w:t>
       </w:r>
       <w:r>
         <w:t>m</w:t>
@@ -4685,37 +4680,31 @@
         <w:t xml:space="preserve"> bereits verfügbaren </w:t>
       </w:r>
       <w:r>
-        <w:t xml:space="preserve">Texten zur Definition des Indikators und der methodischen Hinweise ergänzt worden. </w:t>
-      </w:r>
+        <w:t xml:space="preserve">Texten zur Definition des Indikators und der methodischen Hinweise </w:t>
+      </w:r>
+      <w:r>
+        <w:t xml:space="preserve">sowie die Originaltabelle (zum Download) </w:t>
+      </w:r>
+      <w:r>
+        <w:t>hinzugefügt</w:t>
+      </w:r>
+      <w:r>
+        <w:t xml:space="preserve"> worden.</w:t>
+      </w:r>
+    </w:p>
+    <w:p>
+      <w:r>
+        <w:lastRenderedPageBreak/>
+        <w:t>Im zweiten Schritt ist der Indikator in seine Bestandteile aufgelöst worden.</w:t>
+      </w:r>
+      <w:r>
+        <w:t xml:space="preserve"> Für jeden der aufgeführten Aufenthaltstitel ist eine eigene Tabelle erstellt worden. Der Vorteil gegenüber der Tabelle in der Excel Datei besteht darin, dass nun für jeden der einzelnen Aufenthaltstitel eine eigene Grafik sowie eine eigene Kartenansicht möglich ist. Die Komplexität des Indikators bleibt aber weiterhin bestehen, da zum einen in Indikator 11.1.1 alle Aufenthaltstitel enthalten sind und zum anderen in der zum Download verfügbaren Excel Tabelle ebenso alle Aufenthaltstitel vorhanden sind. Darüber hinaus wird für den/die Nutzer/in einfacher und übersichtlicher dargestellt, zu welchen Aufenthaltstiteln Daten verfügbar sind. In der Excel Tabelle konnte über die Ansicht des Inhaltsverzeichnisses nur vermutet werden, welche Aufenthaltstitel abgebildet werden.</w:t>
+      </w:r>
+    </w:p>
+    <w:p>
       <w:bookmarkStart w:id="4" w:name="_GoBack"/>
       <w:bookmarkEnd w:id="4"/>
     </w:p>
-    <w:p/>
-    <w:p>
-      <w:pPr>
-        <w:pStyle w:val="Listenabsatz"/>
-        <w:numPr>
-          <w:ilvl w:val="0"/>
-          <w:numId w:val="1"/>
-        </w:numPr>
-      </w:pPr>
-      <w:r>
-        <w:t>Anpassung ei</w:t>
-      </w:r>
-      <w:r>
-        <w:t>n</w:t>
-      </w:r>
-      <w:r>
-        <w:t>zelner Indikatoren (Beispiel A</w:t>
-      </w:r>
-      <w:r>
-        <w:t>5</w:t>
-      </w:r>
-      <w:r>
-        <w:t>)</w:t>
-      </w:r>
-    </w:p>
-    <w:p/>
     <w:p>
       <w:r>
         <w:t>Notwendige Schritte</w:t>

</xml_diff>

<commit_message>
Deploying to gh-pages from  @ f62df359311f36d926e05437870185761837617d 🚀
</commit_message>
<xml_diff>
--- a/assets/docs/2021_06_03_Konzept.docx
+++ b/assets/docs/2021_06_03_Konzept.docx
@@ -4698,10 +4698,196 @@
         <w:t>Im zweiten Schritt ist der Indikator in seine Bestandteile aufgelöst worden.</w:t>
       </w:r>
       <w:r>
-        <w:t xml:space="preserve"> Für jeden der aufgeführten Aufenthaltstitel ist eine eigene Tabelle erstellt worden. Der Vorteil gegenüber der Tabelle in der Excel Datei besteht darin, dass nun für jeden der einzelnen Aufenthaltstitel eine eigene Grafik sowie eine eigene Kartenansicht möglich ist. Die Komplexität des Indikators bleibt aber weiterhin bestehen, da zum einen in Indikator 11.1.1 alle Aufenthaltstitel enthalten sind und zum anderen in der zum Download verfügbaren Excel Tabelle ebenso alle Aufenthaltstitel vorhanden sind. Darüber hinaus wird für den/die Nutzer/in einfacher und übersichtlicher dargestellt, zu welchen Aufenthaltstiteln Daten verfügbar sind. In der Excel Tabelle konnte über die Ansicht des Inhaltsverzeichnisses nur vermutet werden, welche Aufenthaltstitel abgebildet werden.</w:t>
-      </w:r>
-    </w:p>
-    <w:p>
+        <w:t xml:space="preserve"> Für jeden der aufgeführten Aufenthaltstitel ist eine eigene Tabelle erstellt worden. Der Vorteil gegenüber der Tabelle in der Excel Datei besteht darin, dass nun für jeden der einzelnen Aufenthaltstitel eine eigene Grafik sowie eine eigene Kartenansicht möglich ist. </w:t>
+      </w:r>
+      <w:r>
+        <w:t xml:space="preserve">Gleichzeitig ist auf der linken Seite bei der Indikatorbeschreibung entsprechend Platz entstanden, so dass dort ein langer Text zu den Einzelnen Aufenthaltstiteln eingefügt werden kann, der ggf. auch Links zu den jeweils relevanten Auszügen aus dem Aufenthaltsgesetz enthalten kann. </w:t>
+      </w:r>
+      <w:r>
+        <w:t>Die Komplexität des Indikators bleibt aber weiterhin bestehen, da zum einen in Indikator 11.1.1 alle Aufenthaltstitel enthalten sind und zum anderen in der zum Download verfügbaren Excel Tabelle ebenso alle Aufenthaltstitel vorhanden sind. Darüber hinaus wird für den/die Nutzer/in einfacher und übersichtlicher dargestellt, zu welchen Aufenthaltstiteln Daten verfügbar sind. In der Excel Tabelle konnte über die Ansicht des Inhaltsverzeichnisses nur vermutet werden, welche Aufenthaltstitel abgebildet werden.</w:t>
+      </w:r>
+      <w:r>
+        <w:t xml:space="preserve"> </w:t>
+      </w:r>
+    </w:p>
+    <w:p>
+      <w:r>
+        <w:t xml:space="preserve">Insgesamt sind nachderzeitigem Stand Anpassung der Indikatoren in dieser Form bei insgesamt </w:t>
+      </w:r>
+      <w:r>
+        <w:t>vier Indikatoren (A5, A8, A9 und ggf. B8) notwendig. Das Fallbeispiel hat aber gezeigt, dass der Arbeitsaufwand der Überarbeitung und Implementierung des Indikators insgesamt überschaubar ist.</w:t>
+      </w:r>
+    </w:p>
+    <w:p>
+      <w:r>
+        <w:rPr>
+          <w:i/>
+        </w:rPr>
+        <w:t xml:space="preserve">Zusammenfassung und </w:t>
+      </w:r>
+      <w:r>
+        <w:rPr>
+          <w:i/>
+        </w:rPr>
+        <w:t>n</w:t>
+      </w:r>
+      <w:r>
+        <w:rPr>
+          <w:i/>
+        </w:rPr>
+        <w:t>otwendige weitere Arbeitsschritte</w:t>
+      </w:r>
+    </w:p>
+    <w:p>
+      <w:r>
+        <w:t xml:space="preserve">Mit Open-SDG besteht die Möglichkeit das </w:t>
+      </w:r>
+      <w:proofErr w:type="spellStart"/>
+      <w:r>
+        <w:t>Integrationsmonitoring</w:t>
+      </w:r>
+      <w:proofErr w:type="spellEnd"/>
+      <w:r>
+        <w:t xml:space="preserve"> Niedersachsen auf ein grafisch ansprechendes und vor allem niedrigschwellig </w:t>
+      </w:r>
+      <w:proofErr w:type="gramStart"/>
+      <w:r>
+        <w:t>zu erreichendes digitales Format</w:t>
+      </w:r>
+      <w:proofErr w:type="gramEnd"/>
+      <w:r>
+        <w:t xml:space="preserve"> zu bringen.</w:t>
+      </w:r>
+      <w:r>
+        <w:t xml:space="preserve"> Unabhängig von dem gewählten anzeigegerät (PC, Tablet, Handy) werden die Daten tabellarisch, grafisch und kartografisch dargestellt. Die Weiterverarbeitung der Daten ist über den Download der Daten insgesamt, als einzelne Tabelle im xlsx, </w:t>
+      </w:r>
+      <w:proofErr w:type="spellStart"/>
+      <w:r>
+        <w:t>csv</w:t>
+      </w:r>
+      <w:proofErr w:type="spellEnd"/>
+      <w:r>
+        <w:t xml:space="preserve"> und </w:t>
+      </w:r>
+      <w:proofErr w:type="spellStart"/>
+      <w:r>
+        <w:t>geojson</w:t>
+      </w:r>
+      <w:proofErr w:type="spellEnd"/>
+      <w:r>
+        <w:t xml:space="preserve"> (Karte) Format sichergestellt. Das System ist einfach zu konfigurieren und die Aktualisierung der Daten ist gegenüber dem bisherigen Excel Angebot einfach vor allem kontinuierlich möglich. Besonders die automatisierte Grafikerstellung und Abbildung der Daten in einer Karte schaffen gegenüber dem bestehenden Excelangebot zeitlichen Freiraum für inhaltliche Anpassungen des </w:t>
+      </w:r>
+      <w:proofErr w:type="spellStart"/>
+      <w:r>
+        <w:t>Integrationsmonitorings</w:t>
+      </w:r>
+      <w:proofErr w:type="spellEnd"/>
+      <w:r>
+        <w:t xml:space="preserve"> als Ganzem. Die Möglichkeit das </w:t>
+      </w:r>
+      <w:proofErr w:type="spellStart"/>
+      <w:r>
+        <w:t>Integrationsmonitoring</w:t>
+      </w:r>
+      <w:proofErr w:type="spellEnd"/>
+      <w:r>
+        <w:t xml:space="preserve"> über eine eigene Domain verfügbar zu machen wird das </w:t>
+      </w:r>
+      <w:r>
+        <w:rPr>
+          <w:i/>
+        </w:rPr>
+        <w:t>Au</w:t>
+      </w:r>
+      <w:r>
+        <w:rPr>
+          <w:i/>
+        </w:rPr>
+        <w:t>f</w:t>
+      </w:r>
+      <w:r>
+        <w:rPr>
+          <w:i/>
+        </w:rPr>
+        <w:t>finden</w:t>
+      </w:r>
+      <w:r>
+        <w:t xml:space="preserve"> der Daten zum migrationsgeschehen in Niedersachsen dramatisch verbessern und die Erreichbarkeit für relevante Nutzergruppen deutlich verbessern.</w:t>
+      </w:r>
+      <w:r>
+        <w:t xml:space="preserve"> </w:t>
+      </w:r>
+    </w:p>
+    <w:p>
+      <w:r>
+        <w:t xml:space="preserve">Die Integration der </w:t>
+      </w:r>
+      <w:r>
+        <w:rPr>
+          <w:i/>
+        </w:rPr>
+        <w:t>neuen</w:t>
+      </w:r>
+      <w:r>
+        <w:t xml:space="preserve"> Struktur des </w:t>
+      </w:r>
+      <w:proofErr w:type="spellStart"/>
+      <w:r>
+        <w:t>Indikatorensets</w:t>
+      </w:r>
+      <w:proofErr w:type="spellEnd"/>
+      <w:r>
+        <w:t xml:space="preserve"> und die Einarbeitung von einigen wenigen Testdaten hat gezeigt, dass der technische Aufwand überschaubar ist, auch wenn für die Pflege und Erweiterung des System Grundkenntnisse in den Programmiersprachen, JavaScript, </w:t>
+      </w:r>
+      <w:proofErr w:type="spellStart"/>
+      <w:r>
+        <w:t>Html</w:t>
+      </w:r>
+      <w:proofErr w:type="spellEnd"/>
+      <w:r>
+        <w:t xml:space="preserve">, CSS, und YAML sowie einem </w:t>
+      </w:r>
+      <w:proofErr w:type="spellStart"/>
+      <w:r>
+        <w:t>Prgramm</w:t>
+      </w:r>
+      <w:proofErr w:type="spellEnd"/>
+      <w:r>
+        <w:t xml:space="preserve"> zur Bearbeitung von </w:t>
+      </w:r>
+      <w:proofErr w:type="spellStart"/>
+      <w:r>
+        <w:t>geojson</w:t>
+      </w:r>
+      <w:proofErr w:type="spellEnd"/>
+      <w:r>
+        <w:t xml:space="preserve"> Dateien (Karten) notwendig sind. </w:t>
+      </w:r>
+      <w:r>
+        <w:t xml:space="preserve">Eine ausführliche </w:t>
+      </w:r>
+      <w:hyperlink r:id="rId26" w:history="1">
+        <w:r>
+          <w:rPr>
+            <w:rStyle w:val="Hyperlink"/>
+          </w:rPr>
+          <w:t>Dokumentation</w:t>
+        </w:r>
+      </w:hyperlink>
+      <w:r>
+        <w:t xml:space="preserve"> erleichtert den Einstieg und für </w:t>
+      </w:r>
+      <w:proofErr w:type="spellStart"/>
+      <w:r>
+        <w:t>darüberhinausreichende</w:t>
+      </w:r>
+      <w:proofErr w:type="spellEnd"/>
+      <w:r>
+        <w:t xml:space="preserve"> Fragen steht </w:t>
+      </w:r>
+      <w:r>
+        <w:t>internationale Entwicklercommunity rund um die Uhr mit Rat und Tat zur Seite.</w:t>
+      </w:r>
       <w:bookmarkStart w:id="4" w:name="_GoBack"/>
       <w:bookmarkEnd w:id="4"/>
     </w:p>

</xml_diff>

<commit_message>
Deploying to gh-pages from  @ 02611f05c7de98dfd52e12fcb145359ee7a1a269 🚀
</commit_message>
<xml_diff>
--- a/assets/docs/2021_06_03_Konzept.docx
+++ b/assets/docs/2021_06_03_Konzept.docx
@@ -307,7 +307,7 @@
         <w:t xml:space="preserve">entstammen der jeweiligen amtlichen Statistik der Länder, </w:t>
       </w:r>
       <w:r>
-        <w:t>sind öffentlich zugänglich und werden länderspezifisch über die das System Open-SDG grafisch, tabellarisch und kartografisch dargestellt. Für Deutschland befinden sich d</w:t>
+        <w:t>sind öffentlich zugänglich und werden länderspezifisch über das System Open-SDG grafisch, tabellarisch und kartografisch dargestellt. Für Deutschland befinden sich d</w:t>
       </w:r>
       <w:r>
         <w:t>ie Daten unter der Inter</w:t>
@@ -635,7 +635,13 @@
       </w:r>
       <w:proofErr w:type="spellEnd"/>
       <w:r>
-        <w:t xml:space="preserve"> finden sich der Titel und ein kurzer Text zu dem was die Nutzerinnen und Nutzer erwartet. Im Zentrum der Seite befinden sich derzeit neun thematische Kacheln hinter denen sich die einzelnen Indikatoren befinden. Darunter sind drei „Cards“ die beliebig mit Inhalt beispielsweise der „Tabelle des Monats“ oder einer Folge der „Doktor erklärt“ gefüllt werden können. Am Seitenende befinden sich Links zu Open-SDG, einer Kontakt-Emailadresse das Impressum und den globalen Methodischen Hinweisen zum </w:t>
+        <w:t xml:space="preserve"> finden sich der Titel und ein kurzer Text zu dem was die Nutzerinnen und Nutzer erwartet. Im Zentrum der Seite befinden sich derzeit neun thematische Kacheln hinter denen sich die einzelnen Indikatoren befinden. Darunter sind drei „Cards“ die beliebig mit Inhalt beispielsweise der „Tabelle des Monats“ oder einer Folge der „Doktor erklärt“ gefüllt werden können. Am Seitenende befinden sich Links zu Open-SDG, einer Kontakt-Emailadresse</w:t>
+      </w:r>
+      <w:r>
+        <w:t>,</w:t>
+      </w:r>
+      <w:r>
+        <w:t xml:space="preserve"> das Impressum und den globalen Methodischen Hinweisen zum </w:t>
       </w:r>
       <w:proofErr w:type="spellStart"/>
       <w:r>
@@ -815,13 +821,28 @@
         <w:t>n</w:t>
       </w:r>
       <w:r>
-        <w:t xml:space="preserve">gaben hinzugefügt werden. Es ist möglich unterschiedliche Datenbereiche zu selektieren und tabellarisch oder </w:t>
+        <w:t xml:space="preserve">gaben hinzugefügt werden. Es ist möglich unterschiedliche Datenbereiche zu selektieren und </w:t>
+      </w:r>
+      <w:r>
+        <w:t xml:space="preserve">die selektierten Daten </w:t>
+      </w:r>
+      <w:r>
+        <w:t>tabellarisch</w:t>
+      </w:r>
+      <w:r>
+        <w:t xml:space="preserve">, </w:t>
       </w:r>
       <w:r>
         <w:t>g</w:t>
       </w:r>
       <w:r>
-        <w:t xml:space="preserve">rafisch in Zukunft auch kartografisch auszugeben. Ein </w:t>
+        <w:t xml:space="preserve">rafisch </w:t>
+      </w:r>
+      <w:r>
+        <w:t xml:space="preserve">und </w:t>
+      </w:r>
+      <w:r>
+        <w:t xml:space="preserve">in Zukunft auch kartografisch auszugeben. Ein </w:t>
       </w:r>
       <w:r>
         <w:t>e</w:t>
@@ -915,13 +936,11 @@
       </w:r>
       <w:proofErr w:type="spellEnd"/>
       <w:r>
-        <w:t xml:space="preserve"> Datei bzw. die </w:t>
-      </w:r>
-      <w:proofErr w:type="spellStart"/>
-      <w:r>
-        <w:t>Grafig</w:t>
-      </w:r>
-      <w:proofErr w:type="spellEnd"/>
+        <w:t xml:space="preserve"> Datei bzw. die Grafi</w:t>
+      </w:r>
+      <w:r>
+        <w:t>k</w:t>
+      </w:r>
       <w:r>
         <w:t xml:space="preserve"> als ein Bild herunterzuladen. </w:t>
       </w:r>
@@ -955,9 +974,15 @@
       <w:r>
         <w:t>Integrationsmonitorings</w:t>
       </w:r>
+      <w:r>
+        <w:t xml:space="preserve">. </w:t>
+      </w:r>
       <w:proofErr w:type="spellEnd"/>
       <w:r>
-        <w:t xml:space="preserve"> allerdings sind sie nur in der Zeitreihendatei nicht aber in den Regionalinformationen verfügbar. Neben der Indikatorbeschreibung</w:t>
+        <w:t>A</w:t>
+      </w:r>
+      <w:r>
+        <w:t>llerdings sind sie nur in der Zeitreihendatei nicht aber in den Regionalinformationen verfügbar. Neben der Indikatorbeschreibung</w:t>
       </w:r>
       <w:r>
         <w:t xml:space="preserve"> ist</w:t>
@@ -4719,23 +4744,32 @@
       </w:r>
     </w:p>
     <w:p>
-      <w:r>
-        <w:rPr>
-          <w:i/>
-        </w:rPr>
-        <w:t xml:space="preserve">Zusammenfassung und </w:t>
-      </w:r>
-      <w:r>
-        <w:rPr>
-          <w:i/>
-        </w:rPr>
+      <w:pPr>
+        <w:pStyle w:val="Listenabsatz"/>
+        <w:numPr>
+          <w:ilvl w:val="0"/>
+          <w:numId w:val="3"/>
+        </w:numPr>
+      </w:pPr>
+      <w:r>
+        <w:t>Umsetzungsempfehlung</w:t>
+      </w:r>
+      <w:r>
+        <w:t xml:space="preserve"> und </w:t>
+      </w:r>
+      <w:r>
         <w:t>n</w:t>
       </w:r>
       <w:r>
-        <w:rPr>
-          <w:i/>
-        </w:rPr>
-        <w:t>otwendige weitere Arbeitsschritte</w:t>
+        <w:t xml:space="preserve">otwendige </w:t>
+      </w:r>
+      <w:r>
+        <w:t>nächste</w:t>
+      </w:r>
+      <w:bookmarkStart w:id="4" w:name="_GoBack"/>
+      <w:bookmarkEnd w:id="4"/>
+      <w:r>
+        <w:t xml:space="preserve"> Arbeitsschritte</w:t>
       </w:r>
     </w:p>
     <w:p>
@@ -4877,23 +4911,122 @@
       <w:r>
         <w:t xml:space="preserve"> erleichtert den Einstieg und für </w:t>
       </w:r>
+      <w:r>
+        <w:t>darüber hinausreichende</w:t>
+      </w:r>
+      <w:r>
+        <w:t xml:space="preserve"> Fragen steht </w:t>
+      </w:r>
+      <w:r>
+        <w:t>internationale Entwicklercommunity rund um die Uhr mit Rat und Tat zur Seite.</w:t>
+      </w:r>
+      <w:r>
+        <w:t xml:space="preserve"> Für eine weitere Verbreitung des </w:t>
+      </w:r>
       <w:proofErr w:type="spellStart"/>
       <w:r>
-        <w:t>darüberhinausreichende</w:t>
+        <w:t>Integrationsmonitorings</w:t>
       </w:r>
       <w:proofErr w:type="spellEnd"/>
       <w:r>
-        <w:t xml:space="preserve"> Fragen steht </w:t>
-      </w:r>
-      <w:r>
-        <w:t>internationale Entwicklercommunity rund um die Uhr mit Rat und Tat zur Seite.</w:t>
-      </w:r>
-      <w:bookmarkStart w:id="4" w:name="_GoBack"/>
-      <w:bookmarkEnd w:id="4"/>
-    </w:p>
-    <w:p>
-      <w:r>
-        <w:t>Notwendige Schritte</w:t>
+        <w:t xml:space="preserve"> besteht die Möglichkeit vergleichsweise einfach eine weitere Sprache hinzuzufügen. Hierfür müssten allerdings alle Texte in die jeweilige Sprache übersetzt werden.</w:t>
+      </w:r>
+    </w:p>
+    <w:p>
+      <w:r>
+        <w:t xml:space="preserve">Insgesamt ist nach Abwägung aller Vor- und Nachteile sowie aus der Vorarbeit und den Tests mit dem System zur Erstellung dieses Konzeptes klar für eine Umsetzung des </w:t>
+      </w:r>
+      <w:proofErr w:type="spellStart"/>
+      <w:r>
+        <w:t>Integrationsmonitorings</w:t>
+      </w:r>
+      <w:proofErr w:type="spellEnd"/>
+      <w:r>
+        <w:t xml:space="preserve"> mi</w:t>
+      </w:r>
+      <w:r>
+        <w:t>t</w:t>
+      </w:r>
+      <w:r>
+        <w:t xml:space="preserve"> Open-SDG zu plädieren. Die deutlich</w:t>
+      </w:r>
+      <w:r>
+        <w:t>e</w:t>
+      </w:r>
+      <w:r>
+        <w:t xml:space="preserve"> Senkung der Eintrittsbarriere für potenzielle Nutzerinnen und Nutzer gegenüber dem bisherigen Excel Angebot ist das stärkste Argument. </w:t>
+      </w:r>
+      <w:r>
+        <w:t xml:space="preserve">Daran anschließend ist die </w:t>
+      </w:r>
+      <w:proofErr w:type="spellStart"/>
+      <w:r>
+        <w:t>möglichkeit</w:t>
+      </w:r>
+      <w:proofErr w:type="spellEnd"/>
+      <w:r>
+        <w:t xml:space="preserve"> der eigenen Weiterverarbeitung der Daten durch den Download auch selektierter Daten als </w:t>
+      </w:r>
+      <w:commentRangeStart w:id="5"/>
+      <w:proofErr w:type="spellStart"/>
+      <w:r>
+        <w:t>csv</w:t>
+      </w:r>
+      <w:proofErr w:type="spellEnd"/>
+      <w:r>
+        <w:t xml:space="preserve"> und </w:t>
+      </w:r>
+      <w:proofErr w:type="spellStart"/>
+      <w:r>
+        <w:t>geojson</w:t>
+      </w:r>
+      <w:commentRangeEnd w:id="5"/>
+      <w:proofErr w:type="spellEnd"/>
+      <w:r>
+        <w:rPr>
+          <w:rStyle w:val="Kommentarzeichen"/>
+        </w:rPr>
+        <w:commentReference w:id="5"/>
+      </w:r>
+      <w:r>
+        <w:t xml:space="preserve"> Datei ein weiterer großer Vorteil des Systems. </w:t>
+      </w:r>
+      <w:r>
+        <w:t xml:space="preserve">Die Umsetzung wird in dem gegebenen zeitlichen und finanziellen Rahmen möglich sein und bestenfalls in den Folgejahren freie Zeit schaffen um inhaltliche Verbesserungen einzelner Indikatoren und des </w:t>
+      </w:r>
+      <w:proofErr w:type="spellStart"/>
+      <w:r>
+        <w:t>Integrationsmonitorings</w:t>
+      </w:r>
+      <w:proofErr w:type="spellEnd"/>
+      <w:r>
+        <w:t xml:space="preserve"> als Ganzem umzusetzen.</w:t>
+      </w:r>
+    </w:p>
+    <w:p>
+      <w:pPr>
+        <w:rPr>
+          <w:i/>
+        </w:rPr>
+      </w:pPr>
+      <w:r>
+        <w:rPr>
+          <w:i/>
+        </w:rPr>
+        <w:lastRenderedPageBreak/>
+        <w:t xml:space="preserve">Notwendige </w:t>
+      </w:r>
+      <w:r>
+        <w:rPr>
+          <w:i/>
+        </w:rPr>
+        <w:t>nächste Arbeitss</w:t>
+      </w:r>
+      <w:r>
+        <w:rPr>
+          <w:i/>
+        </w:rPr>
+        <w:t>chritte</w:t>
       </w:r>
     </w:p>
     <w:p>
@@ -5059,6 +5192,38 @@
       </w:r>
     </w:p>
   </w:comment>
+  <w:comment w:id="5" w:author="Biester, Christoph (LSN)" w:date="2021-06-09T19:27:00Z" w:initials="BC(">
+    <w:p>
+      <w:pPr>
+        <w:pStyle w:val="Kommentartext"/>
+      </w:pPr>
+      <w:r>
+        <w:rPr>
+          <w:rStyle w:val="Kommentarzeichen"/>
+        </w:rPr>
+        <w:annotationRef/>
+      </w:r>
+      <w:r>
+        <w:t xml:space="preserve">Rita: Bitte einen entsprechenden Passus zum Vorteil von </w:t>
+      </w:r>
+      <w:proofErr w:type="spellStart"/>
+      <w:r>
+        <w:t>csv</w:t>
+      </w:r>
+      <w:proofErr w:type="spellEnd"/>
+      <w:r>
+        <w:t xml:space="preserve"> und </w:t>
+      </w:r>
+      <w:proofErr w:type="spellStart"/>
+      <w:r>
+        <w:t>geojson</w:t>
+      </w:r>
+      <w:proofErr w:type="spellEnd"/>
+      <w:r>
+        <w:t xml:space="preserve"> einfügen…</w:t>
+      </w:r>
+    </w:p>
+  </w:comment>
 </w:comments>
 </file>
 
@@ -5067,6 +5232,7 @@
   <w15:commentEx w15:paraId="57A4CFED" w15:done="0"/>
   <w15:commentEx w15:paraId="450E599D" w15:done="0"/>
   <w15:commentEx w15:paraId="703AB401" w15:done="0"/>
+  <w15:commentEx w15:paraId="6F9B9098" w15:done="0"/>
 </w15:commentsEx>
 </file>
 
@@ -5075,6 +5241,7 @@
   <w16cid:commentId w16cid:paraId="57A4CFED" w16cid:durableId="2464C68F"/>
   <w16cid:commentId w16cid:paraId="450E599D" w16cid:durableId="2464CB6D"/>
   <w16cid:commentId w16cid:paraId="703AB401" w16cid:durableId="2468C939"/>
+  <w16cid:commentId w16cid:paraId="6F9B9098" w16cid:durableId="246B94A9"/>
 </w16cid:commentsIds>
 </file>
 

</xml_diff>

<commit_message>
Deploying to gh-pages from  @ 817858205ea4979b51d21e607e0403ebb634081f 🚀
</commit_message>
<xml_diff>
--- a/assets/docs/2021_06_03_Konzept.docx
+++ b/assets/docs/2021_06_03_Konzept.docx
@@ -4766,8 +4766,6 @@
       <w:r>
         <w:t>nächste</w:t>
       </w:r>
-      <w:bookmarkStart w:id="4" w:name="_GoBack"/>
-      <w:bookmarkEnd w:id="4"/>
       <w:r>
         <w:t xml:space="preserve"> Arbeitsschritte</w:t>
       </w:r>
@@ -4967,7 +4965,7 @@
       <w:r>
         <w:t xml:space="preserve"> der eigenen Weiterverarbeitung der Daten durch den Download auch selektierter Daten als </w:t>
       </w:r>
-      <w:commentRangeStart w:id="5"/>
+      <w:commentRangeStart w:id="4"/>
       <w:proofErr w:type="spellStart"/>
       <w:r>
         <w:t>csv</w:t>
@@ -4980,13 +4978,13 @@
       <w:r>
         <w:t>geojson</w:t>
       </w:r>
-      <w:commentRangeEnd w:id="5"/>
+      <w:commentRangeEnd w:id="4"/>
       <w:proofErr w:type="spellEnd"/>
       <w:r>
         <w:rPr>
           <w:rStyle w:val="Kommentarzeichen"/>
         </w:rPr>
-        <w:commentReference w:id="5"/>
+        <w:commentReference w:id="4"/>
       </w:r>
       <w:r>
         <w:t xml:space="preserve"> Datei ein weiterer großer Vorteil des Systems. </w:t>
@@ -5030,98 +5028,63 @@
       </w:r>
     </w:p>
     <w:p>
-      <w:pPr>
-        <w:pStyle w:val="Listenabsatz"/>
-        <w:numPr>
-          <w:ilvl w:val="0"/>
-          <w:numId w:val="1"/>
-        </w:numPr>
-      </w:pPr>
-      <w:r>
-        <w:t xml:space="preserve">Abstimmung der Überarbeitung des </w:t>
+      <w:r>
+        <w:t>Für eine zeitnahe un</w:t>
+      </w:r>
+      <w:r>
+        <w:t xml:space="preserve">d vollständige Umsetzung sind die folgenden Arbeitsschritte notwendig: Zunächst muss die Überarbeitung des </w:t>
       </w:r>
       <w:proofErr w:type="spellStart"/>
       <w:r>
         <w:t>Indikatorensets</w:t>
       </w:r>
       <w:proofErr w:type="spellEnd"/>
-    </w:p>
-    <w:p>
-      <w:pPr>
-        <w:pStyle w:val="Listenabsatz"/>
-        <w:numPr>
-          <w:ilvl w:val="0"/>
-          <w:numId w:val="1"/>
-        </w:numPr>
-      </w:pPr>
-      <w:r>
-        <w:t>Abstimmung der Ü</w:t>
-      </w:r>
-      <w:r>
-        <w:t>berarbeit</w:t>
-      </w:r>
-      <w:r>
-        <w:t>ung einzelner Indikatoren</w:t>
-      </w:r>
-    </w:p>
-    <w:p>
-      <w:pPr>
-        <w:pStyle w:val="Listenabsatz"/>
-        <w:numPr>
-          <w:ilvl w:val="0"/>
-          <w:numId w:val="1"/>
-        </w:numPr>
-      </w:pPr>
+      <w:r>
+        <w:t xml:space="preserve"> abgestimmt werden. Zentrale fragen sind hierbei die Benennung der Themenbereich sowie die Zuordnung der einzelnen Indikatoren zu den jeweiligen Themenbereichen. Daran anschließend ist eine Abstimmung einzelner zu überarbeitender Indikatoren vorzunehmen. Wobei hier auf ein zweistufiges Verfahren gesetzt werden sollte: Da der Teufel hier gelegentlich im Detail stecken wird, sollten zunächst die Indikatoren in das System integriert werden, bei der die Analyse der </w:t>
+      </w:r>
       <w:proofErr w:type="spellStart"/>
       <w:r>
-        <w:t>Datenaktualisieurng</w:t>
+        <w:t>Setcards</w:t>
       </w:r>
       <w:proofErr w:type="spellEnd"/>
-    </w:p>
-    <w:p>
-      <w:pPr>
-        <w:pStyle w:val="Listenabsatz"/>
-        <w:numPr>
-          <w:ilvl w:val="0"/>
-          <w:numId w:val="1"/>
-        </w:numPr>
-      </w:pPr>
-      <w:r>
-        <w:t>Bilder für die</w:t>
-      </w:r>
-      <w:r>
-        <w:t xml:space="preserve"> </w:t>
-      </w:r>
-      <w:r>
-        <w:t>Startseite finden</w:t>
-      </w:r>
-    </w:p>
-    <w:p>
-      <w:pPr>
-        <w:pStyle w:val="Listenabsatz"/>
-        <w:numPr>
-          <w:ilvl w:val="0"/>
-          <w:numId w:val="1"/>
-        </w:numPr>
-      </w:pPr>
-      <w:r>
-        <w:t>Domain</w:t>
-      </w:r>
-      <w:r>
-        <w:t xml:space="preserve"> </w:t>
-      </w:r>
-      <w:r>
-        <w:t>registrieren</w:t>
-      </w:r>
-    </w:p>
-    <w:p>
-      <w:pPr>
-        <w:pStyle w:val="Listenabsatz"/>
-        <w:numPr>
-          <w:ilvl w:val="0"/>
-          <w:numId w:val="1"/>
-        </w:numPr>
-      </w:pPr>
+      <w:r>
+        <w:t xml:space="preserve"> ergeben hat, dass sowohl technisch als auch Inhaltlich keine weitere Überarbeitung notwendig erscheint. Es besteht die begründete Annahme, dass sich hierbei Routinen und technische Möglichkeiten ergeben, die die als zu überarbeitenden Indikatoren in einem anderen Licht erscheinen lassen. Parallel zur Einarbeitung der Indikatoren erfolgt die Datenaktualisierung. Besonders hingewiesen werden muss auf die noch nicht abschließend geklärte Verfügbarkeit und Gliederungstiefe der Mikrozensusdaten. </w:t>
+      </w:r>
+    </w:p>
+    <w:p>
+      <w:r>
+        <w:t xml:space="preserve">Neben diesen Implementierungsschritten der Indikatoren sind kleinere Detailfragen zu klären: Es müssen für die Kacheln entsprechende Bilder / Texte gesucht werden. </w:t>
+      </w:r>
+      <w:r>
+        <w:t xml:space="preserve">In diesem Zusammenhang ist auch eine Entscheidung über die Farbgebung der einzelnen Themenbereiche zu treffen. Es müssen Texte für die Startseite sowie für die einzelnen Indikatoren Beschreibungen entwickelt und abgestimmt werden. In diesem Zusammenhang könnte auch darüber nachgedacht werden ein Logo für das </w:t>
+      </w:r>
+      <w:proofErr w:type="spellStart"/>
+      <w:r>
+        <w:t>Integrationsmonitoring</w:t>
+      </w:r>
+      <w:proofErr w:type="spellEnd"/>
+      <w:r>
+        <w:t xml:space="preserve"> Niedersachsen </w:t>
+      </w:r>
+      <w:r>
+        <w:t xml:space="preserve">zu entwickeln. </w:t>
+      </w:r>
+      <w:r>
+        <w:t>Zu guter Letzt muss eine entsprechende Domain registriert werden</w:t>
+      </w:r>
+      <w:r>
+        <w:t xml:space="preserve"> damit das </w:t>
+      </w:r>
+      <w:proofErr w:type="spellStart"/>
+      <w:r>
+        <w:t>Integrationsmonitoring</w:t>
+      </w:r>
+      <w:proofErr w:type="spellEnd"/>
+      <w:r>
+        <w:t xml:space="preserve"> Niedersachsen auch bei Google auf Platz eins der Suchergebnisse erscheint, wenn man nach Daten zum Migrations- und Integrationsgeschehen in Niedersachsen sucht.</w:t>
+      </w:r>
+      <w:bookmarkStart w:id="5" w:name="_GoBack"/>
+      <w:bookmarkEnd w:id="5"/>
     </w:p>
     <w:p/>
     <w:sectPr>
@@ -5192,7 +5155,7 @@
       </w:r>
     </w:p>
   </w:comment>
-  <w:comment w:id="5" w:author="Biester, Christoph (LSN)" w:date="2021-06-09T19:27:00Z" w:initials="BC(">
+  <w:comment w:id="4" w:author="Biester, Christoph (LSN)" w:date="2021-06-09T19:27:00Z" w:initials="BC(">
     <w:p>
       <w:pPr>
         <w:pStyle w:val="Kommentartext"/>

</xml_diff>

<commit_message>
Deploying to gh-pages from  @ 0c3cc7a29b1cccf5868d24df46d4f6e473b96673 🚀
</commit_message>
<xml_diff>
--- a/assets/docs/2021_06_03_Konzept.docx
+++ b/assets/docs/2021_06_03_Konzept.docx
@@ -3,6 +3,10 @@
 <w:document xmlns:wpc="http://schemas.microsoft.com/office/word/2010/wordprocessingCanvas" xmlns:cx="http://schemas.microsoft.com/office/drawing/2014/chartex" xmlns:cx1="http://schemas.microsoft.com/office/drawing/2015/9/8/chartex" xmlns:cx2="http://schemas.microsoft.com/office/drawing/2015/10/21/chartex" xmlns:cx3="http://schemas.microsoft.com/office/drawing/2016/5/9/chartex" xmlns:cx4="http://schemas.microsoft.com/office/drawing/2016/5/10/chartex" xmlns:cx5="http://schemas.microsoft.com/office/drawing/2016/5/11/chartex" xmlns:cx6="http://schemas.microsoft.com/office/drawing/2016/5/12/chartex" xmlns:cx7="http://schemas.microsoft.com/office/drawing/2016/5/13/chartex" xmlns:cx8="http://schemas.microsoft.com/office/drawing/2016/5/14/chartex" xmlns:mc="http://schemas.openxmlformats.org/markup-compatibility/2006" xmlns:aink="http://schemas.microsoft.com/office/drawing/2016/ink" xmlns:am3d="http://schemas.microsoft.com/office/drawing/2017/model3d" xmlns:o="urn:schemas-microsoft-com:office:office" xmlns:r="http://schemas.openxmlformats.org/officeDocument/2006/relationships" xmlns:m="http://schemas.openxmlformats.org/officeDocument/2006/math" xmlns:v="urn:schemas-microsoft-com:vml" xmlns:wp14="http://schemas.microsoft.com/office/word/2010/wordprocessingDrawing" xmlns:wp="http://schemas.openxmlformats.org/drawingml/2006/wordprocessingDrawing" xmlns:w10="urn:schemas-microsoft-com:office:word" xmlns:w="http://schemas.openxmlformats.org/wordprocessingml/2006/main" xmlns:w14="http://schemas.microsoft.com/office/word/2010/wordml" xmlns:w15="http://schemas.microsoft.com/office/word/2012/wordml" xmlns:w16cid="http://schemas.microsoft.com/office/word/2016/wordml/cid" xmlns:w16se="http://schemas.microsoft.com/office/word/2015/wordml/symex" xmlns:wpg="http://schemas.microsoft.com/office/word/2010/wordprocessingGroup" xmlns:wpi="http://schemas.microsoft.com/office/word/2010/wordprocessingInk" xmlns:wne="http://schemas.microsoft.com/office/word/2006/wordml" xmlns:wps="http://schemas.microsoft.com/office/word/2010/wordprocessingShape" mc:Ignorable="w14 w15 w16se w16cid wp14">
   <w:body>
     <w:p>
+      <w:commentRangeStart w:id="0"/>
+      <w:r>
+        <w:t xml:space="preserve">Weiterentwicklung des </w:t>
+      </w:r>
       <w:proofErr w:type="spellStart"/>
       <w:r>
         <w:t>Integrationsmonito</w:t>
@@ -18,7 +22,25 @@
         <w:t xml:space="preserve"> Niedersachsen</w:t>
       </w:r>
       <w:r>
-        <w:t xml:space="preserve"> 2021</w:t>
+        <w:t xml:space="preserve"> </w:t>
+      </w:r>
+      <w:r>
+        <w:t xml:space="preserve">und Umzug auf die </w:t>
+      </w:r>
+      <w:proofErr w:type="spellStart"/>
+      <w:r>
+        <w:t>PLattfomr</w:t>
+      </w:r>
+      <w:proofErr w:type="spellEnd"/>
+      <w:r>
+        <w:t xml:space="preserve"> Open-SDG</w:t>
+      </w:r>
+      <w:commentRangeEnd w:id="0"/>
+      <w:r>
+        <w:rPr>
+          <w:rStyle w:val="Kommentarzeichen"/>
+        </w:rPr>
+        <w:commentReference w:id="0"/>
       </w:r>
     </w:p>
     <w:p>
@@ -28,6 +50,55 @@
       <w:r>
         <w:t>Konzept-Entwurf</w:t>
       </w:r>
+    </w:p>
+    <w:p>
+      <w:pPr>
+        <w:spacing w:after="0"/>
+      </w:pPr>
+      <w:r>
+        <w:t xml:space="preserve">Hinweis: Links sind immer mit sinnvollen </w:t>
+      </w:r>
+      <w:r>
+        <w:t>Verweisen auf Webseiten oder einzelnen Indikatoren des Testsystems</w:t>
+      </w:r>
+      <w:r>
+        <w:t xml:space="preserve"> versehen. </w:t>
+      </w:r>
+      <w:bookmarkStart w:id="1" w:name="_GoBack"/>
+      <w:bookmarkEnd w:id="1"/>
+    </w:p>
+    <w:p>
+      <w:r>
+        <w:t xml:space="preserve">Beispiel: </w:t>
+      </w:r>
+      <w:hyperlink r:id="rId8" w:history="1">
+        <w:proofErr w:type="spellStart"/>
+        <w:r>
+          <w:rPr>
+            <w:rStyle w:val="Hyperlink"/>
+          </w:rPr>
+          <w:t>Integrationsmonitorings</w:t>
+        </w:r>
+        <w:proofErr w:type="spellEnd"/>
+        <w:r>
+          <w:rPr>
+            <w:rStyle w:val="Hyperlink"/>
+          </w:rPr>
+          <w:t xml:space="preserve"> Nieder</w:t>
+        </w:r>
+        <w:r>
+          <w:rPr>
+            <w:rStyle w:val="Hyperlink"/>
+          </w:rPr>
+          <w:t>s</w:t>
+        </w:r>
+        <w:r>
+          <w:rPr>
+            <w:rStyle w:val="Hyperlink"/>
+          </w:rPr>
+          <w:t>achsen</w:t>
+        </w:r>
+      </w:hyperlink>
     </w:p>
     <w:p>
       <w:pPr>
@@ -248,11 +319,11 @@
     </w:p>
     <w:p>
       <w:r>
-        <w:t xml:space="preserve">Die Bereitstellung der Excel Dateien mit Makros ist für das CMS des Landes Niedersachsens eine Herausforderung, da aus Sicherheitsgründen Dateien mit aktiven Makros nicht ohne weiteres auf den Webservern abgelegt werden konnten. Darüber hinaus blockieren viele „Behörden Computer“ den Download von Dateien mit Makros und verweigern viele Mailserver den Versand eben dieser Dateien, so dass der große Nutzen der digitalen Publikation, nämlich die eigene Weiterverarbeitung der Daten nur sehr eingeschränkt möglich war. Ergänzend muss erwähnt werden, dass die Programmierung bei der Fülle der Daten kontinuierliche Pflege und Verbesserung bedarf, damit die </w:t>
+        <w:t xml:space="preserve">Die Bereitstellung der Excel Dateien mit Makros ist für das CMS des Landes Niedersachsens eine Herausforderung, da aus Sicherheitsgründen Dateien mit aktiven Makros nicht ohne weiteres auf den Webservern abgelegt werden konnten. Darüber hinaus blockieren viele „Behörden Computer“ den Download von Dateien mit Makros und verweigern viele Mailserver den Versand eben dieser </w:t>
       </w:r>
       <w:r>
         <w:lastRenderedPageBreak/>
-        <w:t>dynamischen Elemente der Datei zuverlässig und in einer vertretbaren Geschwindigkeit funktionieren.</w:t>
+        <w:t>Dateien, so dass der große Nutzen der digitalen Publikation, nämlich die eigene Weiterverarbeitung der Daten nur sehr eingeschränkt möglich war. Ergänzend muss erwähnt werden, dass die Programmierung bei der Fülle der Daten kontinuierliche Pflege und Verbesserung bedarf, damit die dynamischen Elemente der Datei zuverlässig und in einer vertretbaren Geschwindigkeit funktionieren.</w:t>
       </w:r>
     </w:p>
     <w:p>
@@ -276,7 +347,7 @@
       <w:r>
         <w:t xml:space="preserve"> Plattform Open-SDG (</w:t>
       </w:r>
-      <w:hyperlink r:id="rId5" w:history="1">
+      <w:hyperlink r:id="rId9" w:history="1">
         <w:r>
           <w:rPr>
             <w:rStyle w:val="Hyperlink"/>
@@ -287,7 +358,7 @@
       <w:r>
         <w:t>) aufmerksam geworden. Hier werden weltweit Daten zur Nachhaltigkeit aus 17 Themenbereichen abgebildet. Es handelt sich hierbei um ein UN Projekt, dass über 17 Ziele der Nachhaltigkeit das Leben der Menschen verbessern soll. (</w:t>
       </w:r>
-      <w:hyperlink r:id="rId6" w:history="1">
+      <w:hyperlink r:id="rId10" w:history="1">
         <w:r>
           <w:rPr>
             <w:rStyle w:val="Hyperlink"/>
@@ -324,7 +395,7 @@
       <w:r>
         <w:t xml:space="preserve">se </w:t>
       </w:r>
-      <w:hyperlink r:id="rId7" w:history="1">
+      <w:hyperlink r:id="rId11" w:history="1">
         <w:r>
           <w:rPr>
             <w:rStyle w:val="Hyperlink"/>
@@ -335,7 +406,7 @@
       <w:r>
         <w:t>. Aktuell nutzen 18 Länder und vier Städte das System zur Veröffentlichung ihrer Daten zur Nachhaltigkeit (</w:t>
       </w:r>
-      <w:hyperlink r:id="rId8" w:history="1">
+      <w:hyperlink r:id="rId12" w:history="1">
         <w:r>
           <w:rPr>
             <w:rStyle w:val="Hyperlink"/>
@@ -365,7 +436,7 @@
       <w:r>
         <w:t xml:space="preserve"> (</w:t>
       </w:r>
-      <w:hyperlink r:id="rId9" w:history="1">
+      <w:hyperlink r:id="rId13" w:history="1">
         <w:r>
           <w:rPr>
             <w:rStyle w:val="Hyperlink"/>
@@ -384,7 +455,7 @@
       <w:r>
         <w:t xml:space="preserve"> open Data Enterprise (</w:t>
       </w:r>
-      <w:hyperlink r:id="rId10" w:history="1">
+      <w:hyperlink r:id="rId14" w:history="1">
         <w:r>
           <w:rPr>
             <w:rStyle w:val="Hyperlink"/>
@@ -530,7 +601,7 @@
       <w:r>
         <w:t xml:space="preserve"> (</w:t>
       </w:r>
-      <w:hyperlink r:id="rId11" w:history="1">
+      <w:hyperlink r:id="rId15" w:history="1">
         <w:r>
           <w:rPr>
             <w:rStyle w:val="Hyperlink"/>
@@ -549,7 +620,7 @@
       <w:r>
         <w:t xml:space="preserve"> open Data Enterprise (</w:t>
       </w:r>
-      <w:hyperlink r:id="rId12" w:history="1">
+      <w:hyperlink r:id="rId16" w:history="1">
         <w:r>
           <w:rPr>
             <w:rStyle w:val="Hyperlink"/>
@@ -579,6 +650,7 @@
     </w:p>
     <w:p>
       <w:r>
+        <w:lastRenderedPageBreak/>
         <w:t>In der Vorbereitung dieses Konzept</w:t>
       </w:r>
       <w:r>
@@ -587,7 +659,7 @@
       <w:r>
         <w:t xml:space="preserve"> ist eine Fassung des </w:t>
       </w:r>
-      <w:hyperlink r:id="rId13" w:history="1">
+      <w:hyperlink r:id="rId17" w:history="1">
         <w:proofErr w:type="spellStart"/>
         <w:r>
           <w:rPr>
@@ -626,7 +698,6 @@
     </w:p>
     <w:p>
       <w:r>
-        <w:lastRenderedPageBreak/>
         <w:t xml:space="preserve">Auf der Startseite des </w:t>
       </w:r>
       <w:proofErr w:type="spellStart"/>
@@ -665,6 +736,7 @@
         <w:rPr>
           <w:noProof/>
         </w:rPr>
+        <w:lastRenderedPageBreak/>
         <w:drawing>
           <wp:inline distT="0" distB="0" distL="0" distR="0" wp14:anchorId="4D861F31" wp14:editId="7E42ABED">
             <wp:extent cx="5760720" cy="6703695"/>
@@ -681,7 +753,7 @@
                     <pic:cNvPicPr/>
                   </pic:nvPicPr>
                   <pic:blipFill>
-                    <a:blip r:embed="rId14"/>
+                    <a:blip r:embed="rId18"/>
                     <a:stretch>
                       <a:fillRect/>
                     </a:stretch>
@@ -725,7 +797,6 @@
     </w:p>
     <w:p>
       <w:r>
-        <w:lastRenderedPageBreak/>
         <w:t>Wird eine der Kacheln angeklickt</w:t>
       </w:r>
       <w:r>
@@ -802,6 +873,7 @@
         <w:rPr>
           <w:i/>
         </w:rPr>
+        <w:lastRenderedPageBreak/>
         <w:t>Die Bevölkerung in Niedersachsen (A1) – ein Beispiel</w:t>
       </w:r>
     </w:p>
@@ -850,7 +922,7 @@
       <w:r>
         <w:t xml:space="preserve">infaches Beispiel ist der </w:t>
       </w:r>
-      <w:hyperlink r:id="rId15" w:history="1">
+      <w:hyperlink r:id="rId19" w:history="1">
         <w:r>
           <w:rPr>
             <w:rStyle w:val="Hyperlink"/>
@@ -896,7 +968,7 @@
                     <pic:cNvPicPr/>
                   </pic:nvPicPr>
                   <pic:blipFill>
-                    <a:blip r:embed="rId16"/>
+                    <a:blip r:embed="rId20"/>
                     <a:stretch>
                       <a:fillRect/>
                     </a:stretch>
@@ -919,7 +991,6 @@
     </w:p>
     <w:p>
       <w:r>
-        <w:lastRenderedPageBreak/>
         <w:t xml:space="preserve">Grundsätzlich lassen sich die Daten als Ganzes als </w:t>
       </w:r>
       <w:proofErr w:type="spellStart"/>
@@ -944,16 +1015,16 @@
       <w:r>
         <w:t xml:space="preserve"> als ein Bild herunterzuladen. </w:t>
       </w:r>
-      <w:commentRangeStart w:id="0"/>
+      <w:commentRangeStart w:id="2"/>
       <w:r>
         <w:t>Diese Möglichkeit</w:t>
       </w:r>
-      <w:commentRangeEnd w:id="0"/>
+      <w:commentRangeEnd w:id="2"/>
       <w:r>
         <w:rPr>
           <w:rStyle w:val="Kommentarzeichen"/>
         </w:rPr>
-        <w:commentReference w:id="0"/>
+        <w:commentReference w:id="2"/>
       </w:r>
       <w:r>
         <w:t xml:space="preserve"> zielt auf eine eigene Weiterverarbeitung der Daten.</w:t>
@@ -1028,7 +1099,11 @@
         <w:t>kursive</w:t>
       </w:r>
       <w:r>
-        <w:t xml:space="preserve"> Schrift sowie Links verwendet werden, so dass Formatierungen und Hervorhebungen möglich sind.</w:t>
+        <w:t xml:space="preserve"> Schrift sowie Links </w:t>
+      </w:r>
+      <w:r>
+        <w:lastRenderedPageBreak/>
+        <w:t>verwendet werden, so dass Formatierungen und Hervorhebungen möglich sind.</w:t>
       </w:r>
       <w:r>
         <w:t xml:space="preserve"> Der Reiter „Bearbeiten“</w:t>
@@ -1071,7 +1146,7 @@
                     <pic:cNvPicPr/>
                   </pic:nvPicPr>
                   <pic:blipFill>
-                    <a:blip r:embed="rId20"/>
+                    <a:blip r:embed="rId21"/>
                     <a:stretch>
                       <a:fillRect/>
                     </a:stretch>
@@ -1116,11 +1191,7 @@
       </w:r>
       <w:proofErr w:type="gramEnd"/>
       <w:r>
-        <w:t xml:space="preserve"> in die </w:t>
-      </w:r>
-      <w:r>
-        <w:lastRenderedPageBreak/>
-        <w:t xml:space="preserve">Karte ausgeführt und der ausgewählte Kreis erscheint mit dem dazugehörigen Wert in der Legende. </w:t>
+        <w:t xml:space="preserve"> in die Karte ausgeführt und der ausgewählte Kreis erscheint mit dem dazugehörigen Wert in der Legende. </w:t>
       </w:r>
       <w:r>
         <w:t xml:space="preserve">Über die Suchfunktion kann in der Karte nach </w:t>
@@ -1148,7 +1219,7 @@
       <w:r>
         <w:t xml:space="preserve">Die Karte kann als eine </w:t>
       </w:r>
-      <w:commentRangeStart w:id="1"/>
+      <w:commentRangeStart w:id="3"/>
       <w:proofErr w:type="spellStart"/>
       <w:r>
         <w:t>Geojson</w:t>
@@ -1157,12 +1228,12 @@
       <w:r>
         <w:t xml:space="preserve"> Datei heruntergeladen werden</w:t>
       </w:r>
-      <w:commentRangeEnd w:id="1"/>
+      <w:commentRangeEnd w:id="3"/>
       <w:r>
         <w:rPr>
           <w:rStyle w:val="Kommentarzeichen"/>
         </w:rPr>
-        <w:commentReference w:id="1"/>
+        <w:commentReference w:id="3"/>
       </w:r>
       <w:r>
         <w:t>.</w:t>
@@ -1178,6 +1249,7 @@
         <w:rPr>
           <w:noProof/>
         </w:rPr>
+        <w:lastRenderedPageBreak/>
         <w:drawing>
           <wp:inline distT="0" distB="0" distL="0" distR="0" wp14:anchorId="7FE63802" wp14:editId="56262F51">
             <wp:extent cx="5760720" cy="3817620"/>
@@ -1194,7 +1266,7 @@
                     <pic:cNvPicPr/>
                   </pic:nvPicPr>
                   <pic:blipFill>
-                    <a:blip r:embed="rId21"/>
+                    <a:blip r:embed="rId22"/>
                     <a:stretch>
                       <a:fillRect/>
                     </a:stretch>
@@ -1335,11 +1407,7 @@
       </w:r>
       <w:proofErr w:type="spellEnd"/>
       <w:r>
-        <w:t xml:space="preserve">, dass es unabhängig von dem jeweiligen Anzeigegerät (Computer, Tablet, Handy) zuverlässig und ansprechend die Daten des Integrationsgeschehens in Niedersachsen nicht nur abbildet, sondern auch zur eigenen Weiterverarbeitung (sowohl als ganzer Datensatz, als auch in ausgewählter Form) in </w:t>
-      </w:r>
-      <w:r>
-        <w:lastRenderedPageBreak/>
-        <w:t>unterschiedlichen Formaten zu Verfügung stellt. Gleichzeitig ermöglicht Open SDG die „alten“ aber aktualisierten Tabellen der Excelfassung (ohne Makros) herunterzuladen. Die Datenaktualisierung ist einfach und die Datensicherheit hoch. Theoretisch lassen sich ohne weitere Prob</w:t>
+        <w:t>, dass es unabhängig von dem jeweiligen Anzeigegerät (Computer, Tablet, Handy) zuverlässig und ansprechend die Daten des Integrationsgeschehens in Niedersachsen nicht nur abbildet, sondern auch zur eigenen Weiterverarbeitung (sowohl als ganzer Datensatz, als auch in ausgewählter Form) in unterschiedlichen Formaten zu Verfügung stellt. Gleichzeitig ermöglicht Open SDG die „alten“ aber aktualisierten Tabellen der Excelfassung (ohne Makros) herunterzuladen. Die Datenaktualisierung ist einfach und die Datensicherheit hoch. Theoretisch lassen sich ohne weitere Prob</w:t>
       </w:r>
       <w:r>
         <w:t>l</w:t>
@@ -1366,7 +1434,7 @@
       <w:r>
         <w:t xml:space="preserve"> Das System kann über eine eigene Domain beispielsweise </w:t>
       </w:r>
-      <w:hyperlink r:id="rId22" w:history="1">
+      <w:hyperlink r:id="rId23" w:history="1">
         <w:r>
           <w:rPr>
             <w:rStyle w:val="Hyperlink"/>
@@ -1375,7 +1443,11 @@
         </w:r>
       </w:hyperlink>
       <w:r>
-        <w:t xml:space="preserve"> (die Domain war am 03.06.2021 noch verfügbar) gehostet werden. Auch für den sehr unwahrscheinlichen Fall einer Einstellung der Weiterentwicklung seitens der federführenden Organisationen bleibt das System erhalten und das weltweite Entwicklerteam bleibt weiterhin verfügbar.</w:t>
+        <w:t xml:space="preserve"> (die Domain war am 03.06.2021 noch verfügbar) gehostet werden. Auch für den sehr unwahrscheinlichen Fall einer Einstellung der </w:t>
+      </w:r>
+      <w:r>
+        <w:lastRenderedPageBreak/>
+        <w:t>Weiterentwicklung seitens der federführenden Organisationen bleibt das System erhalten und das weltweite Entwicklerteam bleibt weiterhin verfügbar.</w:t>
       </w:r>
     </w:p>
     <w:p>
@@ -1649,54 +1721,51 @@
         <w:t>Rechtliche Integration und Asyl</w:t>
       </w:r>
       <w:r>
-        <w:t xml:space="preserve"> gesehen werden. In der bisherigen Struktur verschwanden die Indikatoren bei denen es um den Aufenthaltsstatus von </w:t>
-      </w:r>
+        <w:t xml:space="preserve"> gesehen werden. In der bisherigen Struktur verschwanden die Indikatoren bei denen es um den Aufenthaltsstatus von Ausländerinnen und Ausländern geht (beispielsweise A</w:t>
+      </w:r>
+      <w:r>
+        <w:t>5</w:t>
+      </w:r>
+      <w:r>
+        <w:t xml:space="preserve">: </w:t>
+      </w:r>
+      <w:r>
+        <w:t>Geflüchtete und geduldete Personen in Niedersachsen</w:t>
+      </w:r>
+      <w:r>
+        <w:t>) in der Oberkategorie Bevölkerung. Es ist ohne Frage richtig, dass dieser Indikator eine Dimension der niedersä</w:t>
+      </w:r>
+      <w:r>
+        <w:t>ch</w:t>
+      </w:r>
+      <w:r>
+        <w:t xml:space="preserve">sischen Bevölkerung </w:t>
+      </w:r>
+      <w:r>
+        <w:t xml:space="preserve">darstellt. Gleichzeitig ist es aber auch so, dass der Aufenthaltsstatus in einem Bericht </w:t>
+      </w:r>
+      <w:r>
+        <w:t>in</w:t>
+      </w:r>
+      <w:r>
+        <w:t xml:space="preserve"> dem es um Migration und Teilhabe geht</w:t>
+      </w:r>
+      <w:r>
+        <w:t>,</w:t>
+      </w:r>
+      <w:r>
+        <w:t xml:space="preserve"> einen Stellenwert hat, der</w:t>
+      </w:r>
+      <w:r>
+        <w:t xml:space="preserve"> </w:t>
+      </w:r>
+      <w:r>
+        <w:t>eine ein wenige sichtbareren Position in dem Ganzen verdient.</w:t>
+      </w:r>
+    </w:p>
+    <w:p>
       <w:r>
         <w:lastRenderedPageBreak/>
-        <w:t>Ausländerinnen und Ausländern geht (beispielsweise A</w:t>
-      </w:r>
-      <w:r>
-        <w:t>5</w:t>
-      </w:r>
-      <w:r>
-        <w:t xml:space="preserve">: </w:t>
-      </w:r>
-      <w:r>
-        <w:t>Geflüchtete und geduldete Personen in Niedersachsen</w:t>
-      </w:r>
-      <w:r>
-        <w:t>) in der Oberkategorie Bevölkerung. Es ist ohne Frage richtig, dass dieser Indikator eine Dimension der niedersä</w:t>
-      </w:r>
-      <w:r>
-        <w:t>ch</w:t>
-      </w:r>
-      <w:r>
-        <w:t xml:space="preserve">sischen Bevölkerung </w:t>
-      </w:r>
-      <w:r>
-        <w:t xml:space="preserve">darstellt. Gleichzeitig ist es aber auch so, dass der Aufenthaltsstatus in einem Bericht </w:t>
-      </w:r>
-      <w:r>
-        <w:t>in</w:t>
-      </w:r>
-      <w:r>
-        <w:t xml:space="preserve"> dem es um Migration und Teilhabe geht</w:t>
-      </w:r>
-      <w:r>
-        <w:t>,</w:t>
-      </w:r>
-      <w:r>
-        <w:t xml:space="preserve"> einen Stellenwert hat, der</w:t>
-      </w:r>
-      <w:r>
-        <w:t xml:space="preserve"> </w:t>
-      </w:r>
-      <w:r>
-        <w:t>eine ein wenige sichtbareren Position in dem Ganzen verdient.</w:t>
-      </w:r>
-    </w:p>
-    <w:p>
-      <w:r>
         <w:t xml:space="preserve">Der Vorschlag besteht bezüglich der ehemals vier </w:t>
       </w:r>
       <w:r>
@@ -2670,17 +2739,17 @@
         <w:t>Der Themenbereich</w:t>
       </w:r>
       <w:r>
-        <w:t xml:space="preserve"> Recht und Asyl ist neu hinzugekommen, um dem Ansinnen gerecht zu werden das Migrations- und Integrationsgeschehen in Niedersachsen abzubilden. Hier finden sich alle Indikatoren die etwas über den Aufenthaltsstatus berichten und auch die Einbürgerungen finden sich </w:t>
+        <w:t xml:space="preserve"> Recht und Asyl ist neu hinzugekommen, um dem Ansinnen gerecht zu werden das Migrations- und Integrationsgeschehen in Niedersachsen abzubilden. Hier finden sich alle Indikatoren die etwas über den Aufenthaltsstatus berichten und auch die Einbürgerungen finden sich hier wieder. Ergänzend kommen vier neue Indikatoren hinzu, bei denen es </w:t>
+      </w:r>
+      <w:r>
+        <w:t>k</w:t>
+      </w:r>
+      <w:r>
+        <w:t xml:space="preserve">onkret um Flucht und Asyl geht: Die EASY Zugänge in Niedersachsen, die durchschnittliche Bewohnerzahl in der Landesaufnahmebehörde, die Freiwillige Ausreise aus Niedersachsen und die Abschiebungen. Die Daten für diese Indikatoren liegen bereits vor und sind in das neue System integriert. Bisher gibt es diese Daten nur auf der Ebene Niedersachsen. Eine Klärung mit dem BAMF, ob diese Daten auch auf der Ebene der Landkreise und kreisfreien Städte verfügbar sind, ist eingeleitet. Eine Ergänzung um </w:t>
       </w:r>
       <w:r>
         <w:lastRenderedPageBreak/>
-        <w:t xml:space="preserve">hier wieder. Ergänzend kommen vier neue Indikatoren hinzu, bei denen es </w:t>
-      </w:r>
-      <w:r>
-        <w:t>k</w:t>
-      </w:r>
-      <w:r>
-        <w:t xml:space="preserve">onkret um Flucht und Asyl geht: Die EASY Zugänge in Niedersachsen, die durchschnittliche Bewohnerzahl in der Landesaufnahmebehörde, die Freiwillige Ausreise aus Niedersachsen und die Abschiebungen. Die Daten für diese Indikatoren liegen bereits vor und sind in das neue System integriert. Bisher gibt es diese Daten nur auf der Ebene Niedersachsen. Eine Klärung mit dem BAMF, ob diese Daten auch auf der Ebene der Landkreise und kreisfreien Städte verfügbar sind, ist eingeleitet. Eine Ergänzung um die relevante Frage von unbegleiteten </w:t>
+        <w:t xml:space="preserve">die relevante Frage von unbegleiteten </w:t>
       </w:r>
       <w:r>
         <w:t>Minderjährigen</w:t>
@@ -3680,7 +3749,6 @@
                 <w:sz w:val="18"/>
                 <w:lang w:eastAsia="de-DE"/>
               </w:rPr>
-              <w:lastRenderedPageBreak/>
               <w:t>Indikator B12: Hochschulabschlüsse im Prüfungsjahr nach Fächergruppe, Nationalität und Geschlecht der Absolventinnen und Absolventen</w:t>
             </w:r>
           </w:p>
@@ -3763,7 +3831,7 @@
               </w:rPr>
               <w:t xml:space="preserve">Indikator C8: </w:t>
             </w:r>
-            <w:bookmarkStart w:id="2" w:name="_Hlk73975168"/>
+            <w:bookmarkStart w:id="4" w:name="_Hlk73975168"/>
             <w:r>
               <w:rPr>
                 <w:rFonts w:ascii="Calibri" w:eastAsia="Times New Roman" w:hAnsi="Calibri" w:cs="Calibri"/>
@@ -3773,7 +3841,7 @@
               </w:rPr>
               <w:t xml:space="preserve">Anerkennungsverfahren nach dem Berufsqualifikationsfeststellungsgesetz </w:t>
             </w:r>
-            <w:bookmarkEnd w:id="2"/>
+            <w:bookmarkEnd w:id="4"/>
             <w:r>
               <w:rPr>
                 <w:rFonts w:ascii="Calibri" w:eastAsia="Times New Roman" w:hAnsi="Calibri" w:cs="Calibri"/>
@@ -3807,6 +3875,7 @@
         </w:numPr>
       </w:pPr>
       <w:r>
+        <w:lastRenderedPageBreak/>
         <w:t>Erwerbstätigkeit und Arbeitsmarkt</w:t>
       </w:r>
     </w:p>
@@ -4453,7 +4522,6 @@
           <w:sz w:val="18"/>
           <w:lang w:eastAsia="de-DE"/>
         </w:rPr>
-        <w:lastRenderedPageBreak/>
         <w:t>Indikator A14: Bei Bundes- und Landtagswahlen wahlberechtigte Bevölkerung mit Zuwanderungsgeschichte</w:t>
       </w:r>
     </w:p>
@@ -4464,7 +4532,7 @@
       <w:r>
         <w:t xml:space="preserve"> </w:t>
       </w:r>
-      <w:commentRangeStart w:id="3"/>
+      <w:commentRangeStart w:id="5"/>
       <w:r>
         <w:t xml:space="preserve">Leerstellen in dem bisherigen </w:t>
       </w:r>
@@ -4476,16 +4544,17 @@
       <w:r>
         <w:t xml:space="preserve"> offensichtlich gemacht, die in den kommenden Jahren nach und nach gefüllt werden können.</w:t>
       </w:r>
-      <w:commentRangeEnd w:id="3"/>
+      <w:commentRangeEnd w:id="5"/>
       <w:r>
         <w:rPr>
           <w:rStyle w:val="Kommentarzeichen"/>
         </w:rPr>
-        <w:commentReference w:id="3"/>
-      </w:r>
-    </w:p>
-    <w:p>
-      <w:r>
+        <w:commentReference w:id="5"/>
+      </w:r>
+    </w:p>
+    <w:p>
+      <w:r>
+        <w:lastRenderedPageBreak/>
         <w:t xml:space="preserve">Neben der Neustrukturierung des </w:t>
       </w:r>
       <w:proofErr w:type="spellStart"/>
@@ -4640,7 +4709,7 @@
                     <pic:cNvPicPr/>
                   </pic:nvPicPr>
                   <pic:blipFill>
-                    <a:blip r:embed="rId23"/>
+                    <a:blip r:embed="rId24"/>
                     <a:stretch>
                       <a:fillRect/>
                     </a:stretch>
@@ -4665,7 +4734,7 @@
       <w:r>
         <w:t xml:space="preserve">Im Rahmen der Vorbereitungen für das vorliegende Konzept ist eben dieser </w:t>
       </w:r>
-      <w:hyperlink r:id="rId24" w:history="1">
+      <w:hyperlink r:id="rId25" w:history="1">
         <w:r>
           <w:rPr>
             <w:rStyle w:val="Hyperlink"/>
@@ -4681,7 +4750,7 @@
       <w:r>
         <w:t xml:space="preserve">In einem ersten Schritt ist der Indikator als ganzes inklusive der verfügbaren Gebietseinheiten und der abgebildeten Aufenthaltstitel in das System eingepflegt worden. In </w:t>
       </w:r>
-      <w:hyperlink r:id="rId25" w:history="1">
+      <w:hyperlink r:id="rId26" w:history="1">
         <w:r>
           <w:rPr>
             <w:rStyle w:val="Hyperlink"/>
@@ -4719,14 +4788,17 @@
     </w:p>
     <w:p>
       <w:r>
+        <w:t>Im zweiten Schritt ist der Indikator in seine Bestandteile aufgelöst worden.</w:t>
+      </w:r>
+      <w:r>
+        <w:t xml:space="preserve"> Für jeden der aufgeführten Aufenthaltstitel ist eine eigene Tabelle erstellt worden. Der Vorteil gegenüber der Tabelle in der Excel Datei besteht darin, dass nun für jeden der einzelnen Aufenthaltstitel eine eigene Grafik sowie eine eigene Kartenansicht möglich ist. </w:t>
+      </w:r>
+      <w:r>
+        <w:t xml:space="preserve">Gleichzeitig ist auf der linken Seite bei der Indikatorbeschreibung entsprechend Platz entstanden, so dass dort ein langer Text zu den Einzelnen Aufenthaltstiteln eingefügt werden kann, der ggf. auch Links zu den jeweils relevanten Auszügen aus </w:t>
+      </w:r>
+      <w:r>
         <w:lastRenderedPageBreak/>
-        <w:t>Im zweiten Schritt ist der Indikator in seine Bestandteile aufgelöst worden.</w:t>
-      </w:r>
-      <w:r>
-        <w:t xml:space="preserve"> Für jeden der aufgeführten Aufenthaltstitel ist eine eigene Tabelle erstellt worden. Der Vorteil gegenüber der Tabelle in der Excel Datei besteht darin, dass nun für jeden der einzelnen Aufenthaltstitel eine eigene Grafik sowie eine eigene Kartenansicht möglich ist. </w:t>
-      </w:r>
-      <w:r>
-        <w:t xml:space="preserve">Gleichzeitig ist auf der linken Seite bei der Indikatorbeschreibung entsprechend Platz entstanden, so dass dort ein langer Text zu den Einzelnen Aufenthaltstiteln eingefügt werden kann, der ggf. auch Links zu den jeweils relevanten Auszügen aus dem Aufenthaltsgesetz enthalten kann. </w:t>
+        <w:t xml:space="preserve">dem Aufenthaltsgesetz enthalten kann. </w:t>
       </w:r>
       <w:r>
         <w:t>Die Komplexität des Indikators bleibt aber weiterhin bestehen, da zum einen in Indikator 11.1.1 alle Aufenthaltstitel enthalten sind und zum anderen in der zum Download verfügbaren Excel Tabelle ebenso alle Aufenthaltstitel vorhanden sind. Darüber hinaus wird für den/die Nutzer/in einfacher und übersichtlicher dargestellt, zu welchen Aufenthaltstiteln Daten verfügbar sind. In der Excel Tabelle konnte über die Ansicht des Inhaltsverzeichnisses nur vermutet werden, welche Aufenthaltstitel abgebildet werden.</w:t>
@@ -4898,7 +4970,7 @@
       <w:r>
         <w:t xml:space="preserve">Eine ausführliche </w:t>
       </w:r>
-      <w:hyperlink r:id="rId26" w:history="1">
+      <w:hyperlink r:id="rId27" w:history="1">
         <w:r>
           <w:rPr>
             <w:rStyle w:val="Hyperlink"/>
@@ -4965,7 +5037,7 @@
       <w:r>
         <w:t xml:space="preserve"> der eigenen Weiterverarbeitung der Daten durch den Download auch selektierter Daten als </w:t>
       </w:r>
-      <w:commentRangeStart w:id="4"/>
+      <w:commentRangeStart w:id="6"/>
       <w:proofErr w:type="spellStart"/>
       <w:r>
         <w:t>csv</w:t>
@@ -4978,13 +5050,13 @@
       <w:r>
         <w:t>geojson</w:t>
       </w:r>
-      <w:commentRangeEnd w:id="4"/>
+      <w:commentRangeEnd w:id="6"/>
       <w:proofErr w:type="spellEnd"/>
       <w:r>
         <w:rPr>
           <w:rStyle w:val="Kommentarzeichen"/>
         </w:rPr>
-        <w:commentReference w:id="4"/>
+        <w:commentReference w:id="6"/>
       </w:r>
       <w:r>
         <w:t xml:space="preserve"> Datei ein weiterer großer Vorteil des Systems. </w:t>
@@ -5011,7 +5083,6 @@
         <w:rPr>
           <w:i/>
         </w:rPr>
-        <w:lastRenderedPageBreak/>
         <w:t xml:space="preserve">Notwendige </w:t>
       </w:r>
       <w:r>
@@ -5040,7 +5111,11 @@
       </w:r>
       <w:proofErr w:type="spellEnd"/>
       <w:r>
-        <w:t xml:space="preserve"> abgestimmt werden. Zentrale fragen sind hierbei die Benennung der Themenbereich sowie die Zuordnung der einzelnen Indikatoren zu den jeweiligen Themenbereichen. Daran anschließend ist eine Abstimmung einzelner zu überarbeitender Indikatoren vorzunehmen. Wobei hier auf ein zweistufiges Verfahren gesetzt werden sollte: Da der Teufel hier gelegentlich im Detail stecken wird, sollten zunächst die Indikatoren in das System integriert werden, bei der die Analyse der </w:t>
+        <w:t xml:space="preserve"> abgestimmt werden. Zentrale fragen sind hierbei die Benennung der Themenbereich sowie die Zuordnung der einzelnen Indikatoren zu den jeweiligen Themenbereichen. Daran anschließend ist eine Abstimmung einzelner zu überarbeitender </w:t>
+      </w:r>
+      <w:r>
+        <w:lastRenderedPageBreak/>
+        <w:t xml:space="preserve">Indikatoren vorzunehmen. Wobei hier auf ein zweistufiges Verfahren gesetzt werden sollte: Da der Teufel hier gelegentlich im Detail stecken wird, sollten zunächst die Indikatoren in das System integriert werden, bei der die Analyse der </w:t>
       </w:r>
       <w:proofErr w:type="spellStart"/>
       <w:r>
@@ -5083,8 +5158,6 @@
       <w:r>
         <w:t xml:space="preserve"> Niedersachsen auch bei Google auf Platz eins der Suchergebnisse erscheint, wenn man nach Daten zum Migrations- und Integrationsgeschehen in Niedersachsen sucht.</w:t>
       </w:r>
-      <w:bookmarkStart w:id="5" w:name="_GoBack"/>
-      <w:bookmarkEnd w:id="5"/>
     </w:p>
     <w:p/>
     <w:sectPr>
@@ -5099,7 +5172,7 @@
 
 <file path=word/comments.xml><?xml version="1.0" encoding="utf-8"?>
 <w:comments xmlns:wpc="http://schemas.microsoft.com/office/word/2010/wordprocessingCanvas" xmlns:cx="http://schemas.microsoft.com/office/drawing/2014/chartex" xmlns:cx1="http://schemas.microsoft.com/office/drawing/2015/9/8/chartex" xmlns:cx2="http://schemas.microsoft.com/office/drawing/2015/10/21/chartex" xmlns:cx3="http://schemas.microsoft.com/office/drawing/2016/5/9/chartex" xmlns:cx4="http://schemas.microsoft.com/office/drawing/2016/5/10/chartex" xmlns:cx5="http://schemas.microsoft.com/office/drawing/2016/5/11/chartex" xmlns:cx6="http://schemas.microsoft.com/office/drawing/2016/5/12/chartex" xmlns:cx7="http://schemas.microsoft.com/office/drawing/2016/5/13/chartex" xmlns:cx8="http://schemas.microsoft.com/office/drawing/2016/5/14/chartex" xmlns:mc="http://schemas.openxmlformats.org/markup-compatibility/2006" xmlns:aink="http://schemas.microsoft.com/office/drawing/2016/ink" xmlns:am3d="http://schemas.microsoft.com/office/drawing/2017/model3d" xmlns:o="urn:schemas-microsoft-com:office:office" xmlns:r="http://schemas.openxmlformats.org/officeDocument/2006/relationships" xmlns:m="http://schemas.openxmlformats.org/officeDocument/2006/math" xmlns:v="urn:schemas-microsoft-com:vml" xmlns:wp14="http://schemas.microsoft.com/office/word/2010/wordprocessingDrawing" xmlns:wp="http://schemas.openxmlformats.org/drawingml/2006/wordprocessingDrawing" xmlns:w10="urn:schemas-microsoft-com:office:word" xmlns:w="http://schemas.openxmlformats.org/wordprocessingml/2006/main" xmlns:w14="http://schemas.microsoft.com/office/word/2010/wordml" xmlns:w15="http://schemas.microsoft.com/office/word/2012/wordml" xmlns:w16cid="http://schemas.microsoft.com/office/word/2016/wordml/cid" xmlns:w16se="http://schemas.microsoft.com/office/word/2015/wordml/symex" xmlns:wpg="http://schemas.microsoft.com/office/word/2010/wordprocessingGroup" xmlns:wpi="http://schemas.microsoft.com/office/word/2010/wordprocessingInk" xmlns:wne="http://schemas.microsoft.com/office/word/2006/wordml" xmlns:wps="http://schemas.microsoft.com/office/word/2010/wordprocessingShape" mc:Ignorable="w14 w15 w16se w16cid wp14">
-  <w:comment w:id="0" w:author="Biester, Christoph (LSN)" w:date="2021-06-04T15:34:00Z" w:initials="BC(">
+  <w:comment w:id="0" w:author="Biester, Christoph (LSN)" w:date="2021-06-09T19:55:00Z" w:initials="BC(">
     <w:p>
       <w:pPr>
         <w:pStyle w:val="Kommentartext"/>
@@ -5111,11 +5184,11 @@
         <w:annotationRef/>
       </w:r>
       <w:r>
-        <w:t>Rita: Bitte den Passus zum Vorteil von CSV Dateien hier einfügen.</w:t>
+        <w:t>Ein fetziger Titel muss noch her ;-)</w:t>
       </w:r>
     </w:p>
   </w:comment>
-  <w:comment w:id="1" w:author="Biester, Christoph (LSN)" w:date="2021-06-04T15:55:00Z" w:initials="BC(">
+  <w:comment w:id="2" w:author="Biester, Christoph (LSN)" w:date="2021-06-04T15:34:00Z" w:initials="BC(">
     <w:p>
       <w:pPr>
         <w:pStyle w:val="Kommentartext"/>
@@ -5127,19 +5200,11 @@
         <w:annotationRef/>
       </w:r>
       <w:r>
-        <w:t xml:space="preserve">Rita: Bitte hier den entsprechenden Passus zur Erwünschtheit von mehr </w:t>
-      </w:r>
-      <w:proofErr w:type="spellStart"/>
-      <w:r>
-        <w:t>Geojson</w:t>
-      </w:r>
-      <w:proofErr w:type="spellEnd"/>
-      <w:r>
-        <w:t xml:space="preserve"> Daten einfügen</w:t>
+        <w:t>Rita: Bitte den Passus zum Vorteil von CSV Dateien hier einfügen.</w:t>
       </w:r>
     </w:p>
   </w:comment>
-  <w:comment w:id="3" w:author="Biester, Christoph (LSN)" w:date="2021-06-07T16:35:00Z" w:initials="BC(">
+  <w:comment w:id="3" w:author="Biester, Christoph (LSN)" w:date="2021-06-04T15:55:00Z" w:initials="BC(">
     <w:p>
       <w:pPr>
         <w:pStyle w:val="Kommentartext"/>
@@ -5151,11 +5216,35 @@
         <w:annotationRef/>
       </w:r>
       <w:r>
+        <w:t xml:space="preserve">Rita: Bitte hier den entsprechenden Passus zur Erwünschtheit von mehr </w:t>
+      </w:r>
+      <w:proofErr w:type="spellStart"/>
+      <w:r>
+        <w:t>Geojson</w:t>
+      </w:r>
+      <w:proofErr w:type="spellEnd"/>
+      <w:r>
+        <w:t xml:space="preserve"> Daten einfügen</w:t>
+      </w:r>
+    </w:p>
+  </w:comment>
+  <w:comment w:id="5" w:author="Biester, Christoph (LSN)" w:date="2021-06-07T16:35:00Z" w:initials="BC(">
+    <w:p>
+      <w:pPr>
+        <w:pStyle w:val="Kommentartext"/>
+      </w:pPr>
+      <w:r>
+        <w:rPr>
+          <w:rStyle w:val="Kommentarzeichen"/>
+        </w:rPr>
+        <w:annotationRef/>
+      </w:r>
+      <w:r>
         <w:t>Rita: Hier bitte die Sache aus diesem Zukunftspapier einpflegen.</w:t>
       </w:r>
     </w:p>
   </w:comment>
-  <w:comment w:id="4" w:author="Biester, Christoph (LSN)" w:date="2021-06-09T19:27:00Z" w:initials="BC(">
+  <w:comment w:id="6" w:author="Biester, Christoph (LSN)" w:date="2021-06-09T19:27:00Z" w:initials="BC(">
     <w:p>
       <w:pPr>
         <w:pStyle w:val="Kommentartext"/>
@@ -5192,6 +5281,7 @@
 
 <file path=word/commentsExtended.xml><?xml version="1.0" encoding="utf-8"?>
 <w15:commentsEx xmlns:wpc="http://schemas.microsoft.com/office/word/2010/wordprocessingCanvas" xmlns:cx="http://schemas.microsoft.com/office/drawing/2014/chartex" xmlns:cx1="http://schemas.microsoft.com/office/drawing/2015/9/8/chartex" xmlns:cx2="http://schemas.microsoft.com/office/drawing/2015/10/21/chartex" xmlns:cx3="http://schemas.microsoft.com/office/drawing/2016/5/9/chartex" xmlns:cx4="http://schemas.microsoft.com/office/drawing/2016/5/10/chartex" xmlns:cx5="http://schemas.microsoft.com/office/drawing/2016/5/11/chartex" xmlns:cx6="http://schemas.microsoft.com/office/drawing/2016/5/12/chartex" xmlns:cx7="http://schemas.microsoft.com/office/drawing/2016/5/13/chartex" xmlns:cx8="http://schemas.microsoft.com/office/drawing/2016/5/14/chartex" xmlns:mc="http://schemas.openxmlformats.org/markup-compatibility/2006" xmlns:aink="http://schemas.microsoft.com/office/drawing/2016/ink" xmlns:am3d="http://schemas.microsoft.com/office/drawing/2017/model3d" xmlns:o="urn:schemas-microsoft-com:office:office" xmlns:r="http://schemas.openxmlformats.org/officeDocument/2006/relationships" xmlns:m="http://schemas.openxmlformats.org/officeDocument/2006/math" xmlns:v="urn:schemas-microsoft-com:vml" xmlns:wp14="http://schemas.microsoft.com/office/word/2010/wordprocessingDrawing" xmlns:wp="http://schemas.openxmlformats.org/drawingml/2006/wordprocessingDrawing" xmlns:w10="urn:schemas-microsoft-com:office:word" xmlns:w="http://schemas.openxmlformats.org/wordprocessingml/2006/main" xmlns:w14="http://schemas.microsoft.com/office/word/2010/wordml" xmlns:w15="http://schemas.microsoft.com/office/word/2012/wordml" xmlns:w16cid="http://schemas.microsoft.com/office/word/2016/wordml/cid" xmlns:w16se="http://schemas.microsoft.com/office/word/2015/wordml/symex" xmlns:wpg="http://schemas.microsoft.com/office/word/2010/wordprocessingGroup" xmlns:wpi="http://schemas.microsoft.com/office/word/2010/wordprocessingInk" xmlns:wne="http://schemas.microsoft.com/office/word/2006/wordml" xmlns:wps="http://schemas.microsoft.com/office/word/2010/wordprocessingShape" mc:Ignorable="w14 w15 w16se w16cid wp14">
+  <w15:commentEx w15:paraId="6772CA0C" w15:done="0"/>
   <w15:commentEx w15:paraId="57A4CFED" w15:done="0"/>
   <w15:commentEx w15:paraId="450E599D" w15:done="0"/>
   <w15:commentEx w15:paraId="703AB401" w15:done="0"/>
@@ -5201,6 +5291,7 @@
 
 <file path=word/commentsIds.xml><?xml version="1.0" encoding="utf-8"?>
 <w16cid:commentsIds xmlns:wpc="http://schemas.microsoft.com/office/word/2010/wordprocessingCanvas" xmlns:cx="http://schemas.microsoft.com/office/drawing/2014/chartex" xmlns:cx1="http://schemas.microsoft.com/office/drawing/2015/9/8/chartex" xmlns:cx2="http://schemas.microsoft.com/office/drawing/2015/10/21/chartex" xmlns:cx3="http://schemas.microsoft.com/office/drawing/2016/5/9/chartex" xmlns:cx4="http://schemas.microsoft.com/office/drawing/2016/5/10/chartex" xmlns:cx5="http://schemas.microsoft.com/office/drawing/2016/5/11/chartex" xmlns:cx6="http://schemas.microsoft.com/office/drawing/2016/5/12/chartex" xmlns:cx7="http://schemas.microsoft.com/office/drawing/2016/5/13/chartex" xmlns:cx8="http://schemas.microsoft.com/office/drawing/2016/5/14/chartex" xmlns:mc="http://schemas.openxmlformats.org/markup-compatibility/2006" xmlns:aink="http://schemas.microsoft.com/office/drawing/2016/ink" xmlns:am3d="http://schemas.microsoft.com/office/drawing/2017/model3d" xmlns:o="urn:schemas-microsoft-com:office:office" xmlns:r="http://schemas.openxmlformats.org/officeDocument/2006/relationships" xmlns:m="http://schemas.openxmlformats.org/officeDocument/2006/math" xmlns:v="urn:schemas-microsoft-com:vml" xmlns:wp14="http://schemas.microsoft.com/office/word/2010/wordprocessingDrawing" xmlns:wp="http://schemas.openxmlformats.org/drawingml/2006/wordprocessingDrawing" xmlns:w10="urn:schemas-microsoft-com:office:word" xmlns:w="http://schemas.openxmlformats.org/wordprocessingml/2006/main" xmlns:w14="http://schemas.microsoft.com/office/word/2010/wordml" xmlns:w15="http://schemas.microsoft.com/office/word/2012/wordml" xmlns:w16cid="http://schemas.microsoft.com/office/word/2016/wordml/cid" xmlns:w16se="http://schemas.microsoft.com/office/word/2015/wordml/symex" xmlns:wpg="http://schemas.microsoft.com/office/word/2010/wordprocessingGroup" xmlns:wpi="http://schemas.microsoft.com/office/word/2010/wordprocessingInk" xmlns:wne="http://schemas.microsoft.com/office/word/2006/wordml" xmlns:wps="http://schemas.microsoft.com/office/word/2010/wordprocessingShape" mc:Ignorable="w14 w15 w16se w16cid wp14">
+  <w16cid:commentId w16cid:paraId="6772CA0C" w16cid:durableId="246B9B35"/>
   <w16cid:commentId w16cid:paraId="57A4CFED" w16cid:durableId="2464C68F"/>
   <w16cid:commentId w16cid:paraId="450E599D" w16cid:durableId="2464CB6D"/>
   <w16cid:commentId w16cid:paraId="703AB401" w16cid:durableId="2468C939"/>
@@ -6492,6 +6583,18 @@
       <w:szCs w:val="18"/>
     </w:rPr>
   </w:style>
+  <w:style w:type="character" w:styleId="BesuchterLink">
+    <w:name w:val="FollowedHyperlink"/>
+    <w:basedOn w:val="Absatz-Standardschriftart"/>
+    <w:uiPriority w:val="99"/>
+    <w:semiHidden/>
+    <w:unhideWhenUsed/>
+    <w:rsid w:val="00EF732B"/>
+    <w:rPr>
+      <w:color w:val="954F72" w:themeColor="followedHyperlink"/>
+      <w:u w:val="single"/>
+    </w:rPr>
+  </w:style>
 </w:styles>
 </file>
 

</xml_diff>

<commit_message>
Deploying to gh-pages from  @ 4d669fb6b275c0480dc13b395354b51f45f2ccaa 🚀
</commit_message>
<xml_diff>
--- a/assets/docs/2021_06_03_Konzept.docx
+++ b/assets/docs/2021_06_03_Konzept.docx
@@ -64,8 +64,6 @@
       <w:r>
         <w:t xml:space="preserve"> versehen. </w:t>
       </w:r>
-      <w:bookmarkStart w:id="1" w:name="_GoBack"/>
-      <w:bookmarkEnd w:id="1"/>
     </w:p>
     <w:p>
       <w:r>
@@ -77,26 +75,26 @@
           <w:rPr>
             <w:rStyle w:val="Hyperlink"/>
           </w:rPr>
-          <w:t>Integrationsmonitorings</w:t>
+          <w:t>Integrationsmonitoring</w:t>
         </w:r>
         <w:proofErr w:type="spellEnd"/>
         <w:r>
           <w:rPr>
             <w:rStyle w:val="Hyperlink"/>
           </w:rPr>
-          <w:t xml:space="preserve"> Nieder</w:t>
+          <w:t xml:space="preserve"> Nie</w:t>
         </w:r>
         <w:r>
           <w:rPr>
             <w:rStyle w:val="Hyperlink"/>
           </w:rPr>
-          <w:t>s</w:t>
+          <w:t>d</w:t>
         </w:r>
         <w:r>
           <w:rPr>
             <w:rStyle w:val="Hyperlink"/>
           </w:rPr>
-          <w:t>achsen</w:t>
+          <w:t>ersachsen</w:t>
         </w:r>
       </w:hyperlink>
     </w:p>
@@ -1015,16 +1013,16 @@
       <w:r>
         <w:t xml:space="preserve"> als ein Bild herunterzuladen. </w:t>
       </w:r>
-      <w:commentRangeStart w:id="2"/>
+      <w:commentRangeStart w:id="1"/>
       <w:r>
         <w:t>Diese Möglichkeit</w:t>
       </w:r>
-      <w:commentRangeEnd w:id="2"/>
+      <w:commentRangeEnd w:id="1"/>
       <w:r>
         <w:rPr>
           <w:rStyle w:val="Kommentarzeichen"/>
         </w:rPr>
-        <w:commentReference w:id="2"/>
+        <w:commentReference w:id="1"/>
       </w:r>
       <w:r>
         <w:t xml:space="preserve"> zielt auf eine eigene Weiterverarbeitung der Daten.</w:t>
@@ -1045,12 +1043,9 @@
       <w:r>
         <w:t>Integrationsmonitorings</w:t>
       </w:r>
-      <w:r>
-        <w:t xml:space="preserve">. </w:t>
-      </w:r>
       <w:proofErr w:type="spellEnd"/>
       <w:r>
-        <w:t>A</w:t>
+        <w:t>. A</w:t>
       </w:r>
       <w:r>
         <w:t>llerdings sind sie nur in der Zeitreihendatei nicht aber in den Regionalinformationen verfügbar. Neben der Indikatorbeschreibung</w:t>
@@ -1219,7 +1214,7 @@
       <w:r>
         <w:t xml:space="preserve">Die Karte kann als eine </w:t>
       </w:r>
-      <w:commentRangeStart w:id="3"/>
+      <w:commentRangeStart w:id="2"/>
       <w:proofErr w:type="spellStart"/>
       <w:r>
         <w:t>Geojson</w:t>
@@ -1228,12 +1223,12 @@
       <w:r>
         <w:t xml:space="preserve"> Datei heruntergeladen werden</w:t>
       </w:r>
-      <w:commentRangeEnd w:id="3"/>
+      <w:commentRangeEnd w:id="2"/>
       <w:r>
         <w:rPr>
           <w:rStyle w:val="Kommentarzeichen"/>
         </w:rPr>
-        <w:commentReference w:id="3"/>
+        <w:commentReference w:id="2"/>
       </w:r>
       <w:r>
         <w:t>.</w:t>
@@ -1241,7 +1236,13 @@
     </w:p>
     <w:p>
       <w:r>
-        <w:t>Abb. 3 Kartenansicht</w:t>
+        <w:t xml:space="preserve">Abb. 3 </w:t>
+      </w:r>
+      <w:r>
+        <w:t xml:space="preserve">Indikator A1 - </w:t>
+      </w:r>
+      <w:r>
+        <w:t>Kartenansicht</w:t>
       </w:r>
     </w:p>
     <w:p>
@@ -1324,7 +1325,7 @@
       </w:r>
       <w:proofErr w:type="spellEnd"/>
       <w:r>
-        <w:t>-Desktop automatisch in die in das jeweilige Repository bei GitHub geladen werden.</w:t>
+        <w:t>-Desktop automatisch in das jeweilige Repository bei GitHub geladen werden.</w:t>
       </w:r>
       <w:r>
         <w:t xml:space="preserve"> Gleiches gilt auch für alle Beschriftungen (Indikatornamen, Grafikbeschriftungen, Kartentitel </w:t>
@@ -1688,7 +1689,13 @@
         </w:numPr>
       </w:pPr>
       <w:r>
-        <w:t>Beurteilung der technischen Umsetzung (einfach, mittel schwer)</w:t>
+        <w:t>Beurteilung der technischen Umsetzung (einfach, mittel</w:t>
+      </w:r>
+      <w:r>
+        <w:t>,</w:t>
+      </w:r>
+      <w:r>
+        <w:t xml:space="preserve"> schwer)</w:t>
       </w:r>
     </w:p>
     <w:p>
@@ -1712,7 +1719,13 @@
         <w:t>.</w:t>
       </w:r>
       <w:r>
-        <w:t xml:space="preserve"> Als Beispielhaft für die Erweiterung der Oberkategorien kann die neue Kategorie </w:t>
+        <w:t xml:space="preserve"> Als Beispielhaft für die Erweiterung der </w:t>
+      </w:r>
+      <w:r>
+        <w:t>Themenbereiche</w:t>
+      </w:r>
+      <w:r>
+        <w:t xml:space="preserve"> kann die neue Kategorie </w:t>
       </w:r>
       <w:r>
         <w:rPr>
@@ -1733,7 +1746,13 @@
         <w:t>Geflüchtete und geduldete Personen in Niedersachsen</w:t>
       </w:r>
       <w:r>
-        <w:t>) in der Oberkategorie Bevölkerung. Es ist ohne Frage richtig, dass dieser Indikator eine Dimension der niedersä</w:t>
+        <w:t xml:space="preserve">) in </w:t>
+      </w:r>
+      <w:r>
+        <w:t>dem Themenbereich</w:t>
+      </w:r>
+      <w:r>
+        <w:t xml:space="preserve"> Bevölkerung. Es ist ohne Frage richtig, dass dieser Indikator eine Dimension der niedersä</w:t>
       </w:r>
       <w:r>
         <w:t>ch</w:t>
@@ -3359,7 +3378,19 @@
         <w:t>Anerkennungsverfahren nach dem Berufsqualifikationsfeststellungsgesetz</w:t>
       </w:r>
       <w:r>
-        <w:t xml:space="preserve"> ist hier besser aufgehoben als in der alten Oberkategorie Erwerbstätigkeit und Arbeitsmarkt.</w:t>
+        <w:t xml:space="preserve"> ist hier besser aufgehoben als in de</w:t>
+      </w:r>
+      <w:r>
+        <w:t>m</w:t>
+      </w:r>
+      <w:r>
+        <w:t xml:space="preserve"> alten </w:t>
+      </w:r>
+      <w:r>
+        <w:t>Themenbereich</w:t>
+      </w:r>
+      <w:r>
+        <w:t xml:space="preserve"> Erwerbstätigkeit und Arbeitsmarkt.</w:t>
       </w:r>
     </w:p>
     <w:tbl>
@@ -3589,7 +3620,97 @@
                 <w:sz w:val="18"/>
                 <w:lang w:eastAsia="de-DE"/>
               </w:rPr>
-              <w:t>Indikator B8: Schulabgängerinnen und Schulabgänger an berufsbildenden Schulen nach Schulart und Schulabschluss</w:t>
+              <w:t>Indikator B8: Schulabgängerinnen und Schulabgänger</w:t>
+            </w:r>
+            <w:r>
+              <w:rPr>
+                <w:rFonts w:ascii="Calibri" w:eastAsia="Times New Roman" w:hAnsi="Calibri" w:cs="Calibri"/>
+                <w:color w:val="000000"/>
+                <w:sz w:val="18"/>
+                <w:lang w:eastAsia="de-DE"/>
+              </w:rPr>
+              <w:t xml:space="preserve"> </w:t>
+            </w:r>
+            <w:r>
+              <w:rPr>
+                <w:rFonts w:ascii="Calibri" w:eastAsia="Times New Roman" w:hAnsi="Calibri" w:cs="Calibri"/>
+                <w:color w:val="000000"/>
+                <w:sz w:val="18"/>
+                <w:lang w:eastAsia="de-DE"/>
+              </w:rPr>
+              <w:t>an</w:t>
+            </w:r>
+            <w:r>
+              <w:rPr>
+                <w:rFonts w:ascii="Calibri" w:eastAsia="Times New Roman" w:hAnsi="Calibri" w:cs="Calibri"/>
+                <w:color w:val="000000"/>
+                <w:sz w:val="18"/>
+                <w:lang w:eastAsia="de-DE"/>
+              </w:rPr>
+              <w:t xml:space="preserve"> </w:t>
+            </w:r>
+            <w:r>
+              <w:rPr>
+                <w:rFonts w:ascii="Calibri" w:eastAsia="Times New Roman" w:hAnsi="Calibri" w:cs="Calibri"/>
+                <w:color w:val="000000"/>
+                <w:sz w:val="18"/>
+                <w:lang w:eastAsia="de-DE"/>
+              </w:rPr>
+              <w:t>berufsbildenden</w:t>
+            </w:r>
+            <w:r>
+              <w:rPr>
+                <w:rFonts w:ascii="Calibri" w:eastAsia="Times New Roman" w:hAnsi="Calibri" w:cs="Calibri"/>
+                <w:color w:val="000000"/>
+                <w:sz w:val="18"/>
+                <w:lang w:eastAsia="de-DE"/>
+              </w:rPr>
+              <w:t xml:space="preserve"> </w:t>
+            </w:r>
+            <w:r>
+              <w:rPr>
+                <w:rFonts w:ascii="Calibri" w:eastAsia="Times New Roman" w:hAnsi="Calibri" w:cs="Calibri"/>
+                <w:color w:val="000000"/>
+                <w:sz w:val="18"/>
+                <w:lang w:eastAsia="de-DE"/>
+              </w:rPr>
+              <w:t>Schulen</w:t>
+            </w:r>
+            <w:r>
+              <w:rPr>
+                <w:rFonts w:ascii="Calibri" w:eastAsia="Times New Roman" w:hAnsi="Calibri" w:cs="Calibri"/>
+                <w:color w:val="000000"/>
+                <w:sz w:val="18"/>
+                <w:lang w:eastAsia="de-DE"/>
+              </w:rPr>
+              <w:t xml:space="preserve"> </w:t>
+            </w:r>
+            <w:r>
+              <w:rPr>
+                <w:rFonts w:ascii="Calibri" w:eastAsia="Times New Roman" w:hAnsi="Calibri" w:cs="Calibri"/>
+                <w:color w:val="000000"/>
+                <w:sz w:val="18"/>
+                <w:lang w:eastAsia="de-DE"/>
+              </w:rPr>
+              <w:t>nach</w:t>
+            </w:r>
+            <w:r>
+              <w:rPr>
+                <w:rFonts w:ascii="Calibri" w:eastAsia="Times New Roman" w:hAnsi="Calibri" w:cs="Calibri"/>
+                <w:color w:val="000000"/>
+                <w:sz w:val="18"/>
+                <w:lang w:eastAsia="de-DE"/>
+              </w:rPr>
+              <w:t xml:space="preserve"> </w:t>
+            </w:r>
+            <w:r>
+              <w:rPr>
+                <w:rFonts w:ascii="Calibri" w:eastAsia="Times New Roman" w:hAnsi="Calibri" w:cs="Calibri"/>
+                <w:color w:val="000000"/>
+                <w:sz w:val="18"/>
+                <w:lang w:eastAsia="de-DE"/>
+              </w:rPr>
+              <w:t>Schulart und Schulabschluss</w:t>
             </w:r>
           </w:p>
         </w:tc>
@@ -3831,7 +3952,7 @@
               </w:rPr>
               <w:t xml:space="preserve">Indikator C8: </w:t>
             </w:r>
-            <w:bookmarkStart w:id="4" w:name="_Hlk73975168"/>
+            <w:bookmarkStart w:id="3" w:name="_Hlk73975168"/>
             <w:r>
               <w:rPr>
                 <w:rFonts w:ascii="Calibri" w:eastAsia="Times New Roman" w:hAnsi="Calibri" w:cs="Calibri"/>
@@ -3841,7 +3962,7 @@
               </w:rPr>
               <w:t xml:space="preserve">Anerkennungsverfahren nach dem Berufsqualifikationsfeststellungsgesetz </w:t>
             </w:r>
-            <w:bookmarkEnd w:id="4"/>
+            <w:bookmarkEnd w:id="3"/>
             <w:r>
               <w:rPr>
                 <w:rFonts w:ascii="Calibri" w:eastAsia="Times New Roman" w:hAnsi="Calibri" w:cs="Calibri"/>
@@ -4376,7 +4497,13 @@
     </w:p>
     <w:p>
       <w:r>
-        <w:t>Der Themenbereich Familie und Wohnen ist ebenfalls aus dem alten Themenbereich Soziales herausgelöst worden um auch hier deutlicher zumachen was sich hinter dem Themenbereich verbirgt.</w:t>
+        <w:t>Der Themenbereich Familie und Wohnen ist ebenfalls aus dem alten Themenbereich Soziales herausgelöst worden</w:t>
+      </w:r>
+      <w:r>
+        <w:t>,</w:t>
+      </w:r>
+      <w:r>
+        <w:t xml:space="preserve"> um auch hier deutlicher zumachen was sich hinter dem Themenbereich verbirgt.</w:t>
       </w:r>
       <w:r>
         <w:t xml:space="preserve"> Dieser Themenbereich könnte relativ einfach um einen Indikator erweitert werden, der die Wohneigentumsverhältnisse von Menschen mit Migrationshintergrund abbildet.</w:t>
@@ -4532,7 +4659,7 @@
       <w:r>
         <w:t xml:space="preserve"> </w:t>
       </w:r>
-      <w:commentRangeStart w:id="5"/>
+      <w:commentRangeStart w:id="4"/>
       <w:r>
         <w:t xml:space="preserve">Leerstellen in dem bisherigen </w:t>
       </w:r>
@@ -4544,12 +4671,12 @@
       <w:r>
         <w:t xml:space="preserve"> offensichtlich gemacht, die in den kommenden Jahren nach und nach gefüllt werden können.</w:t>
       </w:r>
-      <w:commentRangeEnd w:id="5"/>
+      <w:commentRangeEnd w:id="4"/>
       <w:r>
         <w:rPr>
           <w:rStyle w:val="Kommentarzeichen"/>
         </w:rPr>
-        <w:commentReference w:id="5"/>
+        <w:commentReference w:id="4"/>
       </w:r>
     </w:p>
     <w:p>
@@ -4563,7 +4690,13 @@
       </w:r>
       <w:proofErr w:type="spellEnd"/>
       <w:r>
-        <w:t xml:space="preserve"> gibt es Indikatoren die von ihrer Struktur selbst zu komplex sind um sie sinnvoll in das System zu integrieren. Am Beispiel des Indikators A</w:t>
+        <w:t xml:space="preserve"> gibt es Indikatoren die von ihrer Struktur selbst zu komplex sind</w:t>
+      </w:r>
+      <w:r>
+        <w:t>,</w:t>
+      </w:r>
+      <w:r>
+        <w:t xml:space="preserve"> um sie sinnvoll in das System zu integrieren. Am Beispiel des Indikators A</w:t>
       </w:r>
       <w:r>
         <w:t>5</w:t>
@@ -4626,59 +4759,57 @@
         <w:t xml:space="preserve"> ein Landkreis oder eine Kreisfreie Stadt ausgewählt werden kann, zu der dann in der Grafik die Insgesamt Anzahl der geflüchteten und geduldeten Personen in Niedersachsen </w:t>
       </w:r>
       <w:r>
-        <w:t xml:space="preserve">des ausgewählten Landkreises </w:t>
+        <w:t>des ausgewählten Landkreises bzw</w:t>
+      </w:r>
+      <w:r>
+        <w:t>.</w:t>
+      </w:r>
+      <w:r>
+        <w:t xml:space="preserve"> der ausgewählten kreisfreien Stadt </w:t>
+      </w:r>
+      <w:r>
+        <w:t xml:space="preserve">im Vergleich </w:t>
+      </w:r>
+      <w:r>
+        <w:t xml:space="preserve">zu </w:t>
+      </w:r>
+      <w:r>
+        <w:t xml:space="preserve">der </w:t>
+      </w:r>
+      <w:r>
+        <w:t xml:space="preserve">Anzahl der </w:t>
+      </w:r>
+      <w:r>
+        <w:t>Geflüchteten und geduldeten Personen in Niedersachsen Insgesamt abgebildet wird.</w:t>
+      </w:r>
+      <w:r>
+        <w:t xml:space="preserve"> </w:t>
+      </w:r>
+      <w:r>
+        <w:t xml:space="preserve">Neben der Anzahl der </w:t>
+      </w:r>
+      <w:r>
+        <w:t>geflüchteten und geduldeten Personen</w:t>
+      </w:r>
+      <w:r>
+        <w:t xml:space="preserve"> insgesamt werden </w:t>
+      </w:r>
+      <w:r>
+        <w:t xml:space="preserve">beispielsweise </w:t>
+      </w:r>
+      <w:r>
+        <w:t xml:space="preserve">auch der Aufenthaltsstatus </w:t>
+      </w:r>
+      <w:r>
+        <w:t xml:space="preserve">als Asylberechtigte, GfK Flüchtlinge, Verbot der Abschiebung, </w:t>
       </w:r>
       <w:proofErr w:type="spellStart"/>
       <w:r>
-        <w:t>bzw</w:t>
+        <w:t>Subsidärer</w:t>
       </w:r>
       <w:proofErr w:type="spellEnd"/>
       <w:r>
-        <w:t xml:space="preserve"> der ausgewählten kreisfreien Stadt </w:t>
-      </w:r>
-      <w:r>
-        <w:t xml:space="preserve">im Vergleich </w:t>
-      </w:r>
-      <w:r>
-        <w:t xml:space="preserve">zu </w:t>
-      </w:r>
-      <w:r>
-        <w:t xml:space="preserve">der </w:t>
-      </w:r>
-      <w:r>
-        <w:t xml:space="preserve">Anzahl der </w:t>
-      </w:r>
-      <w:r>
-        <w:t>Geflüchteten und geduldeten Personen in Niedersachsen Insgesamt abgebildet wird.</w:t>
-      </w:r>
-      <w:r>
-        <w:t xml:space="preserve"> </w:t>
-      </w:r>
-      <w:r>
-        <w:t xml:space="preserve">Neben der Anzahl der </w:t>
-      </w:r>
-      <w:r>
-        <w:t>geflüchteten und geduldeten Personen</w:t>
-      </w:r>
-      <w:r>
-        <w:t xml:space="preserve"> insgesamt werden </w:t>
-      </w:r>
-      <w:r>
-        <w:t xml:space="preserve">beispielsweise </w:t>
-      </w:r>
-      <w:r>
-        <w:t xml:space="preserve">auch der Aufenthaltsstatus </w:t>
-      </w:r>
-      <w:r>
-        <w:t xml:space="preserve">als Asylberechtigte, GfK Flüchtlinge, Verbot der Abschiebung, </w:t>
-      </w:r>
-      <w:proofErr w:type="spellStart"/>
-      <w:r>
-        <w:t>Subsidärer</w:t>
-      </w:r>
-      <w:proofErr w:type="spellEnd"/>
-      <w:r>
-        <w:t xml:space="preserve"> Schutz, Aufenthaltsgewährung für Opfer von Menschenhandel und organisierter Schwarzarbeit oder zum Familiennachzug abgebildet. Diese Aufenthaltstitel sind aber weder in dem Diagramm, noch in der kartografisch in der Excel Datei enthalten.</w:t>
+        <w:t xml:space="preserve"> Schutz, Aufenthaltsgewährung für Opfer von Menschenhandel und organisierter Schwarzarbeit oder zum Familiennachzug abgebildet. Diese Aufenthaltstitel sind aber weder in dem Diagramm, noch kartografisch in der Excel Datei enthalten.</w:t>
       </w:r>
       <w:r>
         <w:t xml:space="preserve"> In dem Indikator A9 Ausländerinnen und Ausländer nach Aufenthaltsstatus werden andere Aufenthaltsstatus wie beispielsweise der Aufenthaltsstatus nach altem Recht, die Niederlassungserlaubnis oder das Aufenthaltsrecht EU abgebildet. Eine</w:t>
@@ -4759,7 +4890,13 @@
         </w:r>
       </w:hyperlink>
       <w:r>
-        <w:t xml:space="preserve"> Können jetzt neben einzelnen Gebietseinheiten auch unterschiedliche Aufenthaltstitel ausgewählt und tabellarisch und grafisch dargestellt werden. Für die Karte werden die Werte der geflüchteten und geduldeten Personen Insgesamt verwendet. De</w:t>
+        <w:t xml:space="preserve"> </w:t>
+      </w:r>
+      <w:r>
+        <w:t>k</w:t>
+      </w:r>
+      <w:r>
+        <w:t>önnen jetzt neben einzelnen Gebietseinheiten auch unterschiedliche Aufenthaltstitel ausgewählt und tabellarisch und grafisch dargestellt werden. Für die Karte werden die Werte der geflüchteten und geduldeten Personen Insgesamt verwendet. De</w:t>
       </w:r>
       <w:r>
         <w:t>m</w:t>
@@ -4985,10 +5122,7 @@
         <w:t>darüber hinausreichende</w:t>
       </w:r>
       <w:r>
-        <w:t xml:space="preserve"> Fragen steht </w:t>
-      </w:r>
-      <w:r>
-        <w:t>internationale Entwicklercommunity rund um die Uhr mit Rat und Tat zur Seite.</w:t>
+        <w:t xml:space="preserve"> Fragen steht internationale Entwicklercommunity rund um die Uhr mit Rat und Tat zur Seite.</w:t>
       </w:r>
       <w:r>
         <w:t xml:space="preserve"> Für eine weitere Verbreitung des </w:t>
@@ -5029,34 +5163,32 @@
       <w:r>
         <w:t xml:space="preserve">Daran anschließend ist die </w:t>
       </w:r>
+      <w:r>
+        <w:t>Möglichkeit</w:t>
+      </w:r>
+      <w:r>
+        <w:t xml:space="preserve"> der eigenen Weiterverarbeitung der Daten durch den Download auch selektierter Daten als </w:t>
+      </w:r>
+      <w:commentRangeStart w:id="5"/>
       <w:proofErr w:type="spellStart"/>
       <w:r>
-        <w:t>möglichkeit</w:t>
+        <w:t>csv</w:t>
       </w:r>
       <w:proofErr w:type="spellEnd"/>
       <w:r>
-        <w:t xml:space="preserve"> der eigenen Weiterverarbeitung der Daten durch den Download auch selektierter Daten als </w:t>
-      </w:r>
-      <w:commentRangeStart w:id="6"/>
+        <w:t xml:space="preserve"> und </w:t>
+      </w:r>
       <w:proofErr w:type="spellStart"/>
       <w:r>
-        <w:t>csv</w:t>
-      </w:r>
-      <w:proofErr w:type="spellEnd"/>
-      <w:r>
-        <w:t xml:space="preserve"> und </w:t>
-      </w:r>
-      <w:proofErr w:type="spellStart"/>
-      <w:r>
         <w:t>geojson</w:t>
       </w:r>
-      <w:commentRangeEnd w:id="6"/>
+      <w:commentRangeEnd w:id="5"/>
       <w:proofErr w:type="spellEnd"/>
       <w:r>
         <w:rPr>
           <w:rStyle w:val="Kommentarzeichen"/>
         </w:rPr>
-        <w:commentReference w:id="6"/>
+        <w:commentReference w:id="5"/>
       </w:r>
       <w:r>
         <w:t xml:space="preserve"> Datei ein weiterer großer Vorteil des Systems. </w:t>
@@ -5111,7 +5243,15 @@
       </w:r>
       <w:proofErr w:type="spellEnd"/>
       <w:r>
-        <w:t xml:space="preserve"> abgestimmt werden. Zentrale fragen sind hierbei die Benennung der Themenbereich sowie die Zuordnung der einzelnen Indikatoren zu den jeweiligen Themenbereichen. Daran anschließend ist eine Abstimmung einzelner zu überarbeitender </w:t>
+        <w:t xml:space="preserve"> abgestimmt werden. Zentrale </w:t>
+      </w:r>
+      <w:r>
+        <w:t>F</w:t>
+      </w:r>
+      <w:bookmarkStart w:id="6" w:name="_GoBack"/>
+      <w:bookmarkEnd w:id="6"/>
+      <w:r>
+        <w:t xml:space="preserve">ragen sind hierbei die Benennung der Themenbereich sowie die Zuordnung der einzelnen Indikatoren zu den jeweiligen Themenbereichen. Daran anschließend ist eine Abstimmung einzelner zu überarbeitender </w:t>
       </w:r>
       <w:r>
         <w:lastRenderedPageBreak/>
@@ -5188,7 +5328,7 @@
       </w:r>
     </w:p>
   </w:comment>
-  <w:comment w:id="2" w:author="Biester, Christoph (LSN)" w:date="2021-06-04T15:34:00Z" w:initials="BC(">
+  <w:comment w:id="1" w:author="Biester, Christoph (LSN)" w:date="2021-06-04T15:34:00Z" w:initials="BC(">
     <w:p>
       <w:pPr>
         <w:pStyle w:val="Kommentartext"/>
@@ -5204,7 +5344,7 @@
       </w:r>
     </w:p>
   </w:comment>
-  <w:comment w:id="3" w:author="Biester, Christoph (LSN)" w:date="2021-06-04T15:55:00Z" w:initials="BC(">
+  <w:comment w:id="2" w:author="Biester, Christoph (LSN)" w:date="2021-06-04T15:55:00Z" w:initials="BC(">
     <w:p>
       <w:pPr>
         <w:pStyle w:val="Kommentartext"/>
@@ -5228,7 +5368,7 @@
       </w:r>
     </w:p>
   </w:comment>
-  <w:comment w:id="5" w:author="Biester, Christoph (LSN)" w:date="2021-06-07T16:35:00Z" w:initials="BC(">
+  <w:comment w:id="4" w:author="Biester, Christoph (LSN)" w:date="2021-06-07T16:35:00Z" w:initials="BC(">
     <w:p>
       <w:pPr>
         <w:pStyle w:val="Kommentartext"/>
@@ -5244,7 +5384,7 @@
       </w:r>
     </w:p>
   </w:comment>
-  <w:comment w:id="6" w:author="Biester, Christoph (LSN)" w:date="2021-06-09T19:27:00Z" w:initials="BC(">
+  <w:comment w:id="5" w:author="Biester, Christoph (LSN)" w:date="2021-06-09T19:27:00Z" w:initials="BC(">
     <w:p>
       <w:pPr>
         <w:pStyle w:val="Kommentartext"/>

</xml_diff>